<commit_message>
Objectives and requirements: functional, non-functional, technical
</commit_message>
<xml_diff>
--- a/Student_Grade_System.docx
+++ b/Student_Grade_System.docx
@@ -5,6 +5,7 @@
     <w:p>
       <w:pPr>
         <w:pStyle w:val="Heading1"/>
+        <w:spacing w:after="0"/>
       </w:pPr>
       <w:r>
         <w:t>Foundations of Coding Full Stack</w:t>
@@ -13,10 +14,16 @@
     <w:p>
       <w:pPr>
         <w:spacing w:after="0"/>
-        <w:ind w:left="708"/>
+        <w:ind w:firstLine="708"/>
       </w:pPr>
       <w:r>
         <w:t>Module 6 project</w:t>
+      </w:r>
+      <w:r>
+        <w:t xml:space="preserve"> - Coursera - </w:t>
+      </w:r>
+      <w:r>
+        <w:t>Microsoft</w:t>
       </w:r>
     </w:p>
     <w:p>
@@ -24,9 +31,6 @@
         <w:spacing w:after="0"/>
         <w:ind w:left="708"/>
       </w:pPr>
-      <w:r>
-        <w:t>Coursera |Microsoft</w:t>
-      </w:r>
     </w:p>
     <w:p>
       <w:pPr>
@@ -45,7 +49,7 @@
     <w:p>
       <w:pPr>
         <w:numPr>
-          <w:ilvl w:val="1"/>
+          <w:ilvl w:val="0"/>
           <w:numId w:val="1"/>
         </w:numPr>
       </w:pPr>
@@ -56,7 +60,7 @@
     <w:p>
       <w:pPr>
         <w:numPr>
-          <w:ilvl w:val="1"/>
+          <w:ilvl w:val="0"/>
           <w:numId w:val="1"/>
         </w:numPr>
       </w:pPr>
@@ -67,9 +71,10 @@
     <w:p>
       <w:pPr>
         <w:numPr>
-          <w:ilvl w:val="2"/>
+          <w:ilvl w:val="1"/>
           <w:numId w:val="1"/>
         </w:numPr>
+        <w:spacing w:after="0"/>
       </w:pPr>
       <w:r>
         <w:t>Add new students with names and IDs.</w:t>
@@ -78,9 +83,10 @@
     <w:p>
       <w:pPr>
         <w:numPr>
-          <w:ilvl w:val="2"/>
+          <w:ilvl w:val="1"/>
           <w:numId w:val="1"/>
         </w:numPr>
+        <w:spacing w:after="0"/>
       </w:pPr>
       <w:r>
         <w:t>Assign grades for different subjects.</w:t>
@@ -89,9 +95,10 @@
     <w:p>
       <w:pPr>
         <w:numPr>
-          <w:ilvl w:val="2"/>
+          <w:ilvl w:val="1"/>
           <w:numId w:val="1"/>
         </w:numPr>
+        <w:spacing w:after="0"/>
       </w:pPr>
       <w:r>
         <w:t>Calculate the average grade for each student.</w:t>
@@ -100,17 +107,54 @@
     <w:p>
       <w:pPr>
         <w:numPr>
-          <w:ilvl w:val="2"/>
+          <w:ilvl w:val="1"/>
           <w:numId w:val="1"/>
         </w:numPr>
+        <w:spacing w:after="0"/>
       </w:pPr>
       <w:r>
         <w:t>Display student records with their grades.</w:t>
       </w:r>
     </w:p>
+    <w:p/>
     <w:p>
       <w:pPr>
-        <w:ind w:left="1440"/>
+        <w:pStyle w:val="Heading2"/>
+      </w:pPr>
+      <w:r>
+        <w:t>Project Objectives</w:t>
+      </w:r>
+    </w:p>
+    <w:p>
+      <w:pPr>
+        <w:spacing w:after="0"/>
+        <w:ind w:left="708"/>
+      </w:pPr>
+      <w:r>
+        <w:t>Manage student grade records efficiently.</w:t>
+      </w:r>
+    </w:p>
+    <w:p>
+      <w:pPr>
+        <w:spacing w:after="0"/>
+        <w:ind w:left="708"/>
+      </w:pPr>
+      <w:r>
+        <w:t>Add and track students and their grades.</w:t>
+      </w:r>
+    </w:p>
+    <w:p>
+      <w:pPr>
+        <w:spacing w:after="0"/>
+        <w:ind w:left="708"/>
+      </w:pPr>
+      <w:r>
+        <w:t>Calculate and generate a report for each student.</w:t>
+      </w:r>
+    </w:p>
+    <w:p>
+      <w:pPr>
+        <w:spacing w:after="0"/>
       </w:pPr>
     </w:p>
     <w:p>
@@ -118,7 +162,207 @@
         <w:pStyle w:val="Heading2"/>
       </w:pPr>
       <w:r>
+        <w:t>Project requirements</w:t>
+      </w:r>
+    </w:p>
+    <w:p>
+      <w:pPr>
+        <w:pStyle w:val="Heading3"/>
+      </w:pPr>
+      <w:r>
+        <w:t>Functional requirements</w:t>
+      </w:r>
+    </w:p>
+    <w:p>
+      <w:pPr>
+        <w:spacing w:after="0"/>
+        <w:ind w:left="708"/>
+      </w:pPr>
+      <w:r>
+        <w:t>Add a new student with a unique ID and name.</w:t>
+      </w:r>
+    </w:p>
+    <w:p>
+      <w:pPr>
+        <w:spacing w:after="0"/>
+        <w:ind w:left="708"/>
+      </w:pPr>
+      <w:r>
+        <w:t>Assign grades for multiple subjects per student.</w:t>
+      </w:r>
+    </w:p>
+    <w:p>
+      <w:pPr>
+        <w:spacing w:after="0"/>
+        <w:ind w:left="708"/>
+      </w:pPr>
+      <w:r>
+        <w:t>Calculate and return the average grade for each student.</w:t>
+      </w:r>
+    </w:p>
+    <w:p>
+      <w:pPr>
+        <w:spacing w:after="0"/>
+        <w:ind w:left="708"/>
+      </w:pPr>
+      <w:r>
+        <w:t>Display student record with name, ID, subjects and grades.</w:t>
+      </w:r>
+    </w:p>
+    <w:p>
+      <w:pPr>
+        <w:spacing w:after="0"/>
+      </w:pPr>
+    </w:p>
+    <w:p>
+      <w:pPr>
+        <w:pStyle w:val="Heading3"/>
+      </w:pPr>
+      <w:r>
+        <w:t>Non-Functional requirements</w:t>
+      </w:r>
+    </w:p>
+    <w:p>
+      <w:pPr>
+        <w:spacing w:after="0"/>
+        <w:ind w:left="708"/>
+      </w:pPr>
+      <w:r>
+        <w:t>Usability: intuitive interface</w:t>
+      </w:r>
+    </w:p>
+    <w:p>
+      <w:pPr>
+        <w:spacing w:after="0"/>
+        <w:ind w:left="708"/>
+      </w:pPr>
+      <w:r>
+        <w:t>Performance: handle operations for hundreds of students</w:t>
+      </w:r>
+    </w:p>
+    <w:p>
+      <w:pPr>
+        <w:spacing w:after="0"/>
+        <w:ind w:left="708"/>
+      </w:pPr>
+      <w:r>
+        <w:t xml:space="preserve">Data integrity: </w:t>
+      </w:r>
+      <w:r>
+        <w:t>prevent duplicate student IDs, ensure that each student has grades for all subjects.</w:t>
+      </w:r>
+    </w:p>
+    <w:p>
+      <w:pPr>
+        <w:spacing w:after="0"/>
+        <w:ind w:left="708"/>
+      </w:pPr>
+      <w:r>
+        <w:t>Security: input validation</w:t>
+      </w:r>
+      <w:r>
+        <w:t xml:space="preserve"> (name checks).</w:t>
+      </w:r>
+    </w:p>
+    <w:p>
+      <w:pPr>
+        <w:spacing w:after="0"/>
+      </w:pPr>
+    </w:p>
+    <w:p>
+      <w:pPr>
+        <w:pStyle w:val="Heading3"/>
+      </w:pPr>
+      <w:r>
         <w:lastRenderedPageBreak/>
+        <w:t>Technical requirements</w:t>
+      </w:r>
+    </w:p>
+    <w:p>
+      <w:pPr>
+        <w:spacing w:after="0"/>
+        <w:ind w:left="708"/>
+      </w:pPr>
+      <w:r>
+        <w:t>Programming Language: C#</w:t>
+      </w:r>
+    </w:p>
+    <w:p>
+      <w:pPr>
+        <w:spacing w:after="0"/>
+        <w:ind w:left="708"/>
+      </w:pPr>
+      <w:r>
+        <w:t>Persistence: in-memory</w:t>
+      </w:r>
+    </w:p>
+    <w:p>
+      <w:pPr>
+        <w:spacing w:after="0"/>
+        <w:ind w:left="708"/>
+      </w:pPr>
+      <w:r>
+        <w:t xml:space="preserve">Structure: </w:t>
+      </w:r>
+    </w:p>
+    <w:p>
+      <w:pPr>
+        <w:spacing w:after="0"/>
+        <w:ind w:left="708" w:firstLine="708"/>
+      </w:pPr>
+      <w:r>
+        <w:t>M</w:t>
+      </w:r>
+      <w:r>
+        <w:t>etho</w:t>
+      </w:r>
+      <w:r>
+        <w:t>d</w:t>
+      </w:r>
+      <w:r>
+        <w:t>s for adding students, assigning grades, calculating averages</w:t>
+      </w:r>
+      <w:r>
+        <w:t>.</w:t>
+      </w:r>
+    </w:p>
+    <w:p>
+      <w:pPr>
+        <w:spacing w:after="0"/>
+        <w:ind w:left="708" w:firstLine="708"/>
+      </w:pPr>
+      <w:r>
+        <w:t>Loop to iterate through students to calculate the average grade.</w:t>
+      </w:r>
+    </w:p>
+    <w:p>
+      <w:pPr>
+        <w:spacing w:after="0"/>
+        <w:ind w:left="708" w:firstLine="708"/>
+      </w:pPr>
+      <w:r>
+        <w:t>Loop to iterate through subjects for completeness.</w:t>
+      </w:r>
+    </w:p>
+    <w:p>
+      <w:pPr>
+        <w:spacing w:after="0"/>
+        <w:ind w:left="708" w:firstLine="708"/>
+      </w:pPr>
+      <w:r>
+        <w:t>Control structure to validate input, handle missing grades.</w:t>
+      </w:r>
+    </w:p>
+    <w:p>
+      <w:pPr>
+        <w:spacing w:after="0"/>
+      </w:pPr>
+    </w:p>
+    <w:p>
+      <w:pPr>
+        <w:pStyle w:val="Heading2"/>
+      </w:pPr>
+      <w:r>
         <w:t>Design outline</w:t>
       </w:r>
     </w:p>
@@ -127,6 +371,9 @@
         <w:ind w:left="360"/>
       </w:pPr>
       <w:r>
+        <w:rPr>
+          <w:noProof/>
+        </w:rPr>
         <w:drawing>
           <wp:inline distT="0" distB="0" distL="0" distR="0" wp14:anchorId="39E05FF6" wp14:editId="48119A65">
             <wp:extent cx="5486400" cy="4044950"/>
@@ -140,14 +387,6 @@
             </a:graphic>
           </wp:inline>
         </w:drawing>
-      </w:r>
-    </w:p>
-    <w:p>
-      <w:pPr>
-        <w:ind w:left="360"/>
-      </w:pPr>
-      <w:r>
-        <w:t>Projects requirements and objectives</w:t>
       </w:r>
     </w:p>
     <w:p>
@@ -435,9 +674,9 @@
       <w:lvlJc w:val="left"/>
       <w:pPr>
         <w:tabs>
-          <w:tab w:val="num" w:pos="720"/>
+          <w:tab w:val="num" w:pos="360"/>
         </w:tabs>
-        <w:ind w:left="720" w:hanging="360"/>
+        <w:ind w:left="360" w:hanging="360"/>
       </w:pPr>
     </w:lvl>
     <w:lvl w:ilvl="1">
@@ -447,9 +686,9 @@
       <w:lvlJc w:val="left"/>
       <w:pPr>
         <w:tabs>
-          <w:tab w:val="num" w:pos="1440"/>
+          <w:tab w:val="num" w:pos="1080"/>
         </w:tabs>
-        <w:ind w:left="1440" w:hanging="360"/>
+        <w:ind w:left="1080" w:hanging="360"/>
       </w:pPr>
     </w:lvl>
     <w:lvl w:ilvl="2">
@@ -459,9 +698,9 @@
       <w:lvlJc w:val="right"/>
       <w:pPr>
         <w:tabs>
-          <w:tab w:val="num" w:pos="2160"/>
+          <w:tab w:val="num" w:pos="1800"/>
         </w:tabs>
-        <w:ind w:left="2160" w:hanging="360"/>
+        <w:ind w:left="1800" w:hanging="360"/>
       </w:pPr>
     </w:lvl>
     <w:lvl w:ilvl="3" w:tentative="1">
@@ -471,9 +710,9 @@
       <w:lvlJc w:val="left"/>
       <w:pPr>
         <w:tabs>
-          <w:tab w:val="num" w:pos="2880"/>
+          <w:tab w:val="num" w:pos="2520"/>
         </w:tabs>
-        <w:ind w:left="2880" w:hanging="360"/>
+        <w:ind w:left="2520" w:hanging="360"/>
       </w:pPr>
     </w:lvl>
     <w:lvl w:ilvl="4" w:tentative="1">
@@ -483,9 +722,9 @@
       <w:lvlJc w:val="left"/>
       <w:pPr>
         <w:tabs>
-          <w:tab w:val="num" w:pos="3600"/>
+          <w:tab w:val="num" w:pos="3240"/>
         </w:tabs>
-        <w:ind w:left="3600" w:hanging="360"/>
+        <w:ind w:left="3240" w:hanging="360"/>
       </w:pPr>
     </w:lvl>
     <w:lvl w:ilvl="5" w:tentative="1">
@@ -495,9 +734,9 @@
       <w:lvlJc w:val="left"/>
       <w:pPr>
         <w:tabs>
-          <w:tab w:val="num" w:pos="4320"/>
+          <w:tab w:val="num" w:pos="3960"/>
         </w:tabs>
-        <w:ind w:left="4320" w:hanging="360"/>
+        <w:ind w:left="3960" w:hanging="360"/>
       </w:pPr>
     </w:lvl>
     <w:lvl w:ilvl="6" w:tentative="1">
@@ -507,9 +746,9 @@
       <w:lvlJc w:val="left"/>
       <w:pPr>
         <w:tabs>
-          <w:tab w:val="num" w:pos="5040"/>
+          <w:tab w:val="num" w:pos="4680"/>
         </w:tabs>
-        <w:ind w:left="5040" w:hanging="360"/>
+        <w:ind w:left="4680" w:hanging="360"/>
       </w:pPr>
     </w:lvl>
     <w:lvl w:ilvl="7" w:tentative="1">
@@ -519,9 +758,9 @@
       <w:lvlJc w:val="left"/>
       <w:pPr>
         <w:tabs>
-          <w:tab w:val="num" w:pos="5760"/>
+          <w:tab w:val="num" w:pos="5400"/>
         </w:tabs>
-        <w:ind w:left="5760" w:hanging="360"/>
+        <w:ind w:left="5400" w:hanging="360"/>
       </w:pPr>
     </w:lvl>
     <w:lvl w:ilvl="8" w:tentative="1">
@@ -531,9 +770,9 @@
       <w:lvlJc w:val="left"/>
       <w:pPr>
         <w:tabs>
-          <w:tab w:val="num" w:pos="6480"/>
+          <w:tab w:val="num" w:pos="6120"/>
         </w:tabs>
-        <w:ind w:left="6480" w:hanging="360"/>
+        <w:ind w:left="6120" w:hanging="360"/>
       </w:pPr>
     </w:lvl>
   </w:abstractNum>
@@ -996,7 +1235,6 @@
     <w:next w:val="Normal"/>
     <w:link w:val="Heading3Char"/>
     <w:uiPriority w:val="9"/>
-    <w:semiHidden/>
     <w:unhideWhenUsed/>
     <w:qFormat/>
     <w:rsid w:val="001D76AC"/>
@@ -1203,7 +1441,6 @@
     <w:basedOn w:val="DefaultParagraphFont"/>
     <w:link w:val="Heading3"/>
     <w:uiPriority w:val="9"/>
-    <w:semiHidden/>
     <w:rsid w:val="001D76AC"/>
     <w:rPr>
       <w:rFonts w:eastAsiaTheme="majorEastAsia" w:cstheme="majorBidi"/>
@@ -5509,8 +5746,11 @@
   </w:compat>
   <w:rsids>
     <w:rsidRoot w:val="00CD21AA"/>
+    <w:rsid w:val="000F2446"/>
     <w:rsid w:val="0028011D"/>
-    <w:rsid w:val="003A56CF"/>
+    <w:rsid w:val="00332B71"/>
+    <w:rsid w:val="00757D61"/>
+    <w:rsid w:val="00BF0C41"/>
     <w:rsid w:val="00CD21AA"/>
   </w:rsids>
   <m:mathPr>

</xml_diff>

<commit_message>
Name entry works well, checks are done correctly
</commit_message>
<xml_diff>
--- a/Student_Grade_System.docx
+++ b/Student_Grade_System.docx
@@ -375,9 +375,9 @@
           <w:noProof/>
         </w:rPr>
         <w:drawing>
-          <wp:inline distT="0" distB="0" distL="0" distR="0" wp14:anchorId="39E05FF6" wp14:editId="48119A65">
+          <wp:inline distT="0" distB="0" distL="0" distR="0" wp14:anchorId="39E05FF6" wp14:editId="0D744573">
             <wp:extent cx="5486400" cy="4044950"/>
-            <wp:effectExtent l="0" t="0" r="38100" b="0"/>
+            <wp:effectExtent l="19050" t="0" r="38100" b="0"/>
             <wp:docPr id="1200315892" name="Diagram 1"/>
             <wp:cNvGraphicFramePr/>
             <a:graphic xmlns:a="http://schemas.openxmlformats.org/drawingml/2006/main">
@@ -396,13 +396,142 @@
     </w:p>
     <w:p>
       <w:pPr>
-        <w:ind w:left="360"/>
+        <w:pStyle w:val="Heading2"/>
       </w:pPr>
       <w:r>
-        <w:t>Include control structure, loop, method</w:t>
+        <w:t>Pseudocode</w:t>
       </w:r>
     </w:p>
-    <w:p/>
+    <w:p>
+      <w:pPr>
+        <w:pStyle w:val="ListParagraph"/>
+        <w:numPr>
+          <w:ilvl w:val="0"/>
+          <w:numId w:val="3"/>
+        </w:numPr>
+      </w:pPr>
+      <w:r>
+        <w:t xml:space="preserve"> Start </w:t>
+      </w:r>
+      <w:r>
+        <w:t>function</w:t>
+      </w:r>
+    </w:p>
+    <w:p>
+      <w:pPr>
+        <w:pStyle w:val="ListParagraph"/>
+        <w:numPr>
+          <w:ilvl w:val="0"/>
+          <w:numId w:val="3"/>
+        </w:numPr>
+      </w:pPr>
+      <w:r>
+        <w:t xml:space="preserve"> </w:t>
+      </w:r>
+      <w:r>
+        <w:t>Add student name</w:t>
+      </w:r>
+      <w:r>
+        <w:t>,</w:t>
+      </w:r>
+      <w:r>
+        <w:t xml:space="preserve"> Id</w:t>
+      </w:r>
+      <w:r>
+        <w:t>, number of subjects</w:t>
+      </w:r>
+    </w:p>
+    <w:p>
+      <w:pPr>
+        <w:pStyle w:val="ListParagraph"/>
+        <w:numPr>
+          <w:ilvl w:val="0"/>
+          <w:numId w:val="3"/>
+        </w:numPr>
+      </w:pPr>
+      <w:r>
+        <w:t>Enter marks for each subject</w:t>
+      </w:r>
+    </w:p>
+    <w:p>
+      <w:pPr>
+        <w:pStyle w:val="ListParagraph"/>
+        <w:numPr>
+          <w:ilvl w:val="0"/>
+          <w:numId w:val="3"/>
+        </w:numPr>
+      </w:pPr>
+      <w:r>
+        <w:t>If mark is entered,</w:t>
+      </w:r>
+      <w:r>
+        <w:t xml:space="preserve"> switch statement to</w:t>
+      </w:r>
+      <w:r>
+        <w:t xml:space="preserve"> assign grade for the subject</w:t>
+      </w:r>
+    </w:p>
+    <w:p>
+      <w:pPr>
+        <w:pStyle w:val="ListParagraph"/>
+        <w:numPr>
+          <w:ilvl w:val="0"/>
+          <w:numId w:val="3"/>
+        </w:numPr>
+      </w:pPr>
+      <w:r>
+        <w:t>If mark is not entered, display error</w:t>
+      </w:r>
+    </w:p>
+    <w:p>
+      <w:pPr>
+        <w:pStyle w:val="ListParagraph"/>
+        <w:numPr>
+          <w:ilvl w:val="0"/>
+          <w:numId w:val="3"/>
+        </w:numPr>
+      </w:pPr>
+      <w:r>
+        <w:t>Calculate the average grade for the student</w:t>
+      </w:r>
+    </w:p>
+    <w:p>
+      <w:pPr>
+        <w:pStyle w:val="ListParagraph"/>
+        <w:numPr>
+          <w:ilvl w:val="0"/>
+          <w:numId w:val="3"/>
+        </w:numPr>
+      </w:pPr>
+      <w:r>
+        <w:lastRenderedPageBreak/>
+        <w:t>Switch statement to assign average grade</w:t>
+      </w:r>
+    </w:p>
+    <w:p>
+      <w:pPr>
+        <w:pStyle w:val="ListParagraph"/>
+        <w:numPr>
+          <w:ilvl w:val="0"/>
+          <w:numId w:val="3"/>
+        </w:numPr>
+      </w:pPr>
+      <w:r>
+        <w:t>Display student record with name, id, subjects, average grade.</w:t>
+      </w:r>
+    </w:p>
+    <w:p>
+      <w:pPr>
+        <w:pStyle w:val="ListParagraph"/>
+        <w:numPr>
+          <w:ilvl w:val="0"/>
+          <w:numId w:val="3"/>
+        </w:numPr>
+      </w:pPr>
+      <w:r>
+        <w:t>End function</w:t>
+      </w:r>
+    </w:p>
     <w:p/>
     <w:sectPr>
       <w:footerReference w:type="default" r:id="rId12"/>
@@ -664,6 +793,95 @@
 <file path=word/numbering.xml><?xml version="1.0" encoding="utf-8"?>
 <w:numbering xmlns:wpc="http://schemas.microsoft.com/office/word/2010/wordprocessingCanvas" xmlns:cx="http://schemas.microsoft.com/office/drawing/2014/chartex" xmlns:cx1="http://schemas.microsoft.com/office/drawing/2015/9/8/chartex" xmlns:cx2="http://schemas.microsoft.com/office/drawing/2015/10/21/chartex" xmlns:cx3="http://schemas.microsoft.com/office/drawing/2016/5/9/chartex" xmlns:cx4="http://schemas.microsoft.com/office/drawing/2016/5/10/chartex" xmlns:cx5="http://schemas.microsoft.com/office/drawing/2016/5/11/chartex" xmlns:cx6="http://schemas.microsoft.com/office/drawing/2016/5/12/chartex" xmlns:cx7="http://schemas.microsoft.com/office/drawing/2016/5/13/chartex" xmlns:cx8="http://schemas.microsoft.com/office/drawing/2016/5/14/chartex" xmlns:mc="http://schemas.openxmlformats.org/markup-compatibility/2006" xmlns:aink="http://schemas.microsoft.com/office/drawing/2016/ink" xmlns:am3d="http://schemas.microsoft.com/office/drawing/2017/model3d" xmlns:o="urn:schemas-microsoft-com:office:office" xmlns:oel="http://schemas.microsoft.com/office/2019/extlst" xmlns:r="http://schemas.openxmlformats.org/officeDocument/2006/relationships" xmlns:m="http://schemas.openxmlformats.org/officeDocument/2006/math" xmlns:v="urn:schemas-microsoft-com:vml" xmlns:wp14="http://schemas.microsoft.com/office/word/2010/wordprocessingDrawing" xmlns:wp="http://schemas.openxmlformats.org/drawingml/2006/wordprocessingDrawing" xmlns:w10="urn:schemas-microsoft-com:office:word" xmlns:w="http://schemas.openxmlformats.org/wordprocessingml/2006/main" xmlns:w14="http://schemas.microsoft.com/office/word/2010/wordml" xmlns:w15="http://schemas.microsoft.com/office/word/2012/wordml" xmlns:w16cex="http://schemas.microsoft.com/office/word/2018/wordml/cex" xmlns:w16cid="http://schemas.microsoft.com/office/word/2016/wordml/cid" xmlns:w16="http://schemas.microsoft.com/office/word/2018/wordml" xmlns:w16du="http://schemas.microsoft.com/office/word/2023/wordml/word16du" xmlns:w16sdtdh="http://schemas.microsoft.com/office/word/2020/wordml/sdtdatahash" xmlns:w16sdtfl="http://schemas.microsoft.com/office/word/2024/wordml/sdtformatlock" xmlns:w16se="http://schemas.microsoft.com/office/word/2015/wordml/symex" xmlns:wpg="http://schemas.microsoft.com/office/word/2010/wordprocessingGroup" xmlns:wpi="http://schemas.microsoft.com/office/word/2010/wordprocessingInk" xmlns:wne="http://schemas.microsoft.com/office/word/2006/wordml" xmlns:wps="http://schemas.microsoft.com/office/word/2010/wordprocessingShape" mc:Ignorable="w14 w15 w16se w16cid w16 w16cex w16sdtdh w16sdtfl w16du wp14">
   <w:abstractNum w:abstractNumId="0" w15:restartNumberingAfterBreak="0">
+    <w:nsid w:val="15A501C5"/>
+    <w:multiLevelType w:val="hybridMultilevel"/>
+    <w:tmpl w:val="F8407124"/>
+    <w:lvl w:ilvl="0" w:tplc="040C000F">
+      <w:start w:val="1"/>
+      <w:numFmt w:val="decimal"/>
+      <w:lvlText w:val="%1."/>
+      <w:lvlJc w:val="left"/>
+      <w:pPr>
+        <w:ind w:left="720" w:hanging="360"/>
+      </w:pPr>
+      <w:rPr>
+        <w:rFonts w:hint="default"/>
+      </w:rPr>
+    </w:lvl>
+    <w:lvl w:ilvl="1" w:tplc="040C0019" w:tentative="1">
+      <w:start w:val="1"/>
+      <w:numFmt w:val="lowerLetter"/>
+      <w:lvlText w:val="%2."/>
+      <w:lvlJc w:val="left"/>
+      <w:pPr>
+        <w:ind w:left="1440" w:hanging="360"/>
+      </w:pPr>
+    </w:lvl>
+    <w:lvl w:ilvl="2" w:tplc="040C001B" w:tentative="1">
+      <w:start w:val="1"/>
+      <w:numFmt w:val="lowerRoman"/>
+      <w:lvlText w:val="%3."/>
+      <w:lvlJc w:val="right"/>
+      <w:pPr>
+        <w:ind w:left="2160" w:hanging="180"/>
+      </w:pPr>
+    </w:lvl>
+    <w:lvl w:ilvl="3" w:tplc="040C000F" w:tentative="1">
+      <w:start w:val="1"/>
+      <w:numFmt w:val="decimal"/>
+      <w:lvlText w:val="%4."/>
+      <w:lvlJc w:val="left"/>
+      <w:pPr>
+        <w:ind w:left="2880" w:hanging="360"/>
+      </w:pPr>
+    </w:lvl>
+    <w:lvl w:ilvl="4" w:tplc="040C0019" w:tentative="1">
+      <w:start w:val="1"/>
+      <w:numFmt w:val="lowerLetter"/>
+      <w:lvlText w:val="%5."/>
+      <w:lvlJc w:val="left"/>
+      <w:pPr>
+        <w:ind w:left="3600" w:hanging="360"/>
+      </w:pPr>
+    </w:lvl>
+    <w:lvl w:ilvl="5" w:tplc="040C001B" w:tentative="1">
+      <w:start w:val="1"/>
+      <w:numFmt w:val="lowerRoman"/>
+      <w:lvlText w:val="%6."/>
+      <w:lvlJc w:val="right"/>
+      <w:pPr>
+        <w:ind w:left="4320" w:hanging="180"/>
+      </w:pPr>
+    </w:lvl>
+    <w:lvl w:ilvl="6" w:tplc="040C000F" w:tentative="1">
+      <w:start w:val="1"/>
+      <w:numFmt w:val="decimal"/>
+      <w:lvlText w:val="%7."/>
+      <w:lvlJc w:val="left"/>
+      <w:pPr>
+        <w:ind w:left="5040" w:hanging="360"/>
+      </w:pPr>
+    </w:lvl>
+    <w:lvl w:ilvl="7" w:tplc="040C0019" w:tentative="1">
+      <w:start w:val="1"/>
+      <w:numFmt w:val="lowerLetter"/>
+      <w:lvlText w:val="%8."/>
+      <w:lvlJc w:val="left"/>
+      <w:pPr>
+        <w:ind w:left="5760" w:hanging="360"/>
+      </w:pPr>
+    </w:lvl>
+    <w:lvl w:ilvl="8" w:tplc="040C001B" w:tentative="1">
+      <w:start w:val="1"/>
+      <w:numFmt w:val="lowerRoman"/>
+      <w:lvlText w:val="%9."/>
+      <w:lvlJc w:val="right"/>
+      <w:pPr>
+        <w:ind w:left="6480" w:hanging="180"/>
+      </w:pPr>
+    </w:lvl>
+  </w:abstractNum>
+  <w:abstractNum w:abstractNumId="1" w15:restartNumberingAfterBreak="0">
     <w:nsid w:val="4D520BE7"/>
     <w:multiLevelType w:val="multilevel"/>
     <w:tmpl w:val="C1A8E6C0"/>
@@ -776,8 +994,103 @@
       </w:pPr>
     </w:lvl>
   </w:abstractNum>
+  <w:abstractNum w:abstractNumId="2" w15:restartNumberingAfterBreak="0">
+    <w:nsid w:val="6B737026"/>
+    <w:multiLevelType w:val="hybridMultilevel"/>
+    <w:tmpl w:val="93640F20"/>
+    <w:lvl w:ilvl="0" w:tplc="040C000F">
+      <w:start w:val="1"/>
+      <w:numFmt w:val="decimal"/>
+      <w:lvlText w:val="%1."/>
+      <w:lvlJc w:val="left"/>
+      <w:pPr>
+        <w:ind w:left="720" w:hanging="360"/>
+      </w:pPr>
+      <w:rPr>
+        <w:rFonts w:hint="default"/>
+      </w:rPr>
+    </w:lvl>
+    <w:lvl w:ilvl="1" w:tplc="040C0019" w:tentative="1">
+      <w:start w:val="1"/>
+      <w:numFmt w:val="lowerLetter"/>
+      <w:lvlText w:val="%2."/>
+      <w:lvlJc w:val="left"/>
+      <w:pPr>
+        <w:ind w:left="1440" w:hanging="360"/>
+      </w:pPr>
+    </w:lvl>
+    <w:lvl w:ilvl="2" w:tplc="040C001B" w:tentative="1">
+      <w:start w:val="1"/>
+      <w:numFmt w:val="lowerRoman"/>
+      <w:lvlText w:val="%3."/>
+      <w:lvlJc w:val="right"/>
+      <w:pPr>
+        <w:ind w:left="2160" w:hanging="180"/>
+      </w:pPr>
+    </w:lvl>
+    <w:lvl w:ilvl="3" w:tplc="040C000F" w:tentative="1">
+      <w:start w:val="1"/>
+      <w:numFmt w:val="decimal"/>
+      <w:lvlText w:val="%4."/>
+      <w:lvlJc w:val="left"/>
+      <w:pPr>
+        <w:ind w:left="2880" w:hanging="360"/>
+      </w:pPr>
+    </w:lvl>
+    <w:lvl w:ilvl="4" w:tplc="040C0019" w:tentative="1">
+      <w:start w:val="1"/>
+      <w:numFmt w:val="lowerLetter"/>
+      <w:lvlText w:val="%5."/>
+      <w:lvlJc w:val="left"/>
+      <w:pPr>
+        <w:ind w:left="3600" w:hanging="360"/>
+      </w:pPr>
+    </w:lvl>
+    <w:lvl w:ilvl="5" w:tplc="040C001B" w:tentative="1">
+      <w:start w:val="1"/>
+      <w:numFmt w:val="lowerRoman"/>
+      <w:lvlText w:val="%6."/>
+      <w:lvlJc w:val="right"/>
+      <w:pPr>
+        <w:ind w:left="4320" w:hanging="180"/>
+      </w:pPr>
+    </w:lvl>
+    <w:lvl w:ilvl="6" w:tplc="040C000F" w:tentative="1">
+      <w:start w:val="1"/>
+      <w:numFmt w:val="decimal"/>
+      <w:lvlText w:val="%7."/>
+      <w:lvlJc w:val="left"/>
+      <w:pPr>
+        <w:ind w:left="5040" w:hanging="360"/>
+      </w:pPr>
+    </w:lvl>
+    <w:lvl w:ilvl="7" w:tplc="040C0019" w:tentative="1">
+      <w:start w:val="1"/>
+      <w:numFmt w:val="lowerLetter"/>
+      <w:lvlText w:val="%8."/>
+      <w:lvlJc w:val="left"/>
+      <w:pPr>
+        <w:ind w:left="5760" w:hanging="360"/>
+      </w:pPr>
+    </w:lvl>
+    <w:lvl w:ilvl="8" w:tplc="040C001B" w:tentative="1">
+      <w:start w:val="1"/>
+      <w:numFmt w:val="lowerRoman"/>
+      <w:lvlText w:val="%9."/>
+      <w:lvlJc w:val="right"/>
+      <w:pPr>
+        <w:ind w:left="6480" w:hanging="180"/>
+      </w:pPr>
+    </w:lvl>
+  </w:abstractNum>
   <w:num w:numId="1" w16cid:durableId="2133474034">
+    <w:abstractNumId w:val="1"/>
+  </w:num>
+  <w:num w:numId="2" w16cid:durableId="1549680370">
     <w:abstractNumId w:val="0"/>
+  </w:num>
+  <w:num w:numId="3" w16cid:durableId="613171239">
+    <w:abstractNumId w:val="2"/>
   </w:num>
 </w:numbering>
 </file>
@@ -2521,7 +2834,7 @@
         <a:p>
           <a:r>
             <a:rPr lang="fr-FR"/>
-            <a:t>Add students Names and Ids</a:t>
+            <a:t>Add student Name and Id, number of subjects</a:t>
           </a:r>
         </a:p>
       </dgm:t>
@@ -2557,7 +2870,7 @@
         <a:p>
           <a:r>
             <a:rPr lang="fr-FR"/>
-            <a:t>Identify different subjects</a:t>
+            <a:t>Enter marks for each subject</a:t>
           </a:r>
         </a:p>
       </dgm:t>
@@ -2701,7 +3014,7 @@
         <a:p>
           <a:r>
             <a:rPr lang="fr-FR"/>
-            <a:t>Calculate grade by student</a:t>
+            <a:t>Calculate the average grade for the student</a:t>
           </a:r>
         </a:p>
       </dgm:t>
@@ -2737,7 +3050,7 @@
         <a:p>
           <a:r>
             <a:rPr lang="fr-FR"/>
-            <a:t>Display student record with grade</a:t>
+            <a:t>Display student record (name, id, subjects, average grade)</a:t>
           </a:r>
         </a:p>
       </dgm:t>
@@ -2773,7 +3086,7 @@
         <a:p>
           <a:r>
             <a:rPr lang="fr-FR"/>
-            <a:t>Are all subjects available?</a:t>
+            <a:t>Are all subjects selected?</a:t>
           </a:r>
         </a:p>
       </dgm:t>
@@ -2865,8 +3178,24 @@
       <dgm:prSet presAssocID="{8B1DEA47-4BEF-4C18-AA3F-631155D65E13}" presName="connectorText" presStyleLbl="sibTrans1D1" presStyleIdx="0" presStyleCnt="8"/>
       <dgm:spPr/>
     </dgm:pt>
+    <dgm:pt modelId="{6868C62A-F027-4612-A475-39EF930853A1}" type="pres">
+      <dgm:prSet presAssocID="{FE3D8837-7354-4EA5-AF67-4A7372557D7F}" presName="node" presStyleLbl="node1" presStyleIdx="1" presStyleCnt="9">
+        <dgm:presLayoutVars>
+          <dgm:bulletEnabled val="1"/>
+        </dgm:presLayoutVars>
+      </dgm:prSet>
+      <dgm:spPr/>
+    </dgm:pt>
+    <dgm:pt modelId="{A53D0CED-B9B2-489F-9635-47A590606B5C}" type="pres">
+      <dgm:prSet presAssocID="{321EEBC3-0611-409F-B11B-603B28663ADF}" presName="sibTrans" presStyleLbl="sibTrans1D1" presStyleIdx="1" presStyleCnt="8"/>
+      <dgm:spPr/>
+    </dgm:pt>
+    <dgm:pt modelId="{A0EBE082-13D4-4415-AE0F-183024460E66}" type="pres">
+      <dgm:prSet presAssocID="{321EEBC3-0611-409F-B11B-603B28663ADF}" presName="connectorText" presStyleLbl="sibTrans1D1" presStyleIdx="1" presStyleCnt="8"/>
+      <dgm:spPr/>
+    </dgm:pt>
     <dgm:pt modelId="{0F631547-F429-41E5-BCDB-A6EADF4C2E5E}" type="pres">
-      <dgm:prSet presAssocID="{1DA6217D-D0E5-4994-AC69-9EA9263E787E}" presName="node" presStyleLbl="node1" presStyleIdx="1" presStyleCnt="9">
+      <dgm:prSet presAssocID="{1DA6217D-D0E5-4994-AC69-9EA9263E787E}" presName="node" presStyleLbl="node1" presStyleIdx="2" presStyleCnt="9">
         <dgm:presLayoutVars>
           <dgm:bulletEnabled val="1"/>
         </dgm:presLayoutVars>
@@ -2874,15 +3203,15 @@
       <dgm:spPr/>
     </dgm:pt>
     <dgm:pt modelId="{95B77484-3BFC-4F2A-94D9-C485230E08DF}" type="pres">
-      <dgm:prSet presAssocID="{91AF1F7B-0B2F-4C86-83E2-C93385017F1E}" presName="sibTrans" presStyleLbl="sibTrans1D1" presStyleIdx="1" presStyleCnt="8"/>
+      <dgm:prSet presAssocID="{91AF1F7B-0B2F-4C86-83E2-C93385017F1E}" presName="sibTrans" presStyleLbl="sibTrans1D1" presStyleIdx="2" presStyleCnt="8"/>
       <dgm:spPr/>
     </dgm:pt>
     <dgm:pt modelId="{36BB7F8C-838B-4687-AE0A-D5F6DF24098C}" type="pres">
-      <dgm:prSet presAssocID="{91AF1F7B-0B2F-4C86-83E2-C93385017F1E}" presName="connectorText" presStyleLbl="sibTrans1D1" presStyleIdx="1" presStyleCnt="8"/>
+      <dgm:prSet presAssocID="{91AF1F7B-0B2F-4C86-83E2-C93385017F1E}" presName="connectorText" presStyleLbl="sibTrans1D1" presStyleIdx="2" presStyleCnt="8"/>
       <dgm:spPr/>
     </dgm:pt>
     <dgm:pt modelId="{5B5EB739-BA04-4209-B588-85047C15CBBF}" type="pres">
-      <dgm:prSet presAssocID="{2EA058C8-6C31-4C3D-A32D-4CFF5F742597}" presName="node" presStyleLbl="node1" presStyleIdx="2" presStyleCnt="9">
+      <dgm:prSet presAssocID="{2EA058C8-6C31-4C3D-A32D-4CFF5F742597}" presName="node" presStyleLbl="node1" presStyleIdx="3" presStyleCnt="9">
         <dgm:presLayoutVars>
           <dgm:bulletEnabled val="1"/>
         </dgm:presLayoutVars>
@@ -2894,27 +3223,11 @@
       </dgm:spPr>
     </dgm:pt>
     <dgm:pt modelId="{7F5D0DCB-B670-418A-AC2B-B8F76523AB31}" type="pres">
-      <dgm:prSet presAssocID="{6650AB81-3D5C-4659-BD23-74D0F5EC4729}" presName="sibTrans" presStyleLbl="sibTrans1D1" presStyleIdx="2" presStyleCnt="8"/>
+      <dgm:prSet presAssocID="{6650AB81-3D5C-4659-BD23-74D0F5EC4729}" presName="sibTrans" presStyleLbl="sibTrans1D1" presStyleIdx="3" presStyleCnt="8"/>
       <dgm:spPr/>
     </dgm:pt>
     <dgm:pt modelId="{58254B86-14E9-42EC-9329-7DA6D1C6B557}" type="pres">
-      <dgm:prSet presAssocID="{6650AB81-3D5C-4659-BD23-74D0F5EC4729}" presName="connectorText" presStyleLbl="sibTrans1D1" presStyleIdx="2" presStyleCnt="8"/>
-      <dgm:spPr/>
-    </dgm:pt>
-    <dgm:pt modelId="{6868C62A-F027-4612-A475-39EF930853A1}" type="pres">
-      <dgm:prSet presAssocID="{FE3D8837-7354-4EA5-AF67-4A7372557D7F}" presName="node" presStyleLbl="node1" presStyleIdx="3" presStyleCnt="9">
-        <dgm:presLayoutVars>
-          <dgm:bulletEnabled val="1"/>
-        </dgm:presLayoutVars>
-      </dgm:prSet>
-      <dgm:spPr/>
-    </dgm:pt>
-    <dgm:pt modelId="{A53D0CED-B9B2-489F-9635-47A590606B5C}" type="pres">
-      <dgm:prSet presAssocID="{321EEBC3-0611-409F-B11B-603B28663ADF}" presName="sibTrans" presStyleLbl="sibTrans1D1" presStyleIdx="3" presStyleCnt="8"/>
-      <dgm:spPr/>
-    </dgm:pt>
-    <dgm:pt modelId="{A0EBE082-13D4-4415-AE0F-183024460E66}" type="pres">
-      <dgm:prSet presAssocID="{321EEBC3-0611-409F-B11B-603B28663ADF}" presName="connectorText" presStyleLbl="sibTrans1D1" presStyleIdx="3" presStyleCnt="8"/>
+      <dgm:prSet presAssocID="{6650AB81-3D5C-4659-BD23-74D0F5EC4729}" presName="connectorText" presStyleLbl="sibTrans1D1" presStyleIdx="3" presStyleCnt="8"/>
       <dgm:spPr/>
     </dgm:pt>
     <dgm:pt modelId="{22C112A5-2BD7-43DF-8DC4-91055E944F45}" type="pres">
@@ -2954,7 +3267,7 @@
       <dgm:spPr/>
     </dgm:pt>
     <dgm:pt modelId="{7A3CF8B4-3F1B-4D09-835C-48060D2CDB3A}" type="pres">
-      <dgm:prSet presAssocID="{1BB2EF06-EA22-45E4-912B-472F9B418844}" presName="node" presStyleLbl="node1" presStyleIdx="6" presStyleCnt="9">
+      <dgm:prSet presAssocID="{1BB2EF06-EA22-45E4-912B-472F9B418844}" presName="node" presStyleLbl="node1" presStyleIdx="6" presStyleCnt="9" custLinFactNeighborX="-266" custLinFactNeighborY="-668">
         <dgm:presLayoutVars>
           <dgm:bulletEnabled val="1"/>
         </dgm:presLayoutVars>
@@ -2999,66 +3312,66 @@
     </dgm:pt>
   </dgm:ptLst>
   <dgm:cxnLst>
-    <dgm:cxn modelId="{6C7D1406-20C6-464F-A003-312AC07765F2}" type="presOf" srcId="{99594AE9-9662-4B1A-A867-9FFECC4968F8}" destId="{C2B6D7D1-3432-4C2F-B8A0-100C52FB0BE6}" srcOrd="0" destOrd="0" presId="urn:microsoft.com/office/officeart/2005/8/layout/bProcess3"/>
-    <dgm:cxn modelId="{CF788221-D2B9-4AAC-8CC0-1E1BECCB890E}" type="presOf" srcId="{F31D16D8-322E-4C1F-83EB-9865EE786BBC}" destId="{8444BE68-A54A-4BE2-80BB-B0CF1E717514}" srcOrd="1" destOrd="0" presId="urn:microsoft.com/office/officeart/2005/8/layout/bProcess3"/>
+    <dgm:cxn modelId="{DFEB9A04-CBE2-4DC6-958B-A4AA0B88322B}" type="presOf" srcId="{F31D16D8-322E-4C1F-83EB-9865EE786BBC}" destId="{B664BA37-379F-4371-A28A-2511242CEF92}" srcOrd="0" destOrd="0" presId="urn:microsoft.com/office/officeart/2005/8/layout/bProcess3"/>
+    <dgm:cxn modelId="{805EC005-076B-4AC1-A498-17E7255B3F7F}" type="presOf" srcId="{91AF1F7B-0B2F-4C86-83E2-C93385017F1E}" destId="{36BB7F8C-838B-4687-AE0A-D5F6DF24098C}" srcOrd="1" destOrd="0" presId="urn:microsoft.com/office/officeart/2005/8/layout/bProcess3"/>
+    <dgm:cxn modelId="{EBC3900B-D6FC-4993-9F85-5389F522C2C4}" type="presOf" srcId="{5A6EC732-40F3-43C2-98E2-4B729A58DE37}" destId="{07B533E8-B1A0-4C6F-A613-73667432802E}" srcOrd="0" destOrd="0" presId="urn:microsoft.com/office/officeart/2005/8/layout/bProcess3"/>
+    <dgm:cxn modelId="{10540B16-0890-4891-90A2-632780080CF4}" type="presOf" srcId="{1DA6217D-D0E5-4994-AC69-9EA9263E787E}" destId="{0F631547-F429-41E5-BCDB-A6EADF4C2E5E}" srcOrd="0" destOrd="0" presId="urn:microsoft.com/office/officeart/2005/8/layout/bProcess3"/>
+    <dgm:cxn modelId="{6A92F018-B8FD-4966-93D2-B057D3F1BD5E}" type="presOf" srcId="{91AF1F7B-0B2F-4C86-83E2-C93385017F1E}" destId="{95B77484-3BFC-4F2A-94D9-C485230E08DF}" srcOrd="0" destOrd="0" presId="urn:microsoft.com/office/officeart/2005/8/layout/bProcess3"/>
+    <dgm:cxn modelId="{73011E1A-2DF2-45B1-89A2-80D907FD1D8C}" type="presOf" srcId="{99594AE9-9662-4B1A-A867-9FFECC4968F8}" destId="{D5B8B7F5-E069-4C38-BFB6-C7060FA04F7C}" srcOrd="1" destOrd="0" presId="urn:microsoft.com/office/officeart/2005/8/layout/bProcess3"/>
+    <dgm:cxn modelId="{31BFFC1D-8C07-4C74-8CE1-5C4464920CD8}" type="presOf" srcId="{6650AB81-3D5C-4659-BD23-74D0F5EC4729}" destId="{58254B86-14E9-42EC-9329-7DA6D1C6B557}" srcOrd="1" destOrd="0" presId="urn:microsoft.com/office/officeart/2005/8/layout/bProcess3"/>
+    <dgm:cxn modelId="{3EDD2B24-D0CE-4C1B-A26D-F1BFF12225F4}" type="presOf" srcId="{8B1DEA47-4BEF-4C18-AA3F-631155D65E13}" destId="{17C749A9-8FFD-4A84-9AF4-7AAC194F8B70}" srcOrd="0" destOrd="0" presId="urn:microsoft.com/office/officeart/2005/8/layout/bProcess3"/>
     <dgm:cxn modelId="{1C783129-0E49-4CFA-8316-3A25C9374E7B}" srcId="{9650768B-3A2D-4E41-AE40-9813B2AE9335}" destId="{58562780-1093-4E6D-89D2-D52C156FE2D3}" srcOrd="5" destOrd="0" parTransId="{821309E8-3CDD-482C-A146-839A84D326AC}" sibTransId="{311EE646-0388-4187-8E02-472A041D95C7}"/>
     <dgm:cxn modelId="{FD53152A-91C4-4C14-9AB7-C77251A51469}" type="presOf" srcId="{9650768B-3A2D-4E41-AE40-9813B2AE9335}" destId="{783E44EF-6060-49E4-8AEA-89ED35B76FC5}" srcOrd="0" destOrd="0" presId="urn:microsoft.com/office/officeart/2005/8/layout/bProcess3"/>
+    <dgm:cxn modelId="{BD54512E-FFB2-45EE-B057-21D7F8EF69DB}" type="presOf" srcId="{1BB2EF06-EA22-45E4-912B-472F9B418844}" destId="{7A3CF8B4-3F1B-4D09-835C-48060D2CDB3A}" srcOrd="0" destOrd="0" presId="urn:microsoft.com/office/officeart/2005/8/layout/bProcess3"/>
     <dgm:cxn modelId="{AD67BF36-1B97-4E96-8C05-5FC5CF3FACD4}" srcId="{9650768B-3A2D-4E41-AE40-9813B2AE9335}" destId="{1BB2EF06-EA22-45E4-912B-472F9B418844}" srcOrd="6" destOrd="0" parTransId="{B72EB91D-D315-48F1-888B-B16D77880E07}" sibTransId="{5A6EC732-40F3-43C2-98E2-4B729A58DE37}"/>
-    <dgm:cxn modelId="{A940A75B-F775-42B0-8271-2E37016F77A8}" type="presOf" srcId="{311EE646-0388-4187-8E02-472A041D95C7}" destId="{E0A4E80C-343F-4B07-82B4-7A46E822B11D}" srcOrd="1" destOrd="0" presId="urn:microsoft.com/office/officeart/2005/8/layout/bProcess3"/>
+    <dgm:cxn modelId="{7CE99C37-DC43-4ED9-9592-E66ED58B5D05}" type="presOf" srcId="{6772B68E-3AF8-421A-A904-C95BE62772A6}" destId="{9D10C8EB-A4C3-4D4D-81DA-4E361A35F00E}" srcOrd="0" destOrd="0" presId="urn:microsoft.com/office/officeart/2005/8/layout/bProcess3"/>
+    <dgm:cxn modelId="{FD19CA37-017C-4990-83D8-A27FA89E9643}" type="presOf" srcId="{AEF0A91A-F7DE-4EAE-8FA6-FC074E618506}" destId="{942EC947-C814-4873-82DA-2AF25DDE956F}" srcOrd="0" destOrd="0" presId="urn:microsoft.com/office/officeart/2005/8/layout/bProcess3"/>
     <dgm:cxn modelId="{57EA2F48-B447-4777-8E49-FDE3BB3BE6C0}" srcId="{9650768B-3A2D-4E41-AE40-9813B2AE9335}" destId="{AEF0A91A-F7DE-4EAE-8FA6-FC074E618506}" srcOrd="8" destOrd="0" parTransId="{8C76595B-B742-49B0-A973-AA9F29784CA1}" sibTransId="{A446C2AF-19DE-47D7-861F-A83D1343E5AC}"/>
-    <dgm:cxn modelId="{177CBA48-4C49-4E9C-B6BA-252008727742}" type="presOf" srcId="{58562780-1093-4E6D-89D2-D52C156FE2D3}" destId="{4A662046-4A70-41E0-825B-EDF4AF6D36E7}" srcOrd="0" destOrd="0" presId="urn:microsoft.com/office/officeart/2005/8/layout/bProcess3"/>
-    <dgm:cxn modelId="{821A234B-ED45-461B-8D4E-4B1B7882475A}" type="presOf" srcId="{99594AE9-9662-4B1A-A867-9FFECC4968F8}" destId="{D5B8B7F5-E069-4C38-BFB6-C7060FA04F7C}" srcOrd="1" destOrd="0" presId="urn:microsoft.com/office/officeart/2005/8/layout/bProcess3"/>
-    <dgm:cxn modelId="{6F9EF851-8365-4764-8118-5096CFD0046C}" srcId="{9650768B-3A2D-4E41-AE40-9813B2AE9335}" destId="{2EA058C8-6C31-4C3D-A32D-4CFF5F742597}" srcOrd="2" destOrd="0" parTransId="{09B4150A-CD91-4B20-B109-F0D1B7F8F00D}" sibTransId="{6650AB81-3D5C-4659-BD23-74D0F5EC4729}"/>
-    <dgm:cxn modelId="{E3710B58-95A1-4BF4-AE5D-B187BABDE832}" type="presOf" srcId="{5A6EC732-40F3-43C2-98E2-4B729A58DE37}" destId="{07B533E8-B1A0-4C6F-A613-73667432802E}" srcOrd="0" destOrd="0" presId="urn:microsoft.com/office/officeart/2005/8/layout/bProcess3"/>
-    <dgm:cxn modelId="{2777EE7A-9985-4753-8BBA-FEF56F88C9F7}" type="presOf" srcId="{FE3D8837-7354-4EA5-AF67-4A7372557D7F}" destId="{6868C62A-F027-4612-A475-39EF930853A1}" srcOrd="0" destOrd="0" presId="urn:microsoft.com/office/officeart/2005/8/layout/bProcess3"/>
-    <dgm:cxn modelId="{2172E27F-E63F-4702-A361-6A46B7920577}" type="presOf" srcId="{6650AB81-3D5C-4659-BD23-74D0F5EC4729}" destId="{58254B86-14E9-42EC-9329-7DA6D1C6B557}" srcOrd="1" destOrd="0" presId="urn:microsoft.com/office/officeart/2005/8/layout/bProcess3"/>
-    <dgm:cxn modelId="{56506881-70F2-47E0-B61B-6F664331D11D}" srcId="{9650768B-3A2D-4E41-AE40-9813B2AE9335}" destId="{FE3D8837-7354-4EA5-AF67-4A7372557D7F}" srcOrd="3" destOrd="0" parTransId="{9CF86AC8-9A54-4961-B20E-369C9FED6A8B}" sibTransId="{321EEBC3-0611-409F-B11B-603B28663ADF}"/>
-    <dgm:cxn modelId="{D0215384-186C-40C1-90DE-E8B5297DEA0B}" type="presOf" srcId="{5A6EC732-40F3-43C2-98E2-4B729A58DE37}" destId="{7C7F5509-9670-4836-8E11-67C82BC65F6C}" srcOrd="1" destOrd="0" presId="urn:microsoft.com/office/officeart/2005/8/layout/bProcess3"/>
-    <dgm:cxn modelId="{D0C9F38A-9AAC-45C3-BFC2-0FAF464AA4CC}" srcId="{9650768B-3A2D-4E41-AE40-9813B2AE9335}" destId="{1DA6217D-D0E5-4994-AC69-9EA9263E787E}" srcOrd="1" destOrd="0" parTransId="{5F54922C-6BB1-4EE4-89B2-6876B620E1E7}" sibTransId="{91AF1F7B-0B2F-4C86-83E2-C93385017F1E}"/>
-    <dgm:cxn modelId="{2BA7A28D-8E21-4781-A671-624D72935C38}" type="presOf" srcId="{2EA058C8-6C31-4C3D-A32D-4CFF5F742597}" destId="{5B5EB739-BA04-4209-B588-85047C15CBBF}" srcOrd="0" destOrd="0" presId="urn:microsoft.com/office/officeart/2005/8/layout/bProcess3"/>
-    <dgm:cxn modelId="{11335996-3D8A-4289-8423-A268DCCD02DB}" type="presOf" srcId="{321EEBC3-0611-409F-B11B-603B28663ADF}" destId="{A53D0CED-B9B2-489F-9635-47A590606B5C}" srcOrd="0" destOrd="0" presId="urn:microsoft.com/office/officeart/2005/8/layout/bProcess3"/>
+    <dgm:cxn modelId="{62690F4B-791F-44F6-9584-52ECA7C557CC}" type="presOf" srcId="{99594AE9-9662-4B1A-A867-9FFECC4968F8}" destId="{C2B6D7D1-3432-4C2F-B8A0-100C52FB0BE6}" srcOrd="0" destOrd="0" presId="urn:microsoft.com/office/officeart/2005/8/layout/bProcess3"/>
+    <dgm:cxn modelId="{70EC584D-3435-4D14-B303-1F5235F2765A}" type="presOf" srcId="{311EE646-0388-4187-8E02-472A041D95C7}" destId="{5FEEC81B-196E-4C2B-A446-FCBD983994C5}" srcOrd="0" destOrd="0" presId="urn:microsoft.com/office/officeart/2005/8/layout/bProcess3"/>
+    <dgm:cxn modelId="{97B1776E-0C68-4028-9B73-3F99C1F6E5A9}" type="presOf" srcId="{FE3D8837-7354-4EA5-AF67-4A7372557D7F}" destId="{6868C62A-F027-4612-A475-39EF930853A1}" srcOrd="0" destOrd="0" presId="urn:microsoft.com/office/officeart/2005/8/layout/bProcess3"/>
+    <dgm:cxn modelId="{C631BF4E-7940-43F8-95C9-9FD33F49A2A8}" type="presOf" srcId="{2EA058C8-6C31-4C3D-A32D-4CFF5F742597}" destId="{5B5EB739-BA04-4209-B588-85047C15CBBF}" srcOrd="0" destOrd="0" presId="urn:microsoft.com/office/officeart/2005/8/layout/bProcess3"/>
+    <dgm:cxn modelId="{6F9EF851-8365-4764-8118-5096CFD0046C}" srcId="{9650768B-3A2D-4E41-AE40-9813B2AE9335}" destId="{2EA058C8-6C31-4C3D-A32D-4CFF5F742597}" srcOrd="3" destOrd="0" parTransId="{09B4150A-CD91-4B20-B109-F0D1B7F8F00D}" sibTransId="{6650AB81-3D5C-4659-BD23-74D0F5EC4729}"/>
+    <dgm:cxn modelId="{56506881-70F2-47E0-B61B-6F664331D11D}" srcId="{9650768B-3A2D-4E41-AE40-9813B2AE9335}" destId="{FE3D8837-7354-4EA5-AF67-4A7372557D7F}" srcOrd="1" destOrd="0" parTransId="{9CF86AC8-9A54-4961-B20E-369C9FED6A8B}" sibTransId="{321EEBC3-0611-409F-B11B-603B28663ADF}"/>
+    <dgm:cxn modelId="{391B0F88-E62A-4DCB-830B-1C5B68719144}" type="presOf" srcId="{8B1DEA47-4BEF-4C18-AA3F-631155D65E13}" destId="{384134B4-8A42-49E5-B3AC-E4457CCA4CA6}" srcOrd="1" destOrd="0" presId="urn:microsoft.com/office/officeart/2005/8/layout/bProcess3"/>
+    <dgm:cxn modelId="{D0C9F38A-9AAC-45C3-BFC2-0FAF464AA4CC}" srcId="{9650768B-3A2D-4E41-AE40-9813B2AE9335}" destId="{1DA6217D-D0E5-4994-AC69-9EA9263E787E}" srcOrd="2" destOrd="0" parTransId="{5F54922C-6BB1-4EE4-89B2-6876B620E1E7}" sibTransId="{91AF1F7B-0B2F-4C86-83E2-C93385017F1E}"/>
     <dgm:cxn modelId="{F33E4497-7116-4A72-AA57-A24DC6F72BAA}" srcId="{9650768B-3A2D-4E41-AE40-9813B2AE9335}" destId="{3EEB8BF9-E84B-4A5F-B4D7-5DBA345A874B}" srcOrd="4" destOrd="0" parTransId="{46B14368-9B16-4A16-80E1-1BF6B33CFA7A}" sibTransId="{F31D16D8-322E-4C1F-83EB-9865EE786BBC}"/>
     <dgm:cxn modelId="{DB1EBAA0-C886-450C-81D1-329D95474C73}" srcId="{9650768B-3A2D-4E41-AE40-9813B2AE9335}" destId="{6772B68E-3AF8-421A-A904-C95BE62772A6}" srcOrd="7" destOrd="0" parTransId="{977FE13A-598F-41A5-A964-1252C5578E9A}" sibTransId="{99594AE9-9662-4B1A-A867-9FFECC4968F8}"/>
-    <dgm:cxn modelId="{A37E34A5-4231-42D1-8BE9-6A5D7E688C4E}" type="presOf" srcId="{91AF1F7B-0B2F-4C86-83E2-C93385017F1E}" destId="{36BB7F8C-838B-4687-AE0A-D5F6DF24098C}" srcOrd="1" destOrd="0" presId="urn:microsoft.com/office/officeart/2005/8/layout/bProcess3"/>
-    <dgm:cxn modelId="{AA3B59A5-F1C4-46EA-83A4-AA9B7281439B}" type="presOf" srcId="{91AF1F7B-0B2F-4C86-83E2-C93385017F1E}" destId="{95B77484-3BFC-4F2A-94D9-C485230E08DF}" srcOrd="0" destOrd="0" presId="urn:microsoft.com/office/officeart/2005/8/layout/bProcess3"/>
-    <dgm:cxn modelId="{D6749AA9-47B7-422D-9FBB-E4DE6681D2CC}" type="presOf" srcId="{AEF0A91A-F7DE-4EAE-8FA6-FC074E618506}" destId="{942EC947-C814-4873-82DA-2AF25DDE956F}" srcOrd="0" destOrd="0" presId="urn:microsoft.com/office/officeart/2005/8/layout/bProcess3"/>
-    <dgm:cxn modelId="{55FF81AA-9189-40C5-973B-B4BA3E58965C}" type="presOf" srcId="{6772B68E-3AF8-421A-A904-C95BE62772A6}" destId="{9D10C8EB-A4C3-4D4D-81DA-4E361A35F00E}" srcOrd="0" destOrd="0" presId="urn:microsoft.com/office/officeart/2005/8/layout/bProcess3"/>
-    <dgm:cxn modelId="{8AE1CCAD-81F6-423F-A114-3B350BD7F1FD}" type="presOf" srcId="{6650AB81-3D5C-4659-BD23-74D0F5EC4729}" destId="{7F5D0DCB-B670-418A-AC2B-B8F76523AB31}" srcOrd="0" destOrd="0" presId="urn:microsoft.com/office/officeart/2005/8/layout/bProcess3"/>
-    <dgm:cxn modelId="{C9322AC4-E5EE-4CE2-91F6-B647A3CF9CBA}" type="presOf" srcId="{311EE646-0388-4187-8E02-472A041D95C7}" destId="{5FEEC81B-196E-4C2B-A446-FCBD983994C5}" srcOrd="0" destOrd="0" presId="urn:microsoft.com/office/officeart/2005/8/layout/bProcess3"/>
-    <dgm:cxn modelId="{751095CB-8C5C-442C-810D-828F67D653B2}" type="presOf" srcId="{8B1DEA47-4BEF-4C18-AA3F-631155D65E13}" destId="{384134B4-8A42-49E5-B3AC-E4457CCA4CA6}" srcOrd="1" destOrd="0" presId="urn:microsoft.com/office/officeart/2005/8/layout/bProcess3"/>
-    <dgm:cxn modelId="{BF94F3E3-0754-45A7-94E9-37A940319F4F}" type="presOf" srcId="{40B8E623-5287-4A6E-B085-430E4FF57978}" destId="{3D0985CC-D3B4-47AC-AD7B-A5862DD925FE}" srcOrd="0" destOrd="0" presId="urn:microsoft.com/office/officeart/2005/8/layout/bProcess3"/>
-    <dgm:cxn modelId="{1DAEBCE7-114C-4B9A-82DC-C4250C1145F8}" type="presOf" srcId="{1DA6217D-D0E5-4994-AC69-9EA9263E787E}" destId="{0F631547-F429-41E5-BCDB-A6EADF4C2E5E}" srcOrd="0" destOrd="0" presId="urn:microsoft.com/office/officeart/2005/8/layout/bProcess3"/>
-    <dgm:cxn modelId="{D34181F0-B9F8-477C-A20B-D57143740853}" type="presOf" srcId="{3EEB8BF9-E84B-4A5F-B4D7-5DBA345A874B}" destId="{22C112A5-2BD7-43DF-8DC4-91055E944F45}" srcOrd="0" destOrd="0" presId="urn:microsoft.com/office/officeart/2005/8/layout/bProcess3"/>
+    <dgm:cxn modelId="{7FC530A2-9791-4A6A-B765-C8242D2E31C9}" type="presOf" srcId="{5A6EC732-40F3-43C2-98E2-4B729A58DE37}" destId="{7C7F5509-9670-4836-8E11-67C82BC65F6C}" srcOrd="1" destOrd="0" presId="urn:microsoft.com/office/officeart/2005/8/layout/bProcess3"/>
+    <dgm:cxn modelId="{0E6BEFAA-22EE-4959-ACAC-33EB55C2EE89}" type="presOf" srcId="{40B8E623-5287-4A6E-B085-430E4FF57978}" destId="{3D0985CC-D3B4-47AC-AD7B-A5862DD925FE}" srcOrd="0" destOrd="0" presId="urn:microsoft.com/office/officeart/2005/8/layout/bProcess3"/>
+    <dgm:cxn modelId="{338306AE-2790-4CFA-8986-65CD765766F1}" type="presOf" srcId="{6650AB81-3D5C-4659-BD23-74D0F5EC4729}" destId="{7F5D0DCB-B670-418A-AC2B-B8F76523AB31}" srcOrd="0" destOrd="0" presId="urn:microsoft.com/office/officeart/2005/8/layout/bProcess3"/>
+    <dgm:cxn modelId="{78092CB3-0A6E-47D4-91A1-20E43062C75E}" type="presOf" srcId="{321EEBC3-0611-409F-B11B-603B28663ADF}" destId="{A0EBE082-13D4-4415-AE0F-183024460E66}" srcOrd="1" destOrd="0" presId="urn:microsoft.com/office/officeart/2005/8/layout/bProcess3"/>
+    <dgm:cxn modelId="{949D4AC5-44D3-4D0F-AA3F-2B02F8B28482}" type="presOf" srcId="{3EEB8BF9-E84B-4A5F-B4D7-5DBA345A874B}" destId="{22C112A5-2BD7-43DF-8DC4-91055E944F45}" srcOrd="0" destOrd="0" presId="urn:microsoft.com/office/officeart/2005/8/layout/bProcess3"/>
+    <dgm:cxn modelId="{86D4D4CB-A88D-4609-82DA-CB1505920A1C}" type="presOf" srcId="{321EEBC3-0611-409F-B11B-603B28663ADF}" destId="{A53D0CED-B9B2-489F-9635-47A590606B5C}" srcOrd="0" destOrd="0" presId="urn:microsoft.com/office/officeart/2005/8/layout/bProcess3"/>
+    <dgm:cxn modelId="{F99D07D8-3312-42DD-8959-79C4AB7BEBCB}" type="presOf" srcId="{58562780-1093-4E6D-89D2-D52C156FE2D3}" destId="{4A662046-4A70-41E0-825B-EDF4AF6D36E7}" srcOrd="0" destOrd="0" presId="urn:microsoft.com/office/officeart/2005/8/layout/bProcess3"/>
+    <dgm:cxn modelId="{216E76F5-99E2-4402-A439-394DE7D5E574}" type="presOf" srcId="{311EE646-0388-4187-8E02-472A041D95C7}" destId="{E0A4E80C-343F-4B07-82B4-7A46E822B11D}" srcOrd="1" destOrd="0" presId="urn:microsoft.com/office/officeart/2005/8/layout/bProcess3"/>
     <dgm:cxn modelId="{964BF2F6-3268-421D-A850-B6A77A542E3B}" srcId="{9650768B-3A2D-4E41-AE40-9813B2AE9335}" destId="{40B8E623-5287-4A6E-B085-430E4FF57978}" srcOrd="0" destOrd="0" parTransId="{147B3848-8987-4D75-84A4-6BAC25846C9A}" sibTransId="{8B1DEA47-4BEF-4C18-AA3F-631155D65E13}"/>
-    <dgm:cxn modelId="{EE0068F9-5FF4-442A-A50C-B17431CBE586}" type="presOf" srcId="{8B1DEA47-4BEF-4C18-AA3F-631155D65E13}" destId="{17C749A9-8FFD-4A84-9AF4-7AAC194F8B70}" srcOrd="0" destOrd="0" presId="urn:microsoft.com/office/officeart/2005/8/layout/bProcess3"/>
-    <dgm:cxn modelId="{05B803FC-A848-47C6-95D2-6A6E40FBC24B}" type="presOf" srcId="{321EEBC3-0611-409F-B11B-603B28663ADF}" destId="{A0EBE082-13D4-4415-AE0F-183024460E66}" srcOrd="1" destOrd="0" presId="urn:microsoft.com/office/officeart/2005/8/layout/bProcess3"/>
-    <dgm:cxn modelId="{42DD25FC-1948-4D6B-AE8C-DCA0F0519868}" type="presOf" srcId="{1BB2EF06-EA22-45E4-912B-472F9B418844}" destId="{7A3CF8B4-3F1B-4D09-835C-48060D2CDB3A}" srcOrd="0" destOrd="0" presId="urn:microsoft.com/office/officeart/2005/8/layout/bProcess3"/>
-    <dgm:cxn modelId="{29B45EFD-0A77-4B41-B6B8-9D2EC364753C}" type="presOf" srcId="{F31D16D8-322E-4C1F-83EB-9865EE786BBC}" destId="{B664BA37-379F-4371-A28A-2511242CEF92}" srcOrd="0" destOrd="0" presId="urn:microsoft.com/office/officeart/2005/8/layout/bProcess3"/>
-    <dgm:cxn modelId="{E42EB565-0294-4A54-978F-C20536653004}" type="presParOf" srcId="{783E44EF-6060-49E4-8AEA-89ED35B76FC5}" destId="{3D0985CC-D3B4-47AC-AD7B-A5862DD925FE}" srcOrd="0" destOrd="0" presId="urn:microsoft.com/office/officeart/2005/8/layout/bProcess3"/>
-    <dgm:cxn modelId="{A030F96B-39B0-4CDF-AB95-72022F14DF76}" type="presParOf" srcId="{783E44EF-6060-49E4-8AEA-89ED35B76FC5}" destId="{17C749A9-8FFD-4A84-9AF4-7AAC194F8B70}" srcOrd="1" destOrd="0" presId="urn:microsoft.com/office/officeart/2005/8/layout/bProcess3"/>
-    <dgm:cxn modelId="{59059431-BE42-40AB-8BE0-E5471742037D}" type="presParOf" srcId="{17C749A9-8FFD-4A84-9AF4-7AAC194F8B70}" destId="{384134B4-8A42-49E5-B3AC-E4457CCA4CA6}" srcOrd="0" destOrd="0" presId="urn:microsoft.com/office/officeart/2005/8/layout/bProcess3"/>
-    <dgm:cxn modelId="{98225849-D2FC-4018-B6A8-963DFF638C99}" type="presParOf" srcId="{783E44EF-6060-49E4-8AEA-89ED35B76FC5}" destId="{0F631547-F429-41E5-BCDB-A6EADF4C2E5E}" srcOrd="2" destOrd="0" presId="urn:microsoft.com/office/officeart/2005/8/layout/bProcess3"/>
-    <dgm:cxn modelId="{C76362F5-356C-4580-B4DB-0F553A06DA88}" type="presParOf" srcId="{783E44EF-6060-49E4-8AEA-89ED35B76FC5}" destId="{95B77484-3BFC-4F2A-94D9-C485230E08DF}" srcOrd="3" destOrd="0" presId="urn:microsoft.com/office/officeart/2005/8/layout/bProcess3"/>
-    <dgm:cxn modelId="{CC69BD98-7D79-46E2-A692-0E3FE7BF05F9}" type="presParOf" srcId="{95B77484-3BFC-4F2A-94D9-C485230E08DF}" destId="{36BB7F8C-838B-4687-AE0A-D5F6DF24098C}" srcOrd="0" destOrd="0" presId="urn:microsoft.com/office/officeart/2005/8/layout/bProcess3"/>
-    <dgm:cxn modelId="{6284B088-3CCC-4D3C-9ABE-31BA995978E1}" type="presParOf" srcId="{783E44EF-6060-49E4-8AEA-89ED35B76FC5}" destId="{5B5EB739-BA04-4209-B588-85047C15CBBF}" srcOrd="4" destOrd="0" presId="urn:microsoft.com/office/officeart/2005/8/layout/bProcess3"/>
-    <dgm:cxn modelId="{05DA4BAF-BD41-4088-B1CC-02790232F72A}" type="presParOf" srcId="{783E44EF-6060-49E4-8AEA-89ED35B76FC5}" destId="{7F5D0DCB-B670-418A-AC2B-B8F76523AB31}" srcOrd="5" destOrd="0" presId="urn:microsoft.com/office/officeart/2005/8/layout/bProcess3"/>
-    <dgm:cxn modelId="{902800DE-E88E-4968-BC3D-4F438659C098}" type="presParOf" srcId="{7F5D0DCB-B670-418A-AC2B-B8F76523AB31}" destId="{58254B86-14E9-42EC-9329-7DA6D1C6B557}" srcOrd="0" destOrd="0" presId="urn:microsoft.com/office/officeart/2005/8/layout/bProcess3"/>
-    <dgm:cxn modelId="{44E0DDE6-1E69-4A63-B329-825D06A84C20}" type="presParOf" srcId="{783E44EF-6060-49E4-8AEA-89ED35B76FC5}" destId="{6868C62A-F027-4612-A475-39EF930853A1}" srcOrd="6" destOrd="0" presId="urn:microsoft.com/office/officeart/2005/8/layout/bProcess3"/>
-    <dgm:cxn modelId="{F9542853-021D-433B-8EEA-C9DD06BDE8BE}" type="presParOf" srcId="{783E44EF-6060-49E4-8AEA-89ED35B76FC5}" destId="{A53D0CED-B9B2-489F-9635-47A590606B5C}" srcOrd="7" destOrd="0" presId="urn:microsoft.com/office/officeart/2005/8/layout/bProcess3"/>
-    <dgm:cxn modelId="{459CF88A-99EE-4A12-8A99-9BB541EC7023}" type="presParOf" srcId="{A53D0CED-B9B2-489F-9635-47A590606B5C}" destId="{A0EBE082-13D4-4415-AE0F-183024460E66}" srcOrd="0" destOrd="0" presId="urn:microsoft.com/office/officeart/2005/8/layout/bProcess3"/>
-    <dgm:cxn modelId="{2985026F-7654-4B7E-A045-56B5520BBE31}" type="presParOf" srcId="{783E44EF-6060-49E4-8AEA-89ED35B76FC5}" destId="{22C112A5-2BD7-43DF-8DC4-91055E944F45}" srcOrd="8" destOrd="0" presId="urn:microsoft.com/office/officeart/2005/8/layout/bProcess3"/>
-    <dgm:cxn modelId="{B4F0D75A-C68E-46D2-908A-14EFB64DF1ED}" type="presParOf" srcId="{783E44EF-6060-49E4-8AEA-89ED35B76FC5}" destId="{B664BA37-379F-4371-A28A-2511242CEF92}" srcOrd="9" destOrd="0" presId="urn:microsoft.com/office/officeart/2005/8/layout/bProcess3"/>
-    <dgm:cxn modelId="{7B04E89D-CED1-468D-A28E-1E221FBE4CFD}" type="presParOf" srcId="{B664BA37-379F-4371-A28A-2511242CEF92}" destId="{8444BE68-A54A-4BE2-80BB-B0CF1E717514}" srcOrd="0" destOrd="0" presId="urn:microsoft.com/office/officeart/2005/8/layout/bProcess3"/>
-    <dgm:cxn modelId="{BCDE8049-8BFA-49CF-8DFE-914D1A690DBC}" type="presParOf" srcId="{783E44EF-6060-49E4-8AEA-89ED35B76FC5}" destId="{4A662046-4A70-41E0-825B-EDF4AF6D36E7}" srcOrd="10" destOrd="0" presId="urn:microsoft.com/office/officeart/2005/8/layout/bProcess3"/>
-    <dgm:cxn modelId="{0A5D9606-16CE-4392-A0C3-79D57436B5C9}" type="presParOf" srcId="{783E44EF-6060-49E4-8AEA-89ED35B76FC5}" destId="{5FEEC81B-196E-4C2B-A446-FCBD983994C5}" srcOrd="11" destOrd="0" presId="urn:microsoft.com/office/officeart/2005/8/layout/bProcess3"/>
-    <dgm:cxn modelId="{22C048C8-B707-4ADE-9D0A-E054F83F27F0}" type="presParOf" srcId="{5FEEC81B-196E-4C2B-A446-FCBD983994C5}" destId="{E0A4E80C-343F-4B07-82B4-7A46E822B11D}" srcOrd="0" destOrd="0" presId="urn:microsoft.com/office/officeart/2005/8/layout/bProcess3"/>
-    <dgm:cxn modelId="{02794A54-72C7-4451-8C7B-65F48902F10D}" type="presParOf" srcId="{783E44EF-6060-49E4-8AEA-89ED35B76FC5}" destId="{7A3CF8B4-3F1B-4D09-835C-48060D2CDB3A}" srcOrd="12" destOrd="0" presId="urn:microsoft.com/office/officeart/2005/8/layout/bProcess3"/>
-    <dgm:cxn modelId="{E8458D43-FDEA-45A4-82C1-B48BC24D1B62}" type="presParOf" srcId="{783E44EF-6060-49E4-8AEA-89ED35B76FC5}" destId="{07B533E8-B1A0-4C6F-A613-73667432802E}" srcOrd="13" destOrd="0" presId="urn:microsoft.com/office/officeart/2005/8/layout/bProcess3"/>
-    <dgm:cxn modelId="{A7194FCC-397B-4EB1-A74F-8DD9ED0E4A0A}" type="presParOf" srcId="{07B533E8-B1A0-4C6F-A613-73667432802E}" destId="{7C7F5509-9670-4836-8E11-67C82BC65F6C}" srcOrd="0" destOrd="0" presId="urn:microsoft.com/office/officeart/2005/8/layout/bProcess3"/>
-    <dgm:cxn modelId="{3DABA8F1-5803-42AB-BA07-28ED13D1854F}" type="presParOf" srcId="{783E44EF-6060-49E4-8AEA-89ED35B76FC5}" destId="{9D10C8EB-A4C3-4D4D-81DA-4E361A35F00E}" srcOrd="14" destOrd="0" presId="urn:microsoft.com/office/officeart/2005/8/layout/bProcess3"/>
-    <dgm:cxn modelId="{C1484872-99EC-4621-B3DA-B61177BA8455}" type="presParOf" srcId="{783E44EF-6060-49E4-8AEA-89ED35B76FC5}" destId="{C2B6D7D1-3432-4C2F-B8A0-100C52FB0BE6}" srcOrd="15" destOrd="0" presId="urn:microsoft.com/office/officeart/2005/8/layout/bProcess3"/>
-    <dgm:cxn modelId="{F6C67DB4-CB0C-427F-8061-992479A8AC48}" type="presParOf" srcId="{C2B6D7D1-3432-4C2F-B8A0-100C52FB0BE6}" destId="{D5B8B7F5-E069-4C38-BFB6-C7060FA04F7C}" srcOrd="0" destOrd="0" presId="urn:microsoft.com/office/officeart/2005/8/layout/bProcess3"/>
-    <dgm:cxn modelId="{F0B39223-A07A-46F0-8AC7-FC587524CA7C}" type="presParOf" srcId="{783E44EF-6060-49E4-8AEA-89ED35B76FC5}" destId="{942EC947-C814-4873-82DA-2AF25DDE956F}" srcOrd="16" destOrd="0" presId="urn:microsoft.com/office/officeart/2005/8/layout/bProcess3"/>
+    <dgm:cxn modelId="{78B41DFC-5820-4E16-87AF-0E8EA87FCEF5}" type="presOf" srcId="{F31D16D8-322E-4C1F-83EB-9865EE786BBC}" destId="{8444BE68-A54A-4BE2-80BB-B0CF1E717514}" srcOrd="1" destOrd="0" presId="urn:microsoft.com/office/officeart/2005/8/layout/bProcess3"/>
+    <dgm:cxn modelId="{43455FA5-16A4-4EA2-A386-5D6340E802D3}" type="presParOf" srcId="{783E44EF-6060-49E4-8AEA-89ED35B76FC5}" destId="{3D0985CC-D3B4-47AC-AD7B-A5862DD925FE}" srcOrd="0" destOrd="0" presId="urn:microsoft.com/office/officeart/2005/8/layout/bProcess3"/>
+    <dgm:cxn modelId="{E177505D-6E5D-4A62-8109-A7CD12482F19}" type="presParOf" srcId="{783E44EF-6060-49E4-8AEA-89ED35B76FC5}" destId="{17C749A9-8FFD-4A84-9AF4-7AAC194F8B70}" srcOrd="1" destOrd="0" presId="urn:microsoft.com/office/officeart/2005/8/layout/bProcess3"/>
+    <dgm:cxn modelId="{8588905E-19FA-4F88-A309-7F3D0ECCE75C}" type="presParOf" srcId="{17C749A9-8FFD-4A84-9AF4-7AAC194F8B70}" destId="{384134B4-8A42-49E5-B3AC-E4457CCA4CA6}" srcOrd="0" destOrd="0" presId="urn:microsoft.com/office/officeart/2005/8/layout/bProcess3"/>
+    <dgm:cxn modelId="{0C974C4A-1C72-4C31-BD4E-C02413B00310}" type="presParOf" srcId="{783E44EF-6060-49E4-8AEA-89ED35B76FC5}" destId="{6868C62A-F027-4612-A475-39EF930853A1}" srcOrd="2" destOrd="0" presId="urn:microsoft.com/office/officeart/2005/8/layout/bProcess3"/>
+    <dgm:cxn modelId="{5E79B7A2-01DD-4A10-B2CD-EAB78EC2F7DB}" type="presParOf" srcId="{783E44EF-6060-49E4-8AEA-89ED35B76FC5}" destId="{A53D0CED-B9B2-489F-9635-47A590606B5C}" srcOrd="3" destOrd="0" presId="urn:microsoft.com/office/officeart/2005/8/layout/bProcess3"/>
+    <dgm:cxn modelId="{50AA7863-7C0F-48C6-BB11-99100D9B4A36}" type="presParOf" srcId="{A53D0CED-B9B2-489F-9635-47A590606B5C}" destId="{A0EBE082-13D4-4415-AE0F-183024460E66}" srcOrd="0" destOrd="0" presId="urn:microsoft.com/office/officeart/2005/8/layout/bProcess3"/>
+    <dgm:cxn modelId="{8970907F-6E73-4858-A2D5-C2C1466FA127}" type="presParOf" srcId="{783E44EF-6060-49E4-8AEA-89ED35B76FC5}" destId="{0F631547-F429-41E5-BCDB-A6EADF4C2E5E}" srcOrd="4" destOrd="0" presId="urn:microsoft.com/office/officeart/2005/8/layout/bProcess3"/>
+    <dgm:cxn modelId="{2CEE0C49-1CAD-4BC3-98AD-BEFB7FB23265}" type="presParOf" srcId="{783E44EF-6060-49E4-8AEA-89ED35B76FC5}" destId="{95B77484-3BFC-4F2A-94D9-C485230E08DF}" srcOrd="5" destOrd="0" presId="urn:microsoft.com/office/officeart/2005/8/layout/bProcess3"/>
+    <dgm:cxn modelId="{578B3E94-ABA0-479F-A44A-48D88A6F3867}" type="presParOf" srcId="{95B77484-3BFC-4F2A-94D9-C485230E08DF}" destId="{36BB7F8C-838B-4687-AE0A-D5F6DF24098C}" srcOrd="0" destOrd="0" presId="urn:microsoft.com/office/officeart/2005/8/layout/bProcess3"/>
+    <dgm:cxn modelId="{ECEDE003-C0C9-4079-A72C-9D14B40C5A05}" type="presParOf" srcId="{783E44EF-6060-49E4-8AEA-89ED35B76FC5}" destId="{5B5EB739-BA04-4209-B588-85047C15CBBF}" srcOrd="6" destOrd="0" presId="urn:microsoft.com/office/officeart/2005/8/layout/bProcess3"/>
+    <dgm:cxn modelId="{70C23193-9193-413C-9B72-D01FC4A755C8}" type="presParOf" srcId="{783E44EF-6060-49E4-8AEA-89ED35B76FC5}" destId="{7F5D0DCB-B670-418A-AC2B-B8F76523AB31}" srcOrd="7" destOrd="0" presId="urn:microsoft.com/office/officeart/2005/8/layout/bProcess3"/>
+    <dgm:cxn modelId="{BB5F9D34-A03E-4128-B01A-1A1B401A433D}" type="presParOf" srcId="{7F5D0DCB-B670-418A-AC2B-B8F76523AB31}" destId="{58254B86-14E9-42EC-9329-7DA6D1C6B557}" srcOrd="0" destOrd="0" presId="urn:microsoft.com/office/officeart/2005/8/layout/bProcess3"/>
+    <dgm:cxn modelId="{238EC42C-811A-41D9-A360-F120F3BB09C3}" type="presParOf" srcId="{783E44EF-6060-49E4-8AEA-89ED35B76FC5}" destId="{22C112A5-2BD7-43DF-8DC4-91055E944F45}" srcOrd="8" destOrd="0" presId="urn:microsoft.com/office/officeart/2005/8/layout/bProcess3"/>
+    <dgm:cxn modelId="{70F885A6-D418-4FD3-84F9-E85EF03977D0}" type="presParOf" srcId="{783E44EF-6060-49E4-8AEA-89ED35B76FC5}" destId="{B664BA37-379F-4371-A28A-2511242CEF92}" srcOrd="9" destOrd="0" presId="urn:microsoft.com/office/officeart/2005/8/layout/bProcess3"/>
+    <dgm:cxn modelId="{44A2260D-F53E-4EDC-90EB-6A40498490BE}" type="presParOf" srcId="{B664BA37-379F-4371-A28A-2511242CEF92}" destId="{8444BE68-A54A-4BE2-80BB-B0CF1E717514}" srcOrd="0" destOrd="0" presId="urn:microsoft.com/office/officeart/2005/8/layout/bProcess3"/>
+    <dgm:cxn modelId="{59305324-D8F1-4582-8F93-56CE618B6BD9}" type="presParOf" srcId="{783E44EF-6060-49E4-8AEA-89ED35B76FC5}" destId="{4A662046-4A70-41E0-825B-EDF4AF6D36E7}" srcOrd="10" destOrd="0" presId="urn:microsoft.com/office/officeart/2005/8/layout/bProcess3"/>
+    <dgm:cxn modelId="{108AE1B1-1CDC-48CB-B2B6-DB1EA5741764}" type="presParOf" srcId="{783E44EF-6060-49E4-8AEA-89ED35B76FC5}" destId="{5FEEC81B-196E-4C2B-A446-FCBD983994C5}" srcOrd="11" destOrd="0" presId="urn:microsoft.com/office/officeart/2005/8/layout/bProcess3"/>
+    <dgm:cxn modelId="{45886157-C11C-4023-8837-C375638770F9}" type="presParOf" srcId="{5FEEC81B-196E-4C2B-A446-FCBD983994C5}" destId="{E0A4E80C-343F-4B07-82B4-7A46E822B11D}" srcOrd="0" destOrd="0" presId="urn:microsoft.com/office/officeart/2005/8/layout/bProcess3"/>
+    <dgm:cxn modelId="{0E9F8DA8-4C7F-43C3-B3AC-1FA9C3F27388}" type="presParOf" srcId="{783E44EF-6060-49E4-8AEA-89ED35B76FC5}" destId="{7A3CF8B4-3F1B-4D09-835C-48060D2CDB3A}" srcOrd="12" destOrd="0" presId="urn:microsoft.com/office/officeart/2005/8/layout/bProcess3"/>
+    <dgm:cxn modelId="{158E309C-EBB6-4B31-854E-218CEFF044E4}" type="presParOf" srcId="{783E44EF-6060-49E4-8AEA-89ED35B76FC5}" destId="{07B533E8-B1A0-4C6F-A613-73667432802E}" srcOrd="13" destOrd="0" presId="urn:microsoft.com/office/officeart/2005/8/layout/bProcess3"/>
+    <dgm:cxn modelId="{7D2F1FCC-1AD5-4894-81D7-F3C9285B2624}" type="presParOf" srcId="{07B533E8-B1A0-4C6F-A613-73667432802E}" destId="{7C7F5509-9670-4836-8E11-67C82BC65F6C}" srcOrd="0" destOrd="0" presId="urn:microsoft.com/office/officeart/2005/8/layout/bProcess3"/>
+    <dgm:cxn modelId="{BE85A16B-80EB-4959-AE8F-F78813365196}" type="presParOf" srcId="{783E44EF-6060-49E4-8AEA-89ED35B76FC5}" destId="{9D10C8EB-A4C3-4D4D-81DA-4E361A35F00E}" srcOrd="14" destOrd="0" presId="urn:microsoft.com/office/officeart/2005/8/layout/bProcess3"/>
+    <dgm:cxn modelId="{A5DAB861-0A7A-4FC0-9FE3-9B81F792A6DB}" type="presParOf" srcId="{783E44EF-6060-49E4-8AEA-89ED35B76FC5}" destId="{C2B6D7D1-3432-4C2F-B8A0-100C52FB0BE6}" srcOrd="15" destOrd="0" presId="urn:microsoft.com/office/officeart/2005/8/layout/bProcess3"/>
+    <dgm:cxn modelId="{F8952753-5345-4BB2-9714-1673A3ED1AAC}" type="presParOf" srcId="{C2B6D7D1-3432-4C2F-B8A0-100C52FB0BE6}" destId="{D5B8B7F5-E069-4C38-BFB6-C7060FA04F7C}" srcOrd="0" destOrd="0" presId="urn:microsoft.com/office/officeart/2005/8/layout/bProcess3"/>
+    <dgm:cxn modelId="{D3FA495F-F47E-4DFE-9BBE-83B14E45A9DD}" type="presParOf" srcId="{783E44EF-6060-49E4-8AEA-89ED35B76FC5}" destId="{942EC947-C814-4873-82DA-2AF25DDE956F}" srcOrd="16" destOrd="0" presId="urn:microsoft.com/office/officeart/2005/8/layout/bProcess3"/>
   </dgm:cxnLst>
   <dgm:bg/>
   <dgm:whole/>
@@ -3240,7 +3553,7 @@
         <a:ext cx="1119515" cy="671710"/>
       </dsp:txXfrm>
     </dsp:sp>
-    <dsp:sp modelId="{95B77484-3BFC-4F2A-94D9-C485230E08DF}">
+    <dsp:sp modelId="{A53D0CED-B9B2-489F-9635-47A590606B5C}">
       <dsp:nvSpPr>
         <dsp:cNvPr id="0" name=""/>
         <dsp:cNvSpPr/>
@@ -3321,7 +3634,7 @@
         <a:ext cx="18207" cy="3641"/>
       </dsp:txXfrm>
     </dsp:sp>
-    <dsp:sp modelId="{0F631547-F429-41E5-BCDB-A6EADF4C2E5E}">
+    <dsp:sp modelId="{6868C62A-F027-4612-A475-39EF930853A1}">
       <dsp:nvSpPr>
         <dsp:cNvPr id="0" name=""/>
         <dsp:cNvSpPr/>
@@ -3390,7 +3703,7 @@
           </a:pPr>
           <a:r>
             <a:rPr lang="fr-FR" sz="800" kern="1200"/>
-            <a:t>Identify different subjects</a:t>
+            <a:t>Add student Name and Id, number of subjects</a:t>
           </a:r>
         </a:p>
       </dsp:txBody>
@@ -3399,7 +3712,7 @@
         <a:ext cx="1583233" cy="949940"/>
       </dsp:txXfrm>
     </dsp:sp>
-    <dsp:sp modelId="{7F5D0DCB-B670-418A-AC2B-B8F76523AB31}">
+    <dsp:sp modelId="{95B77484-3BFC-4F2A-94D9-C485230E08DF}">
       <dsp:nvSpPr>
         <dsp:cNvPr id="0" name=""/>
         <dsp:cNvSpPr/>
@@ -3486,7 +3799,7 @@
         <a:ext cx="195587" cy="3641"/>
       </dsp:txXfrm>
     </dsp:sp>
-    <dsp:sp modelId="{5B5EB739-BA04-4209-B588-85047C15CBBF}">
+    <dsp:sp modelId="{0F631547-F429-41E5-BCDB-A6EADF4C2E5E}">
       <dsp:nvSpPr>
         <dsp:cNvPr id="0" name=""/>
         <dsp:cNvSpPr/>
@@ -3496,7 +3809,7 @@
           <a:off x="3898960" y="233421"/>
           <a:ext cx="1583233" cy="949940"/>
         </a:xfrm>
-        <a:prstGeom prst="diamond">
+        <a:prstGeom prst="rect">
           <a:avLst/>
         </a:prstGeom>
         <a:solidFill>
@@ -3555,16 +3868,16 @@
           </a:pPr>
           <a:r>
             <a:rPr lang="fr-FR" sz="800" kern="1200"/>
-            <a:t>Are all subjects available?</a:t>
+            <a:t>Enter marks for each subject</a:t>
           </a:r>
         </a:p>
       </dsp:txBody>
       <dsp:txXfrm>
-        <a:off x="4294768" y="470906"/>
-        <a:ext cx="791617" cy="474970"/>
+        <a:off x="3898960" y="233421"/>
+        <a:ext cx="1583233" cy="949940"/>
       </dsp:txXfrm>
     </dsp:sp>
-    <dsp:sp modelId="{A53D0CED-B9B2-489F-9635-47A590606B5C}">
+    <dsp:sp modelId="{7F5D0DCB-B670-418A-AC2B-B8F76523AB31}">
       <dsp:nvSpPr>
         <dsp:cNvPr id="0" name=""/>
         <dsp:cNvSpPr/>
@@ -3645,7 +3958,7 @@
         <a:ext cx="18207" cy="3641"/>
       </dsp:txXfrm>
     </dsp:sp>
-    <dsp:sp modelId="{6868C62A-F027-4612-A475-39EF930853A1}">
+    <dsp:sp modelId="{5B5EB739-BA04-4209-B588-85047C15CBBF}">
       <dsp:nvSpPr>
         <dsp:cNvPr id="0" name=""/>
         <dsp:cNvSpPr/>
@@ -3655,7 +3968,7 @@
           <a:off x="4205" y="1547504"/>
           <a:ext cx="1583233" cy="949940"/>
         </a:xfrm>
-        <a:prstGeom prst="rect">
+        <a:prstGeom prst="diamond">
           <a:avLst/>
         </a:prstGeom>
         <a:solidFill>
@@ -3714,13 +4027,13 @@
           </a:pPr>
           <a:r>
             <a:rPr lang="fr-FR" sz="800" kern="1200"/>
-            <a:t>Add students Names and Ids</a:t>
+            <a:t>Are all subjects selected?</a:t>
           </a:r>
         </a:p>
       </dsp:txBody>
       <dsp:txXfrm>
-        <a:off x="4205" y="1547504"/>
-        <a:ext cx="1583233" cy="949940"/>
+        <a:off x="400013" y="1784989"/>
+        <a:ext cx="791617" cy="474970"/>
       </dsp:txXfrm>
     </dsp:sp>
     <dsp:sp modelId="{B664BA37-379F-4371-A28A-2511242CEF92}">
@@ -3889,8 +4202,8 @@
       </dsp:nvSpPr>
       <dsp:spPr>
         <a:xfrm>
-          <a:off x="795822" y="2495645"/>
-          <a:ext cx="3894754" cy="333543"/>
+          <a:off x="791616" y="2495645"/>
+          <a:ext cx="3898960" cy="327198"/>
         </a:xfrm>
         <a:custGeom>
           <a:avLst/>
@@ -3901,16 +4214,16 @@
           <a:pathLst>
             <a:path>
               <a:moveTo>
-                <a:pt x="3894754" y="0"/>
+                <a:pt x="3898960" y="0"/>
               </a:moveTo>
               <a:lnTo>
-                <a:pt x="3894754" y="183871"/>
+                <a:pt x="3898960" y="180699"/>
               </a:lnTo>
               <a:lnTo>
-                <a:pt x="0" y="183871"/>
+                <a:pt x="0" y="180699"/>
               </a:lnTo>
               <a:lnTo>
-                <a:pt x="0" y="333543"/>
+                <a:pt x="0" y="327198"/>
               </a:lnTo>
             </a:path>
           </a:pathLst>
@@ -3965,8 +4278,8 @@
         </a:p>
       </dsp:txBody>
       <dsp:txXfrm>
-        <a:off x="2645406" y="2660596"/>
-        <a:ext cx="195587" cy="3641"/>
+        <a:off x="2643213" y="2657423"/>
+        <a:ext cx="195767" cy="3641"/>
       </dsp:txXfrm>
     </dsp:sp>
     <dsp:sp modelId="{4A662046-4A70-41E0-825B-EDF4AF6D36E7}">
@@ -4054,8 +4367,8 @@
       </dsp:nvSpPr>
       <dsp:spPr>
         <a:xfrm>
-          <a:off x="1585639" y="3290838"/>
-          <a:ext cx="333543" cy="91440"/>
+          <a:off x="1581433" y="3284493"/>
+          <a:ext cx="337749" cy="91440"/>
         </a:xfrm>
         <a:custGeom>
           <a:avLst/>
@@ -4069,7 +4382,13 @@
                 <a:pt x="0" y="45720"/>
               </a:moveTo>
               <a:lnTo>
-                <a:pt x="333543" y="45720"/>
+                <a:pt x="185974" y="45720"/>
+              </a:lnTo>
+              <a:lnTo>
+                <a:pt x="185974" y="52065"/>
+              </a:lnTo>
+              <a:lnTo>
+                <a:pt x="337749" y="52065"/>
               </a:lnTo>
             </a:path>
           </a:pathLst>
@@ -4124,8 +4443,8 @@
         </a:p>
       </dsp:txBody>
       <dsp:txXfrm>
-        <a:off x="1743307" y="3334738"/>
-        <a:ext cx="18207" cy="3641"/>
+        <a:off x="1741098" y="3328392"/>
+        <a:ext cx="18420" cy="3641"/>
       </dsp:txXfrm>
     </dsp:sp>
     <dsp:sp modelId="{7A3CF8B4-3F1B-4D09-835C-48060D2CDB3A}">
@@ -4135,7 +4454,7 @@
       </dsp:nvSpPr>
       <dsp:spPr>
         <a:xfrm>
-          <a:off x="4205" y="2861588"/>
+          <a:off x="0" y="2855243"/>
           <a:ext cx="1583233" cy="949940"/>
         </a:xfrm>
         <a:prstGeom prst="rect">
@@ -4197,12 +4516,12 @@
           </a:pPr>
           <a:r>
             <a:rPr lang="fr-FR" sz="800" kern="1200"/>
-            <a:t>Calculate grade by student</a:t>
+            <a:t>Calculate the average grade for the student</a:t>
           </a:r>
         </a:p>
       </dsp:txBody>
       <dsp:txXfrm>
-        <a:off x="4205" y="2861588"/>
+        <a:off x="0" y="2855243"/>
         <a:ext cx="1583233" cy="949940"/>
       </dsp:txXfrm>
     </dsp:sp>
@@ -4356,7 +4675,7 @@
           </a:pPr>
           <a:r>
             <a:rPr lang="fr-FR" sz="800" kern="1200"/>
-            <a:t>Display student record with grade</a:t>
+            <a:t>Display student record (name, id, subjects, average grade)</a:t>
           </a:r>
         </a:p>
       </dsp:txBody>
@@ -5707,18 +6026,18 @@
 
 <file path=word/glossary/fontTable.xml><?xml version="1.0" encoding="utf-8"?>
 <w:fonts xmlns:mc="http://schemas.openxmlformats.org/markup-compatibility/2006" xmlns:r="http://schemas.openxmlformats.org/officeDocument/2006/relationships" xmlns:w="http://schemas.openxmlformats.org/wordprocessingml/2006/main" xmlns:w14="http://schemas.microsoft.com/office/word/2010/wordml" xmlns:w15="http://schemas.microsoft.com/office/word/2012/wordml" xmlns:w16cex="http://schemas.microsoft.com/office/word/2018/wordml/cex" xmlns:w16cid="http://schemas.microsoft.com/office/word/2016/wordml/cid" xmlns:w16="http://schemas.microsoft.com/office/word/2018/wordml" xmlns:w16du="http://schemas.microsoft.com/office/word/2023/wordml/word16du" xmlns:w16sdtdh="http://schemas.microsoft.com/office/word/2020/wordml/sdtdatahash" xmlns:w16sdtfl="http://schemas.microsoft.com/office/word/2024/wordml/sdtformatlock" xmlns:w16se="http://schemas.microsoft.com/office/word/2015/wordml/symex" mc:Ignorable="w14 w15 w16se w16cid w16 w16cex w16sdtdh w16sdtfl w16du">
-  <w:font w:name="Aptos">
-    <w:charset w:val="00"/>
-    <w:family w:val="swiss"/>
-    <w:pitch w:val="variable"/>
-    <w:sig w:usb0="20000287" w:usb1="00000003" w:usb2="00000000" w:usb3="00000000" w:csb0="0000019F" w:csb1="00000000"/>
-  </w:font>
   <w:font w:name="Times New Roman">
     <w:panose1 w:val="02020603050405020304"/>
     <w:charset w:val="00"/>
     <w:family w:val="roman"/>
     <w:pitch w:val="variable"/>
     <w:sig w:usb0="E0002EFF" w:usb1="C000785B" w:usb2="00000009" w:usb3="00000000" w:csb0="000001FF" w:csb1="00000000"/>
+  </w:font>
+  <w:font w:name="Aptos">
+    <w:charset w:val="00"/>
+    <w:family w:val="swiss"/>
+    <w:pitch w:val="variable"/>
+    <w:sig w:usb0="20000287" w:usb1="00000003" w:usb2="00000000" w:usb3="00000000" w:csb0="0000019F" w:csb1="00000000"/>
   </w:font>
   <w:font w:name="Aptos Display">
     <w:charset w:val="00"/>
@@ -5746,11 +6065,11 @@
   </w:compat>
   <w:rsids>
     <w:rsidRoot w:val="00CD21AA"/>
+    <w:rsid w:val="000C3FEA"/>
     <w:rsid w:val="000F2446"/>
     <w:rsid w:val="0028011D"/>
     <w:rsid w:val="00332B71"/>
     <w:rsid w:val="00757D61"/>
-    <w:rsid w:val="00BF0C41"/>
     <w:rsid w:val="00CD21AA"/>
   </w:rsids>
   <m:mathPr>

</xml_diff>

<commit_message>
ID is assigned automatically with format YYNNNN
</commit_message>
<xml_diff>
--- a/Student_Grade_System.docx
+++ b/Student_Grade_System.docx
@@ -517,7 +517,13 @@
         </w:numPr>
       </w:pPr>
       <w:r>
-        <w:t>Display student record with name, id, subjects, average grade.</w:t>
+        <w:t>Display student record with name, id, subjects</w:t>
+      </w:r>
+      <w:r>
+        <w:t>, and average</w:t>
+      </w:r>
+      <w:r>
+        <w:t xml:space="preserve"> grade.</w:t>
       </w:r>
     </w:p>
     <w:p>
@@ -533,8 +539,109 @@
       </w:r>
     </w:p>
     <w:p/>
+    <w:p/>
+    <w:p>
+      <w:pPr>
+        <w:pStyle w:val="Heading2"/>
+      </w:pPr>
+      <w:r>
+        <w:t>Code</w:t>
+      </w:r>
+    </w:p>
+    <w:p>
+      <w:pPr>
+        <w:pStyle w:val="Heading3"/>
+      </w:pPr>
+      <w:r>
+        <w:t>Test Name</w:t>
+      </w:r>
+    </w:p>
+    <w:p>
+      <w:r>
+        <w:drawing>
+          <wp:inline distT="0" distB="0" distL="0" distR="0" wp14:anchorId="0A2F3D75" wp14:editId="2183C7FE">
+            <wp:extent cx="5731510" cy="1242060"/>
+            <wp:effectExtent l="0" t="0" r="2540" b="0"/>
+            <wp:docPr id="33525918" name="Picture 1" descr="A screen shot of a computer&#10;&#10;AI-generated content may be incorrect."/>
+            <wp:cNvGraphicFramePr>
+              <a:graphicFrameLocks xmlns:a="http://schemas.openxmlformats.org/drawingml/2006/main" noChangeAspect="1"/>
+            </wp:cNvGraphicFramePr>
+            <a:graphic xmlns:a="http://schemas.openxmlformats.org/drawingml/2006/main">
+              <a:graphicData uri="http://schemas.openxmlformats.org/drawingml/2006/picture">
+                <pic:pic xmlns:pic="http://schemas.openxmlformats.org/drawingml/2006/picture">
+                  <pic:nvPicPr>
+                    <pic:cNvPr id="33525918" name="Picture 1" descr="A screen shot of a computer&#10;&#10;AI-generated content may be incorrect."/>
+                    <pic:cNvPicPr/>
+                  </pic:nvPicPr>
+                  <pic:blipFill>
+                    <a:blip r:embed="rId12"/>
+                    <a:stretch>
+                      <a:fillRect/>
+                    </a:stretch>
+                  </pic:blipFill>
+                  <pic:spPr>
+                    <a:xfrm>
+                      <a:off x="0" y="0"/>
+                      <a:ext cx="5731510" cy="1242060"/>
+                    </a:xfrm>
+                    <a:prstGeom prst="rect">
+                      <a:avLst/>
+                    </a:prstGeom>
+                  </pic:spPr>
+                </pic:pic>
+              </a:graphicData>
+            </a:graphic>
+          </wp:inline>
+        </w:drawing>
+      </w:r>
+    </w:p>
+    <w:p>
+      <w:r>
+        <w:t>Test ID</w:t>
+      </w:r>
+    </w:p>
+    <w:p>
+      <w:r>
+        <w:drawing>
+          <wp:inline distT="0" distB="0" distL="0" distR="0" wp14:anchorId="1826C62E" wp14:editId="2D52CF3A">
+            <wp:extent cx="5654530" cy="1036410"/>
+            <wp:effectExtent l="0" t="0" r="3810" b="0"/>
+            <wp:docPr id="162881297" name="Picture 1" descr="A black screen with white text&#10;&#10;AI-generated content may be incorrect."/>
+            <wp:cNvGraphicFramePr>
+              <a:graphicFrameLocks xmlns:a="http://schemas.openxmlformats.org/drawingml/2006/main" noChangeAspect="1"/>
+            </wp:cNvGraphicFramePr>
+            <a:graphic xmlns:a="http://schemas.openxmlformats.org/drawingml/2006/main">
+              <a:graphicData uri="http://schemas.openxmlformats.org/drawingml/2006/picture">
+                <pic:pic xmlns:pic="http://schemas.openxmlformats.org/drawingml/2006/picture">
+                  <pic:nvPicPr>
+                    <pic:cNvPr id="162881297" name="Picture 1" descr="A black screen with white text&#10;&#10;AI-generated content may be incorrect."/>
+                    <pic:cNvPicPr/>
+                  </pic:nvPicPr>
+                  <pic:blipFill>
+                    <a:blip r:embed="rId13"/>
+                    <a:stretch>
+                      <a:fillRect/>
+                    </a:stretch>
+                  </pic:blipFill>
+                  <pic:spPr>
+                    <a:xfrm>
+                      <a:off x="0" y="0"/>
+                      <a:ext cx="5654530" cy="1036410"/>
+                    </a:xfrm>
+                    <a:prstGeom prst="rect">
+                      <a:avLst/>
+                    </a:prstGeom>
+                  </pic:spPr>
+                </pic:pic>
+              </a:graphicData>
+            </a:graphic>
+          </wp:inline>
+        </w:drawing>
+      </w:r>
+    </w:p>
+    <w:p/>
     <w:sectPr>
-      <w:footerReference w:type="default" r:id="rId12"/>
+      <w:footerReference w:type="default" r:id="rId14"/>
       <w:pgSz w:w="11906" w:h="16838"/>
       <w:pgMar w:top="1440" w:right="1440" w:bottom="1440" w:left="1440" w:header="720" w:footer="720" w:gutter="0"/>
       <w:cols w:space="720"/>
@@ -3312,13 +3419,13 @@
     </dgm:pt>
   </dgm:ptLst>
   <dgm:cxnLst>
+    <dgm:cxn modelId="{F82F6301-6468-43E5-BFB7-682520C947A9}" type="presOf" srcId="{5A6EC732-40F3-43C2-98E2-4B729A58DE37}" destId="{7C7F5509-9670-4836-8E11-67C82BC65F6C}" srcOrd="1" destOrd="0" presId="urn:microsoft.com/office/officeart/2005/8/layout/bProcess3"/>
     <dgm:cxn modelId="{DFEB9A04-CBE2-4DC6-958B-A4AA0B88322B}" type="presOf" srcId="{F31D16D8-322E-4C1F-83EB-9865EE786BBC}" destId="{B664BA37-379F-4371-A28A-2511242CEF92}" srcOrd="0" destOrd="0" presId="urn:microsoft.com/office/officeart/2005/8/layout/bProcess3"/>
-    <dgm:cxn modelId="{805EC005-076B-4AC1-A498-17E7255B3F7F}" type="presOf" srcId="{91AF1F7B-0B2F-4C86-83E2-C93385017F1E}" destId="{36BB7F8C-838B-4687-AE0A-D5F6DF24098C}" srcOrd="1" destOrd="0" presId="urn:microsoft.com/office/officeart/2005/8/layout/bProcess3"/>
+    <dgm:cxn modelId="{0F5F5608-5362-4FDF-8E45-6E1F83C7A809}" type="presOf" srcId="{6650AB81-3D5C-4659-BD23-74D0F5EC4729}" destId="{58254B86-14E9-42EC-9329-7DA6D1C6B557}" srcOrd="1" destOrd="0" presId="urn:microsoft.com/office/officeart/2005/8/layout/bProcess3"/>
     <dgm:cxn modelId="{EBC3900B-D6FC-4993-9F85-5389F522C2C4}" type="presOf" srcId="{5A6EC732-40F3-43C2-98E2-4B729A58DE37}" destId="{07B533E8-B1A0-4C6F-A613-73667432802E}" srcOrd="0" destOrd="0" presId="urn:microsoft.com/office/officeart/2005/8/layout/bProcess3"/>
     <dgm:cxn modelId="{10540B16-0890-4891-90A2-632780080CF4}" type="presOf" srcId="{1DA6217D-D0E5-4994-AC69-9EA9263E787E}" destId="{0F631547-F429-41E5-BCDB-A6EADF4C2E5E}" srcOrd="0" destOrd="0" presId="urn:microsoft.com/office/officeart/2005/8/layout/bProcess3"/>
     <dgm:cxn modelId="{6A92F018-B8FD-4966-93D2-B057D3F1BD5E}" type="presOf" srcId="{91AF1F7B-0B2F-4C86-83E2-C93385017F1E}" destId="{95B77484-3BFC-4F2A-94D9-C485230E08DF}" srcOrd="0" destOrd="0" presId="urn:microsoft.com/office/officeart/2005/8/layout/bProcess3"/>
-    <dgm:cxn modelId="{73011E1A-2DF2-45B1-89A2-80D907FD1D8C}" type="presOf" srcId="{99594AE9-9662-4B1A-A867-9FFECC4968F8}" destId="{D5B8B7F5-E069-4C38-BFB6-C7060FA04F7C}" srcOrd="1" destOrd="0" presId="urn:microsoft.com/office/officeart/2005/8/layout/bProcess3"/>
-    <dgm:cxn modelId="{31BFFC1D-8C07-4C74-8CE1-5C4464920CD8}" type="presOf" srcId="{6650AB81-3D5C-4659-BD23-74D0F5EC4729}" destId="{58254B86-14E9-42EC-9329-7DA6D1C6B557}" srcOrd="1" destOrd="0" presId="urn:microsoft.com/office/officeart/2005/8/layout/bProcess3"/>
+    <dgm:cxn modelId="{3204E023-5DB3-4268-8056-9064E9DEE126}" type="presOf" srcId="{321EEBC3-0611-409F-B11B-603B28663ADF}" destId="{A0EBE082-13D4-4415-AE0F-183024460E66}" srcOrd="1" destOrd="0" presId="urn:microsoft.com/office/officeart/2005/8/layout/bProcess3"/>
     <dgm:cxn modelId="{3EDD2B24-D0CE-4C1B-A26D-F1BFF12225F4}" type="presOf" srcId="{8B1DEA47-4BEF-4C18-AA3F-631155D65E13}" destId="{17C749A9-8FFD-4A84-9AF4-7AAC194F8B70}" srcOrd="0" destOrd="0" presId="urn:microsoft.com/office/officeart/2005/8/layout/bProcess3"/>
     <dgm:cxn modelId="{1C783129-0E49-4CFA-8316-3A25C9374E7B}" srcId="{9650768B-3A2D-4E41-AE40-9813B2AE9335}" destId="{58562780-1093-4E6D-89D2-D52C156FE2D3}" srcOrd="5" destOrd="0" parTransId="{821309E8-3CDD-482C-A146-839A84D326AC}" sibTransId="{311EE646-0388-4187-8E02-472A041D95C7}"/>
     <dgm:cxn modelId="{FD53152A-91C4-4C14-9AB7-C77251A51469}" type="presOf" srcId="{9650768B-3A2D-4E41-AE40-9813B2AE9335}" destId="{783E44EF-6060-49E4-8AEA-89ED35B76FC5}" srcOrd="0" destOrd="0" presId="urn:microsoft.com/office/officeart/2005/8/layout/bProcess3"/>
@@ -3326,6 +3433,7 @@
     <dgm:cxn modelId="{AD67BF36-1B97-4E96-8C05-5FC5CF3FACD4}" srcId="{9650768B-3A2D-4E41-AE40-9813B2AE9335}" destId="{1BB2EF06-EA22-45E4-912B-472F9B418844}" srcOrd="6" destOrd="0" parTransId="{B72EB91D-D315-48F1-888B-B16D77880E07}" sibTransId="{5A6EC732-40F3-43C2-98E2-4B729A58DE37}"/>
     <dgm:cxn modelId="{7CE99C37-DC43-4ED9-9592-E66ED58B5D05}" type="presOf" srcId="{6772B68E-3AF8-421A-A904-C95BE62772A6}" destId="{9D10C8EB-A4C3-4D4D-81DA-4E361A35F00E}" srcOrd="0" destOrd="0" presId="urn:microsoft.com/office/officeart/2005/8/layout/bProcess3"/>
     <dgm:cxn modelId="{FD19CA37-017C-4990-83D8-A27FA89E9643}" type="presOf" srcId="{AEF0A91A-F7DE-4EAE-8FA6-FC074E618506}" destId="{942EC947-C814-4873-82DA-2AF25DDE956F}" srcOrd="0" destOrd="0" presId="urn:microsoft.com/office/officeart/2005/8/layout/bProcess3"/>
+    <dgm:cxn modelId="{C40EB047-87F9-4AE3-8B9E-0E5B4F28A86B}" type="presOf" srcId="{99594AE9-9662-4B1A-A867-9FFECC4968F8}" destId="{D5B8B7F5-E069-4C38-BFB6-C7060FA04F7C}" srcOrd="1" destOrd="0" presId="urn:microsoft.com/office/officeart/2005/8/layout/bProcess3"/>
     <dgm:cxn modelId="{57EA2F48-B447-4777-8E49-FDE3BB3BE6C0}" srcId="{9650768B-3A2D-4E41-AE40-9813B2AE9335}" destId="{AEF0A91A-F7DE-4EAE-8FA6-FC074E618506}" srcOrd="8" destOrd="0" parTransId="{8C76595B-B742-49B0-A973-AA9F29784CA1}" sibTransId="{A446C2AF-19DE-47D7-861F-A83D1343E5AC}"/>
     <dgm:cxn modelId="{62690F4B-791F-44F6-9584-52ECA7C557CC}" type="presOf" srcId="{99594AE9-9662-4B1A-A867-9FFECC4968F8}" destId="{C2B6D7D1-3432-4C2F-B8A0-100C52FB0BE6}" srcOrd="0" destOrd="0" presId="urn:microsoft.com/office/officeart/2005/8/layout/bProcess3"/>
     <dgm:cxn modelId="{70EC584D-3435-4D14-B303-1F5235F2765A}" type="presOf" srcId="{311EE646-0388-4187-8E02-472A041D95C7}" destId="{5FEEC81B-196E-4C2B-A446-FCBD983994C5}" srcOrd="0" destOrd="0" presId="urn:microsoft.com/office/officeart/2005/8/layout/bProcess3"/>
@@ -3333,44 +3441,43 @@
     <dgm:cxn modelId="{C631BF4E-7940-43F8-95C9-9FD33F49A2A8}" type="presOf" srcId="{2EA058C8-6C31-4C3D-A32D-4CFF5F742597}" destId="{5B5EB739-BA04-4209-B588-85047C15CBBF}" srcOrd="0" destOrd="0" presId="urn:microsoft.com/office/officeart/2005/8/layout/bProcess3"/>
     <dgm:cxn modelId="{6F9EF851-8365-4764-8118-5096CFD0046C}" srcId="{9650768B-3A2D-4E41-AE40-9813B2AE9335}" destId="{2EA058C8-6C31-4C3D-A32D-4CFF5F742597}" srcOrd="3" destOrd="0" parTransId="{09B4150A-CD91-4B20-B109-F0D1B7F8F00D}" sibTransId="{6650AB81-3D5C-4659-BD23-74D0F5EC4729}"/>
     <dgm:cxn modelId="{56506881-70F2-47E0-B61B-6F664331D11D}" srcId="{9650768B-3A2D-4E41-AE40-9813B2AE9335}" destId="{FE3D8837-7354-4EA5-AF67-4A7372557D7F}" srcOrd="1" destOrd="0" parTransId="{9CF86AC8-9A54-4961-B20E-369C9FED6A8B}" sibTransId="{321EEBC3-0611-409F-B11B-603B28663ADF}"/>
-    <dgm:cxn modelId="{391B0F88-E62A-4DCB-830B-1C5B68719144}" type="presOf" srcId="{8B1DEA47-4BEF-4C18-AA3F-631155D65E13}" destId="{384134B4-8A42-49E5-B3AC-E4457CCA4CA6}" srcOrd="1" destOrd="0" presId="urn:microsoft.com/office/officeart/2005/8/layout/bProcess3"/>
     <dgm:cxn modelId="{D0C9F38A-9AAC-45C3-BFC2-0FAF464AA4CC}" srcId="{9650768B-3A2D-4E41-AE40-9813B2AE9335}" destId="{1DA6217D-D0E5-4994-AC69-9EA9263E787E}" srcOrd="2" destOrd="0" parTransId="{5F54922C-6BB1-4EE4-89B2-6876B620E1E7}" sibTransId="{91AF1F7B-0B2F-4C86-83E2-C93385017F1E}"/>
     <dgm:cxn modelId="{F33E4497-7116-4A72-AA57-A24DC6F72BAA}" srcId="{9650768B-3A2D-4E41-AE40-9813B2AE9335}" destId="{3EEB8BF9-E84B-4A5F-B4D7-5DBA345A874B}" srcOrd="4" destOrd="0" parTransId="{46B14368-9B16-4A16-80E1-1BF6B33CFA7A}" sibTransId="{F31D16D8-322E-4C1F-83EB-9865EE786BBC}"/>
     <dgm:cxn modelId="{DB1EBAA0-C886-450C-81D1-329D95474C73}" srcId="{9650768B-3A2D-4E41-AE40-9813B2AE9335}" destId="{6772B68E-3AF8-421A-A904-C95BE62772A6}" srcOrd="7" destOrd="0" parTransId="{977FE13A-598F-41A5-A964-1252C5578E9A}" sibTransId="{99594AE9-9662-4B1A-A867-9FFECC4968F8}"/>
-    <dgm:cxn modelId="{7FC530A2-9791-4A6A-B765-C8242D2E31C9}" type="presOf" srcId="{5A6EC732-40F3-43C2-98E2-4B729A58DE37}" destId="{7C7F5509-9670-4836-8E11-67C82BC65F6C}" srcOrd="1" destOrd="0" presId="urn:microsoft.com/office/officeart/2005/8/layout/bProcess3"/>
     <dgm:cxn modelId="{0E6BEFAA-22EE-4959-ACAC-33EB55C2EE89}" type="presOf" srcId="{40B8E623-5287-4A6E-B085-430E4FF57978}" destId="{3D0985CC-D3B4-47AC-AD7B-A5862DD925FE}" srcOrd="0" destOrd="0" presId="urn:microsoft.com/office/officeart/2005/8/layout/bProcess3"/>
     <dgm:cxn modelId="{338306AE-2790-4CFA-8986-65CD765766F1}" type="presOf" srcId="{6650AB81-3D5C-4659-BD23-74D0F5EC4729}" destId="{7F5D0DCB-B670-418A-AC2B-B8F76523AB31}" srcOrd="0" destOrd="0" presId="urn:microsoft.com/office/officeart/2005/8/layout/bProcess3"/>
-    <dgm:cxn modelId="{78092CB3-0A6E-47D4-91A1-20E43062C75E}" type="presOf" srcId="{321EEBC3-0611-409F-B11B-603B28663ADF}" destId="{A0EBE082-13D4-4415-AE0F-183024460E66}" srcOrd="1" destOrd="0" presId="urn:microsoft.com/office/officeart/2005/8/layout/bProcess3"/>
+    <dgm:cxn modelId="{66B705B9-38E3-4F1B-92E3-F4FC666DD205}" type="presOf" srcId="{91AF1F7B-0B2F-4C86-83E2-C93385017F1E}" destId="{36BB7F8C-838B-4687-AE0A-D5F6DF24098C}" srcOrd="1" destOrd="0" presId="urn:microsoft.com/office/officeart/2005/8/layout/bProcess3"/>
     <dgm:cxn modelId="{949D4AC5-44D3-4D0F-AA3F-2B02F8B28482}" type="presOf" srcId="{3EEB8BF9-E84B-4A5F-B4D7-5DBA345A874B}" destId="{22C112A5-2BD7-43DF-8DC4-91055E944F45}" srcOrd="0" destOrd="0" presId="urn:microsoft.com/office/officeart/2005/8/layout/bProcess3"/>
+    <dgm:cxn modelId="{627722C7-6FC5-459D-BB12-F2A279115119}" type="presOf" srcId="{8B1DEA47-4BEF-4C18-AA3F-631155D65E13}" destId="{384134B4-8A42-49E5-B3AC-E4457CCA4CA6}" srcOrd="1" destOrd="0" presId="urn:microsoft.com/office/officeart/2005/8/layout/bProcess3"/>
     <dgm:cxn modelId="{86D4D4CB-A88D-4609-82DA-CB1505920A1C}" type="presOf" srcId="{321EEBC3-0611-409F-B11B-603B28663ADF}" destId="{A53D0CED-B9B2-489F-9635-47A590606B5C}" srcOrd="0" destOrd="0" presId="urn:microsoft.com/office/officeart/2005/8/layout/bProcess3"/>
     <dgm:cxn modelId="{F99D07D8-3312-42DD-8959-79C4AB7BEBCB}" type="presOf" srcId="{58562780-1093-4E6D-89D2-D52C156FE2D3}" destId="{4A662046-4A70-41E0-825B-EDF4AF6D36E7}" srcOrd="0" destOrd="0" presId="urn:microsoft.com/office/officeart/2005/8/layout/bProcess3"/>
-    <dgm:cxn modelId="{216E76F5-99E2-4402-A439-394DE7D5E574}" type="presOf" srcId="{311EE646-0388-4187-8E02-472A041D95C7}" destId="{E0A4E80C-343F-4B07-82B4-7A46E822B11D}" srcOrd="1" destOrd="0" presId="urn:microsoft.com/office/officeart/2005/8/layout/bProcess3"/>
+    <dgm:cxn modelId="{8FEA2CE2-6F24-4E62-B048-31D73C7F5BEA}" type="presOf" srcId="{F31D16D8-322E-4C1F-83EB-9865EE786BBC}" destId="{8444BE68-A54A-4BE2-80BB-B0CF1E717514}" srcOrd="1" destOrd="0" presId="urn:microsoft.com/office/officeart/2005/8/layout/bProcess3"/>
+    <dgm:cxn modelId="{07FFFAED-DA27-4A2F-8F25-CFA15B6184D0}" type="presOf" srcId="{311EE646-0388-4187-8E02-472A041D95C7}" destId="{E0A4E80C-343F-4B07-82B4-7A46E822B11D}" srcOrd="1" destOrd="0" presId="urn:microsoft.com/office/officeart/2005/8/layout/bProcess3"/>
     <dgm:cxn modelId="{964BF2F6-3268-421D-A850-B6A77A542E3B}" srcId="{9650768B-3A2D-4E41-AE40-9813B2AE9335}" destId="{40B8E623-5287-4A6E-B085-430E4FF57978}" srcOrd="0" destOrd="0" parTransId="{147B3848-8987-4D75-84A4-6BAC25846C9A}" sibTransId="{8B1DEA47-4BEF-4C18-AA3F-631155D65E13}"/>
-    <dgm:cxn modelId="{78B41DFC-5820-4E16-87AF-0E8EA87FCEF5}" type="presOf" srcId="{F31D16D8-322E-4C1F-83EB-9865EE786BBC}" destId="{8444BE68-A54A-4BE2-80BB-B0CF1E717514}" srcOrd="1" destOrd="0" presId="urn:microsoft.com/office/officeart/2005/8/layout/bProcess3"/>
     <dgm:cxn modelId="{43455FA5-16A4-4EA2-A386-5D6340E802D3}" type="presParOf" srcId="{783E44EF-6060-49E4-8AEA-89ED35B76FC5}" destId="{3D0985CC-D3B4-47AC-AD7B-A5862DD925FE}" srcOrd="0" destOrd="0" presId="urn:microsoft.com/office/officeart/2005/8/layout/bProcess3"/>
     <dgm:cxn modelId="{E177505D-6E5D-4A62-8109-A7CD12482F19}" type="presParOf" srcId="{783E44EF-6060-49E4-8AEA-89ED35B76FC5}" destId="{17C749A9-8FFD-4A84-9AF4-7AAC194F8B70}" srcOrd="1" destOrd="0" presId="urn:microsoft.com/office/officeart/2005/8/layout/bProcess3"/>
-    <dgm:cxn modelId="{8588905E-19FA-4F88-A309-7F3D0ECCE75C}" type="presParOf" srcId="{17C749A9-8FFD-4A84-9AF4-7AAC194F8B70}" destId="{384134B4-8A42-49E5-B3AC-E4457CCA4CA6}" srcOrd="0" destOrd="0" presId="urn:microsoft.com/office/officeart/2005/8/layout/bProcess3"/>
+    <dgm:cxn modelId="{704CB7A2-B20B-4457-B675-D42A161087FC}" type="presParOf" srcId="{17C749A9-8FFD-4A84-9AF4-7AAC194F8B70}" destId="{384134B4-8A42-49E5-B3AC-E4457CCA4CA6}" srcOrd="0" destOrd="0" presId="urn:microsoft.com/office/officeart/2005/8/layout/bProcess3"/>
     <dgm:cxn modelId="{0C974C4A-1C72-4C31-BD4E-C02413B00310}" type="presParOf" srcId="{783E44EF-6060-49E4-8AEA-89ED35B76FC5}" destId="{6868C62A-F027-4612-A475-39EF930853A1}" srcOrd="2" destOrd="0" presId="urn:microsoft.com/office/officeart/2005/8/layout/bProcess3"/>
     <dgm:cxn modelId="{5E79B7A2-01DD-4A10-B2CD-EAB78EC2F7DB}" type="presParOf" srcId="{783E44EF-6060-49E4-8AEA-89ED35B76FC5}" destId="{A53D0CED-B9B2-489F-9635-47A590606B5C}" srcOrd="3" destOrd="0" presId="urn:microsoft.com/office/officeart/2005/8/layout/bProcess3"/>
-    <dgm:cxn modelId="{50AA7863-7C0F-48C6-BB11-99100D9B4A36}" type="presParOf" srcId="{A53D0CED-B9B2-489F-9635-47A590606B5C}" destId="{A0EBE082-13D4-4415-AE0F-183024460E66}" srcOrd="0" destOrd="0" presId="urn:microsoft.com/office/officeart/2005/8/layout/bProcess3"/>
+    <dgm:cxn modelId="{FF4C6189-A588-4464-9035-6B1579D02C58}" type="presParOf" srcId="{A53D0CED-B9B2-489F-9635-47A590606B5C}" destId="{A0EBE082-13D4-4415-AE0F-183024460E66}" srcOrd="0" destOrd="0" presId="urn:microsoft.com/office/officeart/2005/8/layout/bProcess3"/>
     <dgm:cxn modelId="{8970907F-6E73-4858-A2D5-C2C1466FA127}" type="presParOf" srcId="{783E44EF-6060-49E4-8AEA-89ED35B76FC5}" destId="{0F631547-F429-41E5-BCDB-A6EADF4C2E5E}" srcOrd="4" destOrd="0" presId="urn:microsoft.com/office/officeart/2005/8/layout/bProcess3"/>
     <dgm:cxn modelId="{2CEE0C49-1CAD-4BC3-98AD-BEFB7FB23265}" type="presParOf" srcId="{783E44EF-6060-49E4-8AEA-89ED35B76FC5}" destId="{95B77484-3BFC-4F2A-94D9-C485230E08DF}" srcOrd="5" destOrd="0" presId="urn:microsoft.com/office/officeart/2005/8/layout/bProcess3"/>
-    <dgm:cxn modelId="{578B3E94-ABA0-479F-A44A-48D88A6F3867}" type="presParOf" srcId="{95B77484-3BFC-4F2A-94D9-C485230E08DF}" destId="{36BB7F8C-838B-4687-AE0A-D5F6DF24098C}" srcOrd="0" destOrd="0" presId="urn:microsoft.com/office/officeart/2005/8/layout/bProcess3"/>
+    <dgm:cxn modelId="{A5E56894-4E6E-4DDD-8F20-7AF76380F064}" type="presParOf" srcId="{95B77484-3BFC-4F2A-94D9-C485230E08DF}" destId="{36BB7F8C-838B-4687-AE0A-D5F6DF24098C}" srcOrd="0" destOrd="0" presId="urn:microsoft.com/office/officeart/2005/8/layout/bProcess3"/>
     <dgm:cxn modelId="{ECEDE003-C0C9-4079-A72C-9D14B40C5A05}" type="presParOf" srcId="{783E44EF-6060-49E4-8AEA-89ED35B76FC5}" destId="{5B5EB739-BA04-4209-B588-85047C15CBBF}" srcOrd="6" destOrd="0" presId="urn:microsoft.com/office/officeart/2005/8/layout/bProcess3"/>
     <dgm:cxn modelId="{70C23193-9193-413C-9B72-D01FC4A755C8}" type="presParOf" srcId="{783E44EF-6060-49E4-8AEA-89ED35B76FC5}" destId="{7F5D0DCB-B670-418A-AC2B-B8F76523AB31}" srcOrd="7" destOrd="0" presId="urn:microsoft.com/office/officeart/2005/8/layout/bProcess3"/>
-    <dgm:cxn modelId="{BB5F9D34-A03E-4128-B01A-1A1B401A433D}" type="presParOf" srcId="{7F5D0DCB-B670-418A-AC2B-B8F76523AB31}" destId="{58254B86-14E9-42EC-9329-7DA6D1C6B557}" srcOrd="0" destOrd="0" presId="urn:microsoft.com/office/officeart/2005/8/layout/bProcess3"/>
+    <dgm:cxn modelId="{8D9A5BC5-63F4-4241-A177-246477073A4B}" type="presParOf" srcId="{7F5D0DCB-B670-418A-AC2B-B8F76523AB31}" destId="{58254B86-14E9-42EC-9329-7DA6D1C6B557}" srcOrd="0" destOrd="0" presId="urn:microsoft.com/office/officeart/2005/8/layout/bProcess3"/>
     <dgm:cxn modelId="{238EC42C-811A-41D9-A360-F120F3BB09C3}" type="presParOf" srcId="{783E44EF-6060-49E4-8AEA-89ED35B76FC5}" destId="{22C112A5-2BD7-43DF-8DC4-91055E944F45}" srcOrd="8" destOrd="0" presId="urn:microsoft.com/office/officeart/2005/8/layout/bProcess3"/>
     <dgm:cxn modelId="{70F885A6-D418-4FD3-84F9-E85EF03977D0}" type="presParOf" srcId="{783E44EF-6060-49E4-8AEA-89ED35B76FC5}" destId="{B664BA37-379F-4371-A28A-2511242CEF92}" srcOrd="9" destOrd="0" presId="urn:microsoft.com/office/officeart/2005/8/layout/bProcess3"/>
-    <dgm:cxn modelId="{44A2260D-F53E-4EDC-90EB-6A40498490BE}" type="presParOf" srcId="{B664BA37-379F-4371-A28A-2511242CEF92}" destId="{8444BE68-A54A-4BE2-80BB-B0CF1E717514}" srcOrd="0" destOrd="0" presId="urn:microsoft.com/office/officeart/2005/8/layout/bProcess3"/>
+    <dgm:cxn modelId="{C05070AA-27B8-4827-89C5-A3EC28C94901}" type="presParOf" srcId="{B664BA37-379F-4371-A28A-2511242CEF92}" destId="{8444BE68-A54A-4BE2-80BB-B0CF1E717514}" srcOrd="0" destOrd="0" presId="urn:microsoft.com/office/officeart/2005/8/layout/bProcess3"/>
     <dgm:cxn modelId="{59305324-D8F1-4582-8F93-56CE618B6BD9}" type="presParOf" srcId="{783E44EF-6060-49E4-8AEA-89ED35B76FC5}" destId="{4A662046-4A70-41E0-825B-EDF4AF6D36E7}" srcOrd="10" destOrd="0" presId="urn:microsoft.com/office/officeart/2005/8/layout/bProcess3"/>
     <dgm:cxn modelId="{108AE1B1-1CDC-48CB-B2B6-DB1EA5741764}" type="presParOf" srcId="{783E44EF-6060-49E4-8AEA-89ED35B76FC5}" destId="{5FEEC81B-196E-4C2B-A446-FCBD983994C5}" srcOrd="11" destOrd="0" presId="urn:microsoft.com/office/officeart/2005/8/layout/bProcess3"/>
-    <dgm:cxn modelId="{45886157-C11C-4023-8837-C375638770F9}" type="presParOf" srcId="{5FEEC81B-196E-4C2B-A446-FCBD983994C5}" destId="{E0A4E80C-343F-4B07-82B4-7A46E822B11D}" srcOrd="0" destOrd="0" presId="urn:microsoft.com/office/officeart/2005/8/layout/bProcess3"/>
+    <dgm:cxn modelId="{54B64209-272C-4CDF-851A-A1D57D8D9AE9}" type="presParOf" srcId="{5FEEC81B-196E-4C2B-A446-FCBD983994C5}" destId="{E0A4E80C-343F-4B07-82B4-7A46E822B11D}" srcOrd="0" destOrd="0" presId="urn:microsoft.com/office/officeart/2005/8/layout/bProcess3"/>
     <dgm:cxn modelId="{0E9F8DA8-4C7F-43C3-B3AC-1FA9C3F27388}" type="presParOf" srcId="{783E44EF-6060-49E4-8AEA-89ED35B76FC5}" destId="{7A3CF8B4-3F1B-4D09-835C-48060D2CDB3A}" srcOrd="12" destOrd="0" presId="urn:microsoft.com/office/officeart/2005/8/layout/bProcess3"/>
     <dgm:cxn modelId="{158E309C-EBB6-4B31-854E-218CEFF044E4}" type="presParOf" srcId="{783E44EF-6060-49E4-8AEA-89ED35B76FC5}" destId="{07B533E8-B1A0-4C6F-A613-73667432802E}" srcOrd="13" destOrd="0" presId="urn:microsoft.com/office/officeart/2005/8/layout/bProcess3"/>
-    <dgm:cxn modelId="{7D2F1FCC-1AD5-4894-81D7-F3C9285B2624}" type="presParOf" srcId="{07B533E8-B1A0-4C6F-A613-73667432802E}" destId="{7C7F5509-9670-4836-8E11-67C82BC65F6C}" srcOrd="0" destOrd="0" presId="urn:microsoft.com/office/officeart/2005/8/layout/bProcess3"/>
+    <dgm:cxn modelId="{5F12506C-64E9-4C4C-9EFD-51E0869B0756}" type="presParOf" srcId="{07B533E8-B1A0-4C6F-A613-73667432802E}" destId="{7C7F5509-9670-4836-8E11-67C82BC65F6C}" srcOrd="0" destOrd="0" presId="urn:microsoft.com/office/officeart/2005/8/layout/bProcess3"/>
     <dgm:cxn modelId="{BE85A16B-80EB-4959-AE8F-F78813365196}" type="presParOf" srcId="{783E44EF-6060-49E4-8AEA-89ED35B76FC5}" destId="{9D10C8EB-A4C3-4D4D-81DA-4E361A35F00E}" srcOrd="14" destOrd="0" presId="urn:microsoft.com/office/officeart/2005/8/layout/bProcess3"/>
     <dgm:cxn modelId="{A5DAB861-0A7A-4FC0-9FE3-9B81F792A6DB}" type="presParOf" srcId="{783E44EF-6060-49E4-8AEA-89ED35B76FC5}" destId="{C2B6D7D1-3432-4C2F-B8A0-100C52FB0BE6}" srcOrd="15" destOrd="0" presId="urn:microsoft.com/office/officeart/2005/8/layout/bProcess3"/>
-    <dgm:cxn modelId="{F8952753-5345-4BB2-9714-1673A3ED1AAC}" type="presParOf" srcId="{C2B6D7D1-3432-4C2F-B8A0-100C52FB0BE6}" destId="{D5B8B7F5-E069-4C38-BFB6-C7060FA04F7C}" srcOrd="0" destOrd="0" presId="urn:microsoft.com/office/officeart/2005/8/layout/bProcess3"/>
+    <dgm:cxn modelId="{20B20E46-3ED5-4688-B174-063C80DBB5FC}" type="presParOf" srcId="{C2B6D7D1-3432-4C2F-B8A0-100C52FB0BE6}" destId="{D5B8B7F5-E069-4C38-BFB6-C7060FA04F7C}" srcOrd="0" destOrd="0" presId="urn:microsoft.com/office/officeart/2005/8/layout/bProcess3"/>
     <dgm:cxn modelId="{D3FA495F-F47E-4DFE-9BBE-83B14E45A9DD}" type="presParOf" srcId="{783E44EF-6060-49E4-8AEA-89ED35B76FC5}" destId="{942EC947-C814-4873-82DA-2AF25DDE956F}" srcOrd="16" destOrd="0" presId="urn:microsoft.com/office/officeart/2005/8/layout/bProcess3"/>
   </dgm:cxnLst>
   <dgm:bg/>
@@ -6065,11 +6172,11 @@
   </w:compat>
   <w:rsids>
     <w:rsidRoot w:val="00CD21AA"/>
-    <w:rsid w:val="000C3FEA"/>
     <w:rsid w:val="000F2446"/>
     <w:rsid w:val="0028011D"/>
     <w:rsid w:val="00332B71"/>
     <w:rsid w:val="00757D61"/>
+    <w:rsid w:val="00924686"/>
     <w:rsid w:val="00CD21AA"/>
   </w:rsids>
   <m:mathPr>

</xml_diff>

<commit_message>
Can select subject, enter marks and have grade, can remove subject
</commit_message>
<xml_diff>
--- a/Student_Grade_System.docx
+++ b/Student_Grade_System.docx
@@ -375,7 +375,7 @@
           <w:noProof/>
         </w:rPr>
         <w:drawing>
-          <wp:inline distT="0" distB="0" distL="0" distR="0" wp14:anchorId="39E05FF6" wp14:editId="0D744573">
+          <wp:inline distT="0" distB="0" distL="0" distR="0" wp14:anchorId="39E05FF6" wp14:editId="52A1D6BB">
             <wp:extent cx="5486400" cy="4044950"/>
             <wp:effectExtent l="19050" t="0" r="38100" b="0"/>
             <wp:docPr id="1200315892" name="Diagram 1"/>
@@ -437,9 +437,6 @@
       <w:r>
         <w:t xml:space="preserve"> Id</w:t>
       </w:r>
-      <w:r>
-        <w:t>, number of subjects</w:t>
-      </w:r>
     </w:p>
     <w:p>
       <w:pPr>
@@ -450,7 +447,10 @@
         </w:numPr>
       </w:pPr>
       <w:r>
-        <w:t>Enter marks for each subject</w:t>
+        <w:t>For this student, select subject and e</w:t>
+      </w:r>
+      <w:r>
+        <w:t>nter marks for each</w:t>
       </w:r>
     </w:p>
     <w:p>
@@ -640,8 +640,53 @@
       </w:r>
     </w:p>
     <w:p/>
+    <w:p>
+      <w:r>
+        <w:t>Test subject entry</w:t>
+      </w:r>
+    </w:p>
+    <w:p>
+      <w:r>
+        <w:lastRenderedPageBreak/>
+        <w:drawing>
+          <wp:inline distT="0" distB="0" distL="0" distR="0" wp14:anchorId="272BC8C3" wp14:editId="024C0C19">
+            <wp:extent cx="5646909" cy="7353937"/>
+            <wp:effectExtent l="0" t="0" r="0" b="0"/>
+            <wp:docPr id="191800146" name="Picture 1" descr="A computer screen shot of a black screen&#10;&#10;AI-generated content may be incorrect."/>
+            <wp:cNvGraphicFramePr>
+              <a:graphicFrameLocks xmlns:a="http://schemas.openxmlformats.org/drawingml/2006/main" noChangeAspect="1"/>
+            </wp:cNvGraphicFramePr>
+            <a:graphic xmlns:a="http://schemas.openxmlformats.org/drawingml/2006/main">
+              <a:graphicData uri="http://schemas.openxmlformats.org/drawingml/2006/picture">
+                <pic:pic xmlns:pic="http://schemas.openxmlformats.org/drawingml/2006/picture">
+                  <pic:nvPicPr>
+                    <pic:cNvPr id="191800146" name="Picture 1" descr="A computer screen shot of a black screen&#10;&#10;AI-generated content may be incorrect."/>
+                    <pic:cNvPicPr/>
+                  </pic:nvPicPr>
+                  <pic:blipFill>
+                    <a:blip r:embed="rId14"/>
+                    <a:stretch>
+                      <a:fillRect/>
+                    </a:stretch>
+                  </pic:blipFill>
+                  <pic:spPr>
+                    <a:xfrm>
+                      <a:off x="0" y="0"/>
+                      <a:ext cx="5646909" cy="7353937"/>
+                    </a:xfrm>
+                    <a:prstGeom prst="rect">
+                      <a:avLst/>
+                    </a:prstGeom>
+                  </pic:spPr>
+                </pic:pic>
+              </a:graphicData>
+            </a:graphic>
+          </wp:inline>
+        </w:drawing>
+      </w:r>
+    </w:p>
     <w:sectPr>
-      <w:footerReference w:type="default" r:id="rId14"/>
+      <w:footerReference w:type="default" r:id="rId15"/>
       <w:pgSz w:w="11906" w:h="16838"/>
       <w:pgMar w:top="1440" w:right="1440" w:bottom="1440" w:left="1440" w:header="720" w:footer="720" w:gutter="0"/>
       <w:cols w:space="720"/>
@@ -2941,7 +2986,7 @@
         <a:p>
           <a:r>
             <a:rPr lang="fr-FR"/>
-            <a:t>Add student Name and Id, number of subjects</a:t>
+            <a:t>Add student Name and Id</a:t>
           </a:r>
         </a:p>
       </dgm:t>
@@ -3419,65 +3464,65 @@
     </dgm:pt>
   </dgm:ptLst>
   <dgm:cxnLst>
-    <dgm:cxn modelId="{F82F6301-6468-43E5-BFB7-682520C947A9}" type="presOf" srcId="{5A6EC732-40F3-43C2-98E2-4B729A58DE37}" destId="{7C7F5509-9670-4836-8E11-67C82BC65F6C}" srcOrd="1" destOrd="0" presId="urn:microsoft.com/office/officeart/2005/8/layout/bProcess3"/>
     <dgm:cxn modelId="{DFEB9A04-CBE2-4DC6-958B-A4AA0B88322B}" type="presOf" srcId="{F31D16D8-322E-4C1F-83EB-9865EE786BBC}" destId="{B664BA37-379F-4371-A28A-2511242CEF92}" srcOrd="0" destOrd="0" presId="urn:microsoft.com/office/officeart/2005/8/layout/bProcess3"/>
-    <dgm:cxn modelId="{0F5F5608-5362-4FDF-8E45-6E1F83C7A809}" type="presOf" srcId="{6650AB81-3D5C-4659-BD23-74D0F5EC4729}" destId="{58254B86-14E9-42EC-9329-7DA6D1C6B557}" srcOrd="1" destOrd="0" presId="urn:microsoft.com/office/officeart/2005/8/layout/bProcess3"/>
     <dgm:cxn modelId="{EBC3900B-D6FC-4993-9F85-5389F522C2C4}" type="presOf" srcId="{5A6EC732-40F3-43C2-98E2-4B729A58DE37}" destId="{07B533E8-B1A0-4C6F-A613-73667432802E}" srcOrd="0" destOrd="0" presId="urn:microsoft.com/office/officeart/2005/8/layout/bProcess3"/>
     <dgm:cxn modelId="{10540B16-0890-4891-90A2-632780080CF4}" type="presOf" srcId="{1DA6217D-D0E5-4994-AC69-9EA9263E787E}" destId="{0F631547-F429-41E5-BCDB-A6EADF4C2E5E}" srcOrd="0" destOrd="0" presId="urn:microsoft.com/office/officeart/2005/8/layout/bProcess3"/>
     <dgm:cxn modelId="{6A92F018-B8FD-4966-93D2-B057D3F1BD5E}" type="presOf" srcId="{91AF1F7B-0B2F-4C86-83E2-C93385017F1E}" destId="{95B77484-3BFC-4F2A-94D9-C485230E08DF}" srcOrd="0" destOrd="0" presId="urn:microsoft.com/office/officeart/2005/8/layout/bProcess3"/>
-    <dgm:cxn modelId="{3204E023-5DB3-4268-8056-9064E9DEE126}" type="presOf" srcId="{321EEBC3-0611-409F-B11B-603B28663ADF}" destId="{A0EBE082-13D4-4415-AE0F-183024460E66}" srcOrd="1" destOrd="0" presId="urn:microsoft.com/office/officeart/2005/8/layout/bProcess3"/>
+    <dgm:cxn modelId="{18A6B119-972B-4B66-96D9-9E9AAA360365}" type="presOf" srcId="{6650AB81-3D5C-4659-BD23-74D0F5EC4729}" destId="{58254B86-14E9-42EC-9329-7DA6D1C6B557}" srcOrd="1" destOrd="0" presId="urn:microsoft.com/office/officeart/2005/8/layout/bProcess3"/>
     <dgm:cxn modelId="{3EDD2B24-D0CE-4C1B-A26D-F1BFF12225F4}" type="presOf" srcId="{8B1DEA47-4BEF-4C18-AA3F-631155D65E13}" destId="{17C749A9-8FFD-4A84-9AF4-7AAC194F8B70}" srcOrd="0" destOrd="0" presId="urn:microsoft.com/office/officeart/2005/8/layout/bProcess3"/>
     <dgm:cxn modelId="{1C783129-0E49-4CFA-8316-3A25C9374E7B}" srcId="{9650768B-3A2D-4E41-AE40-9813B2AE9335}" destId="{58562780-1093-4E6D-89D2-D52C156FE2D3}" srcOrd="5" destOrd="0" parTransId="{821309E8-3CDD-482C-A146-839A84D326AC}" sibTransId="{311EE646-0388-4187-8E02-472A041D95C7}"/>
     <dgm:cxn modelId="{FD53152A-91C4-4C14-9AB7-C77251A51469}" type="presOf" srcId="{9650768B-3A2D-4E41-AE40-9813B2AE9335}" destId="{783E44EF-6060-49E4-8AEA-89ED35B76FC5}" srcOrd="0" destOrd="0" presId="urn:microsoft.com/office/officeart/2005/8/layout/bProcess3"/>
     <dgm:cxn modelId="{BD54512E-FFB2-45EE-B057-21D7F8EF69DB}" type="presOf" srcId="{1BB2EF06-EA22-45E4-912B-472F9B418844}" destId="{7A3CF8B4-3F1B-4D09-835C-48060D2CDB3A}" srcOrd="0" destOrd="0" presId="urn:microsoft.com/office/officeart/2005/8/layout/bProcess3"/>
+    <dgm:cxn modelId="{FD232133-9207-4DF9-9811-AC216616E8D5}" type="presOf" srcId="{5A6EC732-40F3-43C2-98E2-4B729A58DE37}" destId="{7C7F5509-9670-4836-8E11-67C82BC65F6C}" srcOrd="1" destOrd="0" presId="urn:microsoft.com/office/officeart/2005/8/layout/bProcess3"/>
     <dgm:cxn modelId="{AD67BF36-1B97-4E96-8C05-5FC5CF3FACD4}" srcId="{9650768B-3A2D-4E41-AE40-9813B2AE9335}" destId="{1BB2EF06-EA22-45E4-912B-472F9B418844}" srcOrd="6" destOrd="0" parTransId="{B72EB91D-D315-48F1-888B-B16D77880E07}" sibTransId="{5A6EC732-40F3-43C2-98E2-4B729A58DE37}"/>
     <dgm:cxn modelId="{7CE99C37-DC43-4ED9-9592-E66ED58B5D05}" type="presOf" srcId="{6772B68E-3AF8-421A-A904-C95BE62772A6}" destId="{9D10C8EB-A4C3-4D4D-81DA-4E361A35F00E}" srcOrd="0" destOrd="0" presId="urn:microsoft.com/office/officeart/2005/8/layout/bProcess3"/>
     <dgm:cxn modelId="{FD19CA37-017C-4990-83D8-A27FA89E9643}" type="presOf" srcId="{AEF0A91A-F7DE-4EAE-8FA6-FC074E618506}" destId="{942EC947-C814-4873-82DA-2AF25DDE956F}" srcOrd="0" destOrd="0" presId="urn:microsoft.com/office/officeart/2005/8/layout/bProcess3"/>
-    <dgm:cxn modelId="{C40EB047-87F9-4AE3-8B9E-0E5B4F28A86B}" type="presOf" srcId="{99594AE9-9662-4B1A-A867-9FFECC4968F8}" destId="{D5B8B7F5-E069-4C38-BFB6-C7060FA04F7C}" srcOrd="1" destOrd="0" presId="urn:microsoft.com/office/officeart/2005/8/layout/bProcess3"/>
+    <dgm:cxn modelId="{A7EB7D65-2D21-420E-AAE0-95D38EB937AB}" type="presOf" srcId="{311EE646-0388-4187-8E02-472A041D95C7}" destId="{E0A4E80C-343F-4B07-82B4-7A46E822B11D}" srcOrd="1" destOrd="0" presId="urn:microsoft.com/office/officeart/2005/8/layout/bProcess3"/>
     <dgm:cxn modelId="{57EA2F48-B447-4777-8E49-FDE3BB3BE6C0}" srcId="{9650768B-3A2D-4E41-AE40-9813B2AE9335}" destId="{AEF0A91A-F7DE-4EAE-8FA6-FC074E618506}" srcOrd="8" destOrd="0" parTransId="{8C76595B-B742-49B0-A973-AA9F29784CA1}" sibTransId="{A446C2AF-19DE-47D7-861F-A83D1343E5AC}"/>
     <dgm:cxn modelId="{62690F4B-791F-44F6-9584-52ECA7C557CC}" type="presOf" srcId="{99594AE9-9662-4B1A-A867-9FFECC4968F8}" destId="{C2B6D7D1-3432-4C2F-B8A0-100C52FB0BE6}" srcOrd="0" destOrd="0" presId="urn:microsoft.com/office/officeart/2005/8/layout/bProcess3"/>
+    <dgm:cxn modelId="{BEF80E4D-2EEE-4E24-AA2C-49B2395C9445}" type="presOf" srcId="{91AF1F7B-0B2F-4C86-83E2-C93385017F1E}" destId="{36BB7F8C-838B-4687-AE0A-D5F6DF24098C}" srcOrd="1" destOrd="0" presId="urn:microsoft.com/office/officeart/2005/8/layout/bProcess3"/>
     <dgm:cxn modelId="{70EC584D-3435-4D14-B303-1F5235F2765A}" type="presOf" srcId="{311EE646-0388-4187-8E02-472A041D95C7}" destId="{5FEEC81B-196E-4C2B-A446-FCBD983994C5}" srcOrd="0" destOrd="0" presId="urn:microsoft.com/office/officeart/2005/8/layout/bProcess3"/>
     <dgm:cxn modelId="{97B1776E-0C68-4028-9B73-3F99C1F6E5A9}" type="presOf" srcId="{FE3D8837-7354-4EA5-AF67-4A7372557D7F}" destId="{6868C62A-F027-4612-A475-39EF930853A1}" srcOrd="0" destOrd="0" presId="urn:microsoft.com/office/officeart/2005/8/layout/bProcess3"/>
     <dgm:cxn modelId="{C631BF4E-7940-43F8-95C9-9FD33F49A2A8}" type="presOf" srcId="{2EA058C8-6C31-4C3D-A32D-4CFF5F742597}" destId="{5B5EB739-BA04-4209-B588-85047C15CBBF}" srcOrd="0" destOrd="0" presId="urn:microsoft.com/office/officeart/2005/8/layout/bProcess3"/>
+    <dgm:cxn modelId="{4AA97E71-4E63-46F9-8699-E035515157C8}" type="presOf" srcId="{99594AE9-9662-4B1A-A867-9FFECC4968F8}" destId="{D5B8B7F5-E069-4C38-BFB6-C7060FA04F7C}" srcOrd="1" destOrd="0" presId="urn:microsoft.com/office/officeart/2005/8/layout/bProcess3"/>
     <dgm:cxn modelId="{6F9EF851-8365-4764-8118-5096CFD0046C}" srcId="{9650768B-3A2D-4E41-AE40-9813B2AE9335}" destId="{2EA058C8-6C31-4C3D-A32D-4CFF5F742597}" srcOrd="3" destOrd="0" parTransId="{09B4150A-CD91-4B20-B109-F0D1B7F8F00D}" sibTransId="{6650AB81-3D5C-4659-BD23-74D0F5EC4729}"/>
     <dgm:cxn modelId="{56506881-70F2-47E0-B61B-6F664331D11D}" srcId="{9650768B-3A2D-4E41-AE40-9813B2AE9335}" destId="{FE3D8837-7354-4EA5-AF67-4A7372557D7F}" srcOrd="1" destOrd="0" parTransId="{9CF86AC8-9A54-4961-B20E-369C9FED6A8B}" sibTransId="{321EEBC3-0611-409F-B11B-603B28663ADF}"/>
     <dgm:cxn modelId="{D0C9F38A-9AAC-45C3-BFC2-0FAF464AA4CC}" srcId="{9650768B-3A2D-4E41-AE40-9813B2AE9335}" destId="{1DA6217D-D0E5-4994-AC69-9EA9263E787E}" srcOrd="2" destOrd="0" parTransId="{5F54922C-6BB1-4EE4-89B2-6876B620E1E7}" sibTransId="{91AF1F7B-0B2F-4C86-83E2-C93385017F1E}"/>
+    <dgm:cxn modelId="{67972D8D-B7CD-44F0-98FC-BB8793C9B18B}" type="presOf" srcId="{8B1DEA47-4BEF-4C18-AA3F-631155D65E13}" destId="{384134B4-8A42-49E5-B3AC-E4457CCA4CA6}" srcOrd="1" destOrd="0" presId="urn:microsoft.com/office/officeart/2005/8/layout/bProcess3"/>
     <dgm:cxn modelId="{F33E4497-7116-4A72-AA57-A24DC6F72BAA}" srcId="{9650768B-3A2D-4E41-AE40-9813B2AE9335}" destId="{3EEB8BF9-E84B-4A5F-B4D7-5DBA345A874B}" srcOrd="4" destOrd="0" parTransId="{46B14368-9B16-4A16-80E1-1BF6B33CFA7A}" sibTransId="{F31D16D8-322E-4C1F-83EB-9865EE786BBC}"/>
+    <dgm:cxn modelId="{8166A59D-3A8E-4794-828E-B5B16461409A}" type="presOf" srcId="{F31D16D8-322E-4C1F-83EB-9865EE786BBC}" destId="{8444BE68-A54A-4BE2-80BB-B0CF1E717514}" srcOrd="1" destOrd="0" presId="urn:microsoft.com/office/officeart/2005/8/layout/bProcess3"/>
     <dgm:cxn modelId="{DB1EBAA0-C886-450C-81D1-329D95474C73}" srcId="{9650768B-3A2D-4E41-AE40-9813B2AE9335}" destId="{6772B68E-3AF8-421A-A904-C95BE62772A6}" srcOrd="7" destOrd="0" parTransId="{977FE13A-598F-41A5-A964-1252C5578E9A}" sibTransId="{99594AE9-9662-4B1A-A867-9FFECC4968F8}"/>
     <dgm:cxn modelId="{0E6BEFAA-22EE-4959-ACAC-33EB55C2EE89}" type="presOf" srcId="{40B8E623-5287-4A6E-B085-430E4FF57978}" destId="{3D0985CC-D3B4-47AC-AD7B-A5862DD925FE}" srcOrd="0" destOrd="0" presId="urn:microsoft.com/office/officeart/2005/8/layout/bProcess3"/>
     <dgm:cxn modelId="{338306AE-2790-4CFA-8986-65CD765766F1}" type="presOf" srcId="{6650AB81-3D5C-4659-BD23-74D0F5EC4729}" destId="{7F5D0DCB-B670-418A-AC2B-B8F76523AB31}" srcOrd="0" destOrd="0" presId="urn:microsoft.com/office/officeart/2005/8/layout/bProcess3"/>
-    <dgm:cxn modelId="{66B705B9-38E3-4F1B-92E3-F4FC666DD205}" type="presOf" srcId="{91AF1F7B-0B2F-4C86-83E2-C93385017F1E}" destId="{36BB7F8C-838B-4687-AE0A-D5F6DF24098C}" srcOrd="1" destOrd="0" presId="urn:microsoft.com/office/officeart/2005/8/layout/bProcess3"/>
     <dgm:cxn modelId="{949D4AC5-44D3-4D0F-AA3F-2B02F8B28482}" type="presOf" srcId="{3EEB8BF9-E84B-4A5F-B4D7-5DBA345A874B}" destId="{22C112A5-2BD7-43DF-8DC4-91055E944F45}" srcOrd="0" destOrd="0" presId="urn:microsoft.com/office/officeart/2005/8/layout/bProcess3"/>
-    <dgm:cxn modelId="{627722C7-6FC5-459D-BB12-F2A279115119}" type="presOf" srcId="{8B1DEA47-4BEF-4C18-AA3F-631155D65E13}" destId="{384134B4-8A42-49E5-B3AC-E4457CCA4CA6}" srcOrd="1" destOrd="0" presId="urn:microsoft.com/office/officeart/2005/8/layout/bProcess3"/>
+    <dgm:cxn modelId="{ED7B59CA-B92B-4797-848D-F0262EF502D0}" type="presOf" srcId="{321EEBC3-0611-409F-B11B-603B28663ADF}" destId="{A0EBE082-13D4-4415-AE0F-183024460E66}" srcOrd="1" destOrd="0" presId="urn:microsoft.com/office/officeart/2005/8/layout/bProcess3"/>
     <dgm:cxn modelId="{86D4D4CB-A88D-4609-82DA-CB1505920A1C}" type="presOf" srcId="{321EEBC3-0611-409F-B11B-603B28663ADF}" destId="{A53D0CED-B9B2-489F-9635-47A590606B5C}" srcOrd="0" destOrd="0" presId="urn:microsoft.com/office/officeart/2005/8/layout/bProcess3"/>
     <dgm:cxn modelId="{F99D07D8-3312-42DD-8959-79C4AB7BEBCB}" type="presOf" srcId="{58562780-1093-4E6D-89D2-D52C156FE2D3}" destId="{4A662046-4A70-41E0-825B-EDF4AF6D36E7}" srcOrd="0" destOrd="0" presId="urn:microsoft.com/office/officeart/2005/8/layout/bProcess3"/>
-    <dgm:cxn modelId="{8FEA2CE2-6F24-4E62-B048-31D73C7F5BEA}" type="presOf" srcId="{F31D16D8-322E-4C1F-83EB-9865EE786BBC}" destId="{8444BE68-A54A-4BE2-80BB-B0CF1E717514}" srcOrd="1" destOrd="0" presId="urn:microsoft.com/office/officeart/2005/8/layout/bProcess3"/>
-    <dgm:cxn modelId="{07FFFAED-DA27-4A2F-8F25-CFA15B6184D0}" type="presOf" srcId="{311EE646-0388-4187-8E02-472A041D95C7}" destId="{E0A4E80C-343F-4B07-82B4-7A46E822B11D}" srcOrd="1" destOrd="0" presId="urn:microsoft.com/office/officeart/2005/8/layout/bProcess3"/>
     <dgm:cxn modelId="{964BF2F6-3268-421D-A850-B6A77A542E3B}" srcId="{9650768B-3A2D-4E41-AE40-9813B2AE9335}" destId="{40B8E623-5287-4A6E-B085-430E4FF57978}" srcOrd="0" destOrd="0" parTransId="{147B3848-8987-4D75-84A4-6BAC25846C9A}" sibTransId="{8B1DEA47-4BEF-4C18-AA3F-631155D65E13}"/>
     <dgm:cxn modelId="{43455FA5-16A4-4EA2-A386-5D6340E802D3}" type="presParOf" srcId="{783E44EF-6060-49E4-8AEA-89ED35B76FC5}" destId="{3D0985CC-D3B4-47AC-AD7B-A5862DD925FE}" srcOrd="0" destOrd="0" presId="urn:microsoft.com/office/officeart/2005/8/layout/bProcess3"/>
     <dgm:cxn modelId="{E177505D-6E5D-4A62-8109-A7CD12482F19}" type="presParOf" srcId="{783E44EF-6060-49E4-8AEA-89ED35B76FC5}" destId="{17C749A9-8FFD-4A84-9AF4-7AAC194F8B70}" srcOrd="1" destOrd="0" presId="urn:microsoft.com/office/officeart/2005/8/layout/bProcess3"/>
-    <dgm:cxn modelId="{704CB7A2-B20B-4457-B675-D42A161087FC}" type="presParOf" srcId="{17C749A9-8FFD-4A84-9AF4-7AAC194F8B70}" destId="{384134B4-8A42-49E5-B3AC-E4457CCA4CA6}" srcOrd="0" destOrd="0" presId="urn:microsoft.com/office/officeart/2005/8/layout/bProcess3"/>
+    <dgm:cxn modelId="{8F2C7B97-A1D4-42A9-B30D-7726827EFF9D}" type="presParOf" srcId="{17C749A9-8FFD-4A84-9AF4-7AAC194F8B70}" destId="{384134B4-8A42-49E5-B3AC-E4457CCA4CA6}" srcOrd="0" destOrd="0" presId="urn:microsoft.com/office/officeart/2005/8/layout/bProcess3"/>
     <dgm:cxn modelId="{0C974C4A-1C72-4C31-BD4E-C02413B00310}" type="presParOf" srcId="{783E44EF-6060-49E4-8AEA-89ED35B76FC5}" destId="{6868C62A-F027-4612-A475-39EF930853A1}" srcOrd="2" destOrd="0" presId="urn:microsoft.com/office/officeart/2005/8/layout/bProcess3"/>
     <dgm:cxn modelId="{5E79B7A2-01DD-4A10-B2CD-EAB78EC2F7DB}" type="presParOf" srcId="{783E44EF-6060-49E4-8AEA-89ED35B76FC5}" destId="{A53D0CED-B9B2-489F-9635-47A590606B5C}" srcOrd="3" destOrd="0" presId="urn:microsoft.com/office/officeart/2005/8/layout/bProcess3"/>
-    <dgm:cxn modelId="{FF4C6189-A588-4464-9035-6B1579D02C58}" type="presParOf" srcId="{A53D0CED-B9B2-489F-9635-47A590606B5C}" destId="{A0EBE082-13D4-4415-AE0F-183024460E66}" srcOrd="0" destOrd="0" presId="urn:microsoft.com/office/officeart/2005/8/layout/bProcess3"/>
+    <dgm:cxn modelId="{B4885ACF-99CD-44C1-B413-34891C440551}" type="presParOf" srcId="{A53D0CED-B9B2-489F-9635-47A590606B5C}" destId="{A0EBE082-13D4-4415-AE0F-183024460E66}" srcOrd="0" destOrd="0" presId="urn:microsoft.com/office/officeart/2005/8/layout/bProcess3"/>
     <dgm:cxn modelId="{8970907F-6E73-4858-A2D5-C2C1466FA127}" type="presParOf" srcId="{783E44EF-6060-49E4-8AEA-89ED35B76FC5}" destId="{0F631547-F429-41E5-BCDB-A6EADF4C2E5E}" srcOrd="4" destOrd="0" presId="urn:microsoft.com/office/officeart/2005/8/layout/bProcess3"/>
     <dgm:cxn modelId="{2CEE0C49-1CAD-4BC3-98AD-BEFB7FB23265}" type="presParOf" srcId="{783E44EF-6060-49E4-8AEA-89ED35B76FC5}" destId="{95B77484-3BFC-4F2A-94D9-C485230E08DF}" srcOrd="5" destOrd="0" presId="urn:microsoft.com/office/officeart/2005/8/layout/bProcess3"/>
-    <dgm:cxn modelId="{A5E56894-4E6E-4DDD-8F20-7AF76380F064}" type="presParOf" srcId="{95B77484-3BFC-4F2A-94D9-C485230E08DF}" destId="{36BB7F8C-838B-4687-AE0A-D5F6DF24098C}" srcOrd="0" destOrd="0" presId="urn:microsoft.com/office/officeart/2005/8/layout/bProcess3"/>
+    <dgm:cxn modelId="{846C7D16-56AF-402F-BC2F-BE587312A104}" type="presParOf" srcId="{95B77484-3BFC-4F2A-94D9-C485230E08DF}" destId="{36BB7F8C-838B-4687-AE0A-D5F6DF24098C}" srcOrd="0" destOrd="0" presId="urn:microsoft.com/office/officeart/2005/8/layout/bProcess3"/>
     <dgm:cxn modelId="{ECEDE003-C0C9-4079-A72C-9D14B40C5A05}" type="presParOf" srcId="{783E44EF-6060-49E4-8AEA-89ED35B76FC5}" destId="{5B5EB739-BA04-4209-B588-85047C15CBBF}" srcOrd="6" destOrd="0" presId="urn:microsoft.com/office/officeart/2005/8/layout/bProcess3"/>
     <dgm:cxn modelId="{70C23193-9193-413C-9B72-D01FC4A755C8}" type="presParOf" srcId="{783E44EF-6060-49E4-8AEA-89ED35B76FC5}" destId="{7F5D0DCB-B670-418A-AC2B-B8F76523AB31}" srcOrd="7" destOrd="0" presId="urn:microsoft.com/office/officeart/2005/8/layout/bProcess3"/>
-    <dgm:cxn modelId="{8D9A5BC5-63F4-4241-A177-246477073A4B}" type="presParOf" srcId="{7F5D0DCB-B670-418A-AC2B-B8F76523AB31}" destId="{58254B86-14E9-42EC-9329-7DA6D1C6B557}" srcOrd="0" destOrd="0" presId="urn:microsoft.com/office/officeart/2005/8/layout/bProcess3"/>
+    <dgm:cxn modelId="{AF5AD077-B36D-4662-BF2C-83D08134A2EB}" type="presParOf" srcId="{7F5D0DCB-B670-418A-AC2B-B8F76523AB31}" destId="{58254B86-14E9-42EC-9329-7DA6D1C6B557}" srcOrd="0" destOrd="0" presId="urn:microsoft.com/office/officeart/2005/8/layout/bProcess3"/>
     <dgm:cxn modelId="{238EC42C-811A-41D9-A360-F120F3BB09C3}" type="presParOf" srcId="{783E44EF-6060-49E4-8AEA-89ED35B76FC5}" destId="{22C112A5-2BD7-43DF-8DC4-91055E944F45}" srcOrd="8" destOrd="0" presId="urn:microsoft.com/office/officeart/2005/8/layout/bProcess3"/>
     <dgm:cxn modelId="{70F885A6-D418-4FD3-84F9-E85EF03977D0}" type="presParOf" srcId="{783E44EF-6060-49E4-8AEA-89ED35B76FC5}" destId="{B664BA37-379F-4371-A28A-2511242CEF92}" srcOrd="9" destOrd="0" presId="urn:microsoft.com/office/officeart/2005/8/layout/bProcess3"/>
-    <dgm:cxn modelId="{C05070AA-27B8-4827-89C5-A3EC28C94901}" type="presParOf" srcId="{B664BA37-379F-4371-A28A-2511242CEF92}" destId="{8444BE68-A54A-4BE2-80BB-B0CF1E717514}" srcOrd="0" destOrd="0" presId="urn:microsoft.com/office/officeart/2005/8/layout/bProcess3"/>
+    <dgm:cxn modelId="{7588A142-D623-4295-87D7-43BF22D22841}" type="presParOf" srcId="{B664BA37-379F-4371-A28A-2511242CEF92}" destId="{8444BE68-A54A-4BE2-80BB-B0CF1E717514}" srcOrd="0" destOrd="0" presId="urn:microsoft.com/office/officeart/2005/8/layout/bProcess3"/>
     <dgm:cxn modelId="{59305324-D8F1-4582-8F93-56CE618B6BD9}" type="presParOf" srcId="{783E44EF-6060-49E4-8AEA-89ED35B76FC5}" destId="{4A662046-4A70-41E0-825B-EDF4AF6D36E7}" srcOrd="10" destOrd="0" presId="urn:microsoft.com/office/officeart/2005/8/layout/bProcess3"/>
     <dgm:cxn modelId="{108AE1B1-1CDC-48CB-B2B6-DB1EA5741764}" type="presParOf" srcId="{783E44EF-6060-49E4-8AEA-89ED35B76FC5}" destId="{5FEEC81B-196E-4C2B-A446-FCBD983994C5}" srcOrd="11" destOrd="0" presId="urn:microsoft.com/office/officeart/2005/8/layout/bProcess3"/>
-    <dgm:cxn modelId="{54B64209-272C-4CDF-851A-A1D57D8D9AE9}" type="presParOf" srcId="{5FEEC81B-196E-4C2B-A446-FCBD983994C5}" destId="{E0A4E80C-343F-4B07-82B4-7A46E822B11D}" srcOrd="0" destOrd="0" presId="urn:microsoft.com/office/officeart/2005/8/layout/bProcess3"/>
+    <dgm:cxn modelId="{BF6E44AD-81E7-47CA-916E-1A4036D04297}" type="presParOf" srcId="{5FEEC81B-196E-4C2B-A446-FCBD983994C5}" destId="{E0A4E80C-343F-4B07-82B4-7A46E822B11D}" srcOrd="0" destOrd="0" presId="urn:microsoft.com/office/officeart/2005/8/layout/bProcess3"/>
     <dgm:cxn modelId="{0E9F8DA8-4C7F-43C3-B3AC-1FA9C3F27388}" type="presParOf" srcId="{783E44EF-6060-49E4-8AEA-89ED35B76FC5}" destId="{7A3CF8B4-3F1B-4D09-835C-48060D2CDB3A}" srcOrd="12" destOrd="0" presId="urn:microsoft.com/office/officeart/2005/8/layout/bProcess3"/>
     <dgm:cxn modelId="{158E309C-EBB6-4B31-854E-218CEFF044E4}" type="presParOf" srcId="{783E44EF-6060-49E4-8AEA-89ED35B76FC5}" destId="{07B533E8-B1A0-4C6F-A613-73667432802E}" srcOrd="13" destOrd="0" presId="urn:microsoft.com/office/officeart/2005/8/layout/bProcess3"/>
-    <dgm:cxn modelId="{5F12506C-64E9-4C4C-9EFD-51E0869B0756}" type="presParOf" srcId="{07B533E8-B1A0-4C6F-A613-73667432802E}" destId="{7C7F5509-9670-4836-8E11-67C82BC65F6C}" srcOrd="0" destOrd="0" presId="urn:microsoft.com/office/officeart/2005/8/layout/bProcess3"/>
+    <dgm:cxn modelId="{A2673B86-193B-4E12-9333-EA5A354F5A4D}" type="presParOf" srcId="{07B533E8-B1A0-4C6F-A613-73667432802E}" destId="{7C7F5509-9670-4836-8E11-67C82BC65F6C}" srcOrd="0" destOrd="0" presId="urn:microsoft.com/office/officeart/2005/8/layout/bProcess3"/>
     <dgm:cxn modelId="{BE85A16B-80EB-4959-AE8F-F78813365196}" type="presParOf" srcId="{783E44EF-6060-49E4-8AEA-89ED35B76FC5}" destId="{9D10C8EB-A4C3-4D4D-81DA-4E361A35F00E}" srcOrd="14" destOrd="0" presId="urn:microsoft.com/office/officeart/2005/8/layout/bProcess3"/>
     <dgm:cxn modelId="{A5DAB861-0A7A-4FC0-9FE3-9B81F792A6DB}" type="presParOf" srcId="{783E44EF-6060-49E4-8AEA-89ED35B76FC5}" destId="{C2B6D7D1-3432-4C2F-B8A0-100C52FB0BE6}" srcOrd="15" destOrd="0" presId="urn:microsoft.com/office/officeart/2005/8/layout/bProcess3"/>
-    <dgm:cxn modelId="{20B20E46-3ED5-4688-B174-063C80DBB5FC}" type="presParOf" srcId="{C2B6D7D1-3432-4C2F-B8A0-100C52FB0BE6}" destId="{D5B8B7F5-E069-4C38-BFB6-C7060FA04F7C}" srcOrd="0" destOrd="0" presId="urn:microsoft.com/office/officeart/2005/8/layout/bProcess3"/>
+    <dgm:cxn modelId="{B1DF9EB8-F96B-4930-BFA5-C2F6A72CD4A7}" type="presParOf" srcId="{C2B6D7D1-3432-4C2F-B8A0-100C52FB0BE6}" destId="{D5B8B7F5-E069-4C38-BFB6-C7060FA04F7C}" srcOrd="0" destOrd="0" presId="urn:microsoft.com/office/officeart/2005/8/layout/bProcess3"/>
     <dgm:cxn modelId="{D3FA495F-F47E-4DFE-9BBE-83B14E45A9DD}" type="presParOf" srcId="{783E44EF-6060-49E4-8AEA-89ED35B76FC5}" destId="{942EC947-C814-4873-82DA-2AF25DDE956F}" srcOrd="16" destOrd="0" presId="urn:microsoft.com/office/officeart/2005/8/layout/bProcess3"/>
   </dgm:cxnLst>
   <dgm:bg/>
@@ -3810,7 +3855,7 @@
           </a:pPr>
           <a:r>
             <a:rPr lang="fr-FR" sz="800" kern="1200"/>
-            <a:t>Add student Name and Id, number of subjects</a:t>
+            <a:t>Add student Name and Id</a:t>
           </a:r>
         </a:p>
       </dsp:txBody>
@@ -6175,8 +6220,8 @@
     <w:rsid w:val="000F2446"/>
     <w:rsid w:val="0028011D"/>
     <w:rsid w:val="00332B71"/>
+    <w:rsid w:val="006D4D5C"/>
     <w:rsid w:val="00757D61"/>
-    <w:rsid w:val="00924686"/>
     <w:rsid w:val="00CD21AA"/>
   </w:rsids>
   <m:mathPr>

</xml_diff>

<commit_message>
report displayed with average grade
</commit_message>
<xml_diff>
--- a/Student_Grade_System.docx
+++ b/Student_Grade_System.docx
@@ -375,9 +375,9 @@
           <w:noProof/>
         </w:rPr>
         <w:drawing>
-          <wp:inline distT="0" distB="0" distL="0" distR="0" wp14:anchorId="39E05FF6" wp14:editId="52A1D6BB">
+          <wp:inline distT="0" distB="0" distL="0" distR="0" wp14:anchorId="39E05FF6" wp14:editId="412051A9">
             <wp:extent cx="5486400" cy="4044950"/>
-            <wp:effectExtent l="19050" t="0" r="38100" b="0"/>
+            <wp:effectExtent l="19050" t="0" r="19050" b="0"/>
             <wp:docPr id="1200315892" name="Diagram 1"/>
             <wp:cNvGraphicFramePr/>
             <a:graphic xmlns:a="http://schemas.openxmlformats.org/drawingml/2006/main">
@@ -447,7 +447,13 @@
         </w:numPr>
       </w:pPr>
       <w:r>
-        <w:t>For this student, select subject and e</w:t>
+        <w:t>For this student, select subject</w:t>
+      </w:r>
+      <w:r>
+        <w:t xml:space="preserve">, </w:t>
+      </w:r>
+      <w:r>
+        <w:t>e</w:t>
       </w:r>
       <w:r>
         <w:t>nter marks for each</w:t>
@@ -462,10 +468,7 @@
         </w:numPr>
       </w:pPr>
       <w:r>
-        <w:t>If mark is entered,</w:t>
-      </w:r>
-      <w:r>
-        <w:t xml:space="preserve"> switch statement to</w:t>
+        <w:t>switch statement to</w:t>
       </w:r>
       <w:r>
         <w:t xml:space="preserve"> assign grade for the subject</w:t>
@@ -480,7 +483,10 @@
         </w:numPr>
       </w:pPr>
       <w:r>
-        <w:t>If mark is not entered, display error</w:t>
+        <w:t xml:space="preserve">display </w:t>
+      </w:r>
+      <w:r>
+        <w:t>subjects, choice to remove subject</w:t>
       </w:r>
     </w:p>
     <w:p>
@@ -685,8 +691,54 @@
         </w:drawing>
       </w:r>
     </w:p>
+    <w:p/>
+    <w:p>
+      <w:r>
+        <w:t>Average grade</w:t>
+      </w:r>
+    </w:p>
+    <w:p>
+      <w:r>
+        <w:lastRenderedPageBreak/>
+        <w:drawing>
+          <wp:inline distT="0" distB="0" distL="0" distR="0" wp14:anchorId="1A187AF7" wp14:editId="6999CF49">
+            <wp:extent cx="5731510" cy="6685280"/>
+            <wp:effectExtent l="0" t="0" r="2540" b="1270"/>
+            <wp:docPr id="2117053950" name="Picture 1" descr="A screenshot of a computer&#10;&#10;AI-generated content may be incorrect."/>
+            <wp:cNvGraphicFramePr>
+              <a:graphicFrameLocks xmlns:a="http://schemas.openxmlformats.org/drawingml/2006/main" noChangeAspect="1"/>
+            </wp:cNvGraphicFramePr>
+            <a:graphic xmlns:a="http://schemas.openxmlformats.org/drawingml/2006/main">
+              <a:graphicData uri="http://schemas.openxmlformats.org/drawingml/2006/picture">
+                <pic:pic xmlns:pic="http://schemas.openxmlformats.org/drawingml/2006/picture">
+                  <pic:nvPicPr>
+                    <pic:cNvPr id="2117053950" name="Picture 1" descr="A screenshot of a computer&#10;&#10;AI-generated content may be incorrect."/>
+                    <pic:cNvPicPr/>
+                  </pic:nvPicPr>
+                  <pic:blipFill>
+                    <a:blip r:embed="rId15"/>
+                    <a:stretch>
+                      <a:fillRect/>
+                    </a:stretch>
+                  </pic:blipFill>
+                  <pic:spPr>
+                    <a:xfrm>
+                      <a:off x="0" y="0"/>
+                      <a:ext cx="5731510" cy="6685280"/>
+                    </a:xfrm>
+                    <a:prstGeom prst="rect">
+                      <a:avLst/>
+                    </a:prstGeom>
+                  </pic:spPr>
+                </pic:pic>
+              </a:graphicData>
+            </a:graphic>
+          </wp:inline>
+        </w:drawing>
+      </w:r>
+    </w:p>
     <w:sectPr>
-      <w:footerReference w:type="default" r:id="rId15"/>
+      <w:footerReference w:type="default" r:id="rId16"/>
       <w:pgSz w:w="11906" w:h="16838"/>
       <w:pgMar w:top="1440" w:right="1440" w:bottom="1440" w:left="1440" w:header="720" w:footer="720" w:gutter="0"/>
       <w:cols w:space="720"/>
@@ -3022,7 +3074,7 @@
         <a:p>
           <a:r>
             <a:rPr lang="fr-FR"/>
-            <a:t>Enter marks for each subject</a:t>
+            <a:t>Select subject, enter marks, assign grade</a:t>
           </a:r>
         </a:p>
       </dgm:t>
@@ -3058,7 +3110,7 @@
         <a:p>
           <a:r>
             <a:rPr lang="fr-FR"/>
-            <a:t>Assign grade for each subject</a:t>
+            <a:t>Display subject, enter marks, assign grade</a:t>
           </a:r>
         </a:p>
       </dgm:t>
@@ -3238,7 +3290,7 @@
         <a:p>
           <a:r>
             <a:rPr lang="fr-FR"/>
-            <a:t>Are all subjects selected?</a:t>
+            <a:t>Add more subject</a:t>
           </a:r>
         </a:p>
       </dgm:t>
@@ -3274,7 +3326,7 @@
         <a:p>
           <a:r>
             <a:rPr lang="fr-FR"/>
-            <a:t>Has the grade assigned for all subjects?</a:t>
+            <a:t>Remove subject?</a:t>
           </a:r>
         </a:p>
       </dgm:t>
@@ -3382,24 +3434,8 @@
       <dgm:prSet presAssocID="{6650AB81-3D5C-4659-BD23-74D0F5EC4729}" presName="connectorText" presStyleLbl="sibTrans1D1" presStyleIdx="3" presStyleCnt="8"/>
       <dgm:spPr/>
     </dgm:pt>
-    <dgm:pt modelId="{22C112A5-2BD7-43DF-8DC4-91055E944F45}" type="pres">
-      <dgm:prSet presAssocID="{3EEB8BF9-E84B-4A5F-B4D7-5DBA345A874B}" presName="node" presStyleLbl="node1" presStyleIdx="4" presStyleCnt="9">
-        <dgm:presLayoutVars>
-          <dgm:bulletEnabled val="1"/>
-        </dgm:presLayoutVars>
-      </dgm:prSet>
-      <dgm:spPr/>
-    </dgm:pt>
-    <dgm:pt modelId="{B664BA37-379F-4371-A28A-2511242CEF92}" type="pres">
-      <dgm:prSet presAssocID="{F31D16D8-322E-4C1F-83EB-9865EE786BBC}" presName="sibTrans" presStyleLbl="sibTrans1D1" presStyleIdx="4" presStyleCnt="8"/>
-      <dgm:spPr/>
-    </dgm:pt>
-    <dgm:pt modelId="{8444BE68-A54A-4BE2-80BB-B0CF1E717514}" type="pres">
-      <dgm:prSet presAssocID="{F31D16D8-322E-4C1F-83EB-9865EE786BBC}" presName="connectorText" presStyleLbl="sibTrans1D1" presStyleIdx="4" presStyleCnt="8"/>
-      <dgm:spPr/>
-    </dgm:pt>
     <dgm:pt modelId="{4A662046-4A70-41E0-825B-EDF4AF6D36E7}" type="pres">
-      <dgm:prSet presAssocID="{58562780-1093-4E6D-89D2-D52C156FE2D3}" presName="node" presStyleLbl="node1" presStyleIdx="5" presStyleCnt="9">
+      <dgm:prSet presAssocID="{58562780-1093-4E6D-89D2-D52C156FE2D3}" presName="node" presStyleLbl="node1" presStyleIdx="4" presStyleCnt="9">
         <dgm:presLayoutVars>
           <dgm:bulletEnabled val="1"/>
         </dgm:presLayoutVars>
@@ -3411,11 +3447,27 @@
       </dgm:spPr>
     </dgm:pt>
     <dgm:pt modelId="{5FEEC81B-196E-4C2B-A446-FCBD983994C5}" type="pres">
-      <dgm:prSet presAssocID="{311EE646-0388-4187-8E02-472A041D95C7}" presName="sibTrans" presStyleLbl="sibTrans1D1" presStyleIdx="5" presStyleCnt="8"/>
+      <dgm:prSet presAssocID="{311EE646-0388-4187-8E02-472A041D95C7}" presName="sibTrans" presStyleLbl="sibTrans1D1" presStyleIdx="4" presStyleCnt="8"/>
       <dgm:spPr/>
     </dgm:pt>
     <dgm:pt modelId="{E0A4E80C-343F-4B07-82B4-7A46E822B11D}" type="pres">
-      <dgm:prSet presAssocID="{311EE646-0388-4187-8E02-472A041D95C7}" presName="connectorText" presStyleLbl="sibTrans1D1" presStyleIdx="5" presStyleCnt="8"/>
+      <dgm:prSet presAssocID="{311EE646-0388-4187-8E02-472A041D95C7}" presName="connectorText" presStyleLbl="sibTrans1D1" presStyleIdx="4" presStyleCnt="8"/>
+      <dgm:spPr/>
+    </dgm:pt>
+    <dgm:pt modelId="{22C112A5-2BD7-43DF-8DC4-91055E944F45}" type="pres">
+      <dgm:prSet presAssocID="{3EEB8BF9-E84B-4A5F-B4D7-5DBA345A874B}" presName="node" presStyleLbl="node1" presStyleIdx="5" presStyleCnt="9">
+        <dgm:presLayoutVars>
+          <dgm:bulletEnabled val="1"/>
+        </dgm:presLayoutVars>
+      </dgm:prSet>
+      <dgm:spPr/>
+    </dgm:pt>
+    <dgm:pt modelId="{B664BA37-379F-4371-A28A-2511242CEF92}" type="pres">
+      <dgm:prSet presAssocID="{F31D16D8-322E-4C1F-83EB-9865EE786BBC}" presName="sibTrans" presStyleLbl="sibTrans1D1" presStyleIdx="5" presStyleCnt="8"/>
+      <dgm:spPr/>
+    </dgm:pt>
+    <dgm:pt modelId="{8444BE68-A54A-4BE2-80BB-B0CF1E717514}" type="pres">
+      <dgm:prSet presAssocID="{F31D16D8-322E-4C1F-83EB-9865EE786BBC}" presName="connectorText" presStyleLbl="sibTrans1D1" presStyleIdx="5" presStyleCnt="8"/>
       <dgm:spPr/>
     </dgm:pt>
     <dgm:pt modelId="{7A3CF8B4-3F1B-4D09-835C-48060D2CDB3A}" type="pres">
@@ -3464,66 +3516,66 @@
     </dgm:pt>
   </dgm:ptLst>
   <dgm:cxnLst>
-    <dgm:cxn modelId="{DFEB9A04-CBE2-4DC6-958B-A4AA0B88322B}" type="presOf" srcId="{F31D16D8-322E-4C1F-83EB-9865EE786BBC}" destId="{B664BA37-379F-4371-A28A-2511242CEF92}" srcOrd="0" destOrd="0" presId="urn:microsoft.com/office/officeart/2005/8/layout/bProcess3"/>
-    <dgm:cxn modelId="{EBC3900B-D6FC-4993-9F85-5389F522C2C4}" type="presOf" srcId="{5A6EC732-40F3-43C2-98E2-4B729A58DE37}" destId="{07B533E8-B1A0-4C6F-A613-73667432802E}" srcOrd="0" destOrd="0" presId="urn:microsoft.com/office/officeart/2005/8/layout/bProcess3"/>
-    <dgm:cxn modelId="{10540B16-0890-4891-90A2-632780080CF4}" type="presOf" srcId="{1DA6217D-D0E5-4994-AC69-9EA9263E787E}" destId="{0F631547-F429-41E5-BCDB-A6EADF4C2E5E}" srcOrd="0" destOrd="0" presId="urn:microsoft.com/office/officeart/2005/8/layout/bProcess3"/>
-    <dgm:cxn modelId="{6A92F018-B8FD-4966-93D2-B057D3F1BD5E}" type="presOf" srcId="{91AF1F7B-0B2F-4C86-83E2-C93385017F1E}" destId="{95B77484-3BFC-4F2A-94D9-C485230E08DF}" srcOrd="0" destOrd="0" presId="urn:microsoft.com/office/officeart/2005/8/layout/bProcess3"/>
-    <dgm:cxn modelId="{18A6B119-972B-4B66-96D9-9E9AAA360365}" type="presOf" srcId="{6650AB81-3D5C-4659-BD23-74D0F5EC4729}" destId="{58254B86-14E9-42EC-9329-7DA6D1C6B557}" srcOrd="1" destOrd="0" presId="urn:microsoft.com/office/officeart/2005/8/layout/bProcess3"/>
-    <dgm:cxn modelId="{3EDD2B24-D0CE-4C1B-A26D-F1BFF12225F4}" type="presOf" srcId="{8B1DEA47-4BEF-4C18-AA3F-631155D65E13}" destId="{17C749A9-8FFD-4A84-9AF4-7AAC194F8B70}" srcOrd="0" destOrd="0" presId="urn:microsoft.com/office/officeart/2005/8/layout/bProcess3"/>
-    <dgm:cxn modelId="{1C783129-0E49-4CFA-8316-3A25C9374E7B}" srcId="{9650768B-3A2D-4E41-AE40-9813B2AE9335}" destId="{58562780-1093-4E6D-89D2-D52C156FE2D3}" srcOrd="5" destOrd="0" parTransId="{821309E8-3CDD-482C-A146-839A84D326AC}" sibTransId="{311EE646-0388-4187-8E02-472A041D95C7}"/>
+    <dgm:cxn modelId="{EE12800D-1B75-4550-9B49-B45BF06B3C01}" type="presOf" srcId="{8B1DEA47-4BEF-4C18-AA3F-631155D65E13}" destId="{384134B4-8A42-49E5-B3AC-E4457CCA4CA6}" srcOrd="1" destOrd="0" presId="urn:microsoft.com/office/officeart/2005/8/layout/bProcess3"/>
+    <dgm:cxn modelId="{1C783129-0E49-4CFA-8316-3A25C9374E7B}" srcId="{9650768B-3A2D-4E41-AE40-9813B2AE9335}" destId="{58562780-1093-4E6D-89D2-D52C156FE2D3}" srcOrd="4" destOrd="0" parTransId="{821309E8-3CDD-482C-A146-839A84D326AC}" sibTransId="{311EE646-0388-4187-8E02-472A041D95C7}"/>
     <dgm:cxn modelId="{FD53152A-91C4-4C14-9AB7-C77251A51469}" type="presOf" srcId="{9650768B-3A2D-4E41-AE40-9813B2AE9335}" destId="{783E44EF-6060-49E4-8AEA-89ED35B76FC5}" srcOrd="0" destOrd="0" presId="urn:microsoft.com/office/officeart/2005/8/layout/bProcess3"/>
-    <dgm:cxn modelId="{BD54512E-FFB2-45EE-B057-21D7F8EF69DB}" type="presOf" srcId="{1BB2EF06-EA22-45E4-912B-472F9B418844}" destId="{7A3CF8B4-3F1B-4D09-835C-48060D2CDB3A}" srcOrd="0" destOrd="0" presId="urn:microsoft.com/office/officeart/2005/8/layout/bProcess3"/>
-    <dgm:cxn modelId="{FD232133-9207-4DF9-9811-AC216616E8D5}" type="presOf" srcId="{5A6EC732-40F3-43C2-98E2-4B729A58DE37}" destId="{7C7F5509-9670-4836-8E11-67C82BC65F6C}" srcOrd="1" destOrd="0" presId="urn:microsoft.com/office/officeart/2005/8/layout/bProcess3"/>
+    <dgm:cxn modelId="{8FB30233-A165-4492-AC4C-6DDA74C5EF9C}" type="presOf" srcId="{8B1DEA47-4BEF-4C18-AA3F-631155D65E13}" destId="{17C749A9-8FFD-4A84-9AF4-7AAC194F8B70}" srcOrd="0" destOrd="0" presId="urn:microsoft.com/office/officeart/2005/8/layout/bProcess3"/>
+    <dgm:cxn modelId="{B5CEDD34-71E3-4411-82F8-399D433A651C}" type="presOf" srcId="{1DA6217D-D0E5-4994-AC69-9EA9263E787E}" destId="{0F631547-F429-41E5-BCDB-A6EADF4C2E5E}" srcOrd="0" destOrd="0" presId="urn:microsoft.com/office/officeart/2005/8/layout/bProcess3"/>
     <dgm:cxn modelId="{AD67BF36-1B97-4E96-8C05-5FC5CF3FACD4}" srcId="{9650768B-3A2D-4E41-AE40-9813B2AE9335}" destId="{1BB2EF06-EA22-45E4-912B-472F9B418844}" srcOrd="6" destOrd="0" parTransId="{B72EB91D-D315-48F1-888B-B16D77880E07}" sibTransId="{5A6EC732-40F3-43C2-98E2-4B729A58DE37}"/>
-    <dgm:cxn modelId="{7CE99C37-DC43-4ED9-9592-E66ED58B5D05}" type="presOf" srcId="{6772B68E-3AF8-421A-A904-C95BE62772A6}" destId="{9D10C8EB-A4C3-4D4D-81DA-4E361A35F00E}" srcOrd="0" destOrd="0" presId="urn:microsoft.com/office/officeart/2005/8/layout/bProcess3"/>
-    <dgm:cxn modelId="{FD19CA37-017C-4990-83D8-A27FA89E9643}" type="presOf" srcId="{AEF0A91A-F7DE-4EAE-8FA6-FC074E618506}" destId="{942EC947-C814-4873-82DA-2AF25DDE956F}" srcOrd="0" destOrd="0" presId="urn:microsoft.com/office/officeart/2005/8/layout/bProcess3"/>
-    <dgm:cxn modelId="{A7EB7D65-2D21-420E-AAE0-95D38EB937AB}" type="presOf" srcId="{311EE646-0388-4187-8E02-472A041D95C7}" destId="{E0A4E80C-343F-4B07-82B4-7A46E822B11D}" srcOrd="1" destOrd="0" presId="urn:microsoft.com/office/officeart/2005/8/layout/bProcess3"/>
+    <dgm:cxn modelId="{69020C3D-D2D1-41AD-8586-108431E94673}" type="presOf" srcId="{6772B68E-3AF8-421A-A904-C95BE62772A6}" destId="{9D10C8EB-A4C3-4D4D-81DA-4E361A35F00E}" srcOrd="0" destOrd="0" presId="urn:microsoft.com/office/officeart/2005/8/layout/bProcess3"/>
+    <dgm:cxn modelId="{0E8F3D3D-31D6-46BC-8711-8B01D38A0372}" type="presOf" srcId="{AEF0A91A-F7DE-4EAE-8FA6-FC074E618506}" destId="{942EC947-C814-4873-82DA-2AF25DDE956F}" srcOrd="0" destOrd="0" presId="urn:microsoft.com/office/officeart/2005/8/layout/bProcess3"/>
+    <dgm:cxn modelId="{E819095C-3365-47B1-934D-5E814748A021}" type="presOf" srcId="{311EE646-0388-4187-8E02-472A041D95C7}" destId="{E0A4E80C-343F-4B07-82B4-7A46E822B11D}" srcOrd="1" destOrd="0" presId="urn:microsoft.com/office/officeart/2005/8/layout/bProcess3"/>
+    <dgm:cxn modelId="{3DE4FB5C-9FF8-4BC3-A1E8-36FD702ED0EA}" type="presOf" srcId="{99594AE9-9662-4B1A-A867-9FFECC4968F8}" destId="{C2B6D7D1-3432-4C2F-B8A0-100C52FB0BE6}" srcOrd="0" destOrd="0" presId="urn:microsoft.com/office/officeart/2005/8/layout/bProcess3"/>
+    <dgm:cxn modelId="{6FEC6465-2932-4E4B-B817-A4DC5675204A}" type="presOf" srcId="{99594AE9-9662-4B1A-A867-9FFECC4968F8}" destId="{D5B8B7F5-E069-4C38-BFB6-C7060FA04F7C}" srcOrd="1" destOrd="0" presId="urn:microsoft.com/office/officeart/2005/8/layout/bProcess3"/>
+    <dgm:cxn modelId="{DCE2AE46-164A-46B1-91EB-0B83903AD307}" type="presOf" srcId="{5A6EC732-40F3-43C2-98E2-4B729A58DE37}" destId="{07B533E8-B1A0-4C6F-A613-73667432802E}" srcOrd="0" destOrd="0" presId="urn:microsoft.com/office/officeart/2005/8/layout/bProcess3"/>
+    <dgm:cxn modelId="{3D6D3947-2980-457E-A545-9884324C5767}" type="presOf" srcId="{91AF1F7B-0B2F-4C86-83E2-C93385017F1E}" destId="{95B77484-3BFC-4F2A-94D9-C485230E08DF}" srcOrd="0" destOrd="0" presId="urn:microsoft.com/office/officeart/2005/8/layout/bProcess3"/>
     <dgm:cxn modelId="{57EA2F48-B447-4777-8E49-FDE3BB3BE6C0}" srcId="{9650768B-3A2D-4E41-AE40-9813B2AE9335}" destId="{AEF0A91A-F7DE-4EAE-8FA6-FC074E618506}" srcOrd="8" destOrd="0" parTransId="{8C76595B-B742-49B0-A973-AA9F29784CA1}" sibTransId="{A446C2AF-19DE-47D7-861F-A83D1343E5AC}"/>
-    <dgm:cxn modelId="{62690F4B-791F-44F6-9584-52ECA7C557CC}" type="presOf" srcId="{99594AE9-9662-4B1A-A867-9FFECC4968F8}" destId="{C2B6D7D1-3432-4C2F-B8A0-100C52FB0BE6}" srcOrd="0" destOrd="0" presId="urn:microsoft.com/office/officeart/2005/8/layout/bProcess3"/>
-    <dgm:cxn modelId="{BEF80E4D-2EEE-4E24-AA2C-49B2395C9445}" type="presOf" srcId="{91AF1F7B-0B2F-4C86-83E2-C93385017F1E}" destId="{36BB7F8C-838B-4687-AE0A-D5F6DF24098C}" srcOrd="1" destOrd="0" presId="urn:microsoft.com/office/officeart/2005/8/layout/bProcess3"/>
-    <dgm:cxn modelId="{70EC584D-3435-4D14-B303-1F5235F2765A}" type="presOf" srcId="{311EE646-0388-4187-8E02-472A041D95C7}" destId="{5FEEC81B-196E-4C2B-A446-FCBD983994C5}" srcOrd="0" destOrd="0" presId="urn:microsoft.com/office/officeart/2005/8/layout/bProcess3"/>
-    <dgm:cxn modelId="{97B1776E-0C68-4028-9B73-3F99C1F6E5A9}" type="presOf" srcId="{FE3D8837-7354-4EA5-AF67-4A7372557D7F}" destId="{6868C62A-F027-4612-A475-39EF930853A1}" srcOrd="0" destOrd="0" presId="urn:microsoft.com/office/officeart/2005/8/layout/bProcess3"/>
-    <dgm:cxn modelId="{C631BF4E-7940-43F8-95C9-9FD33F49A2A8}" type="presOf" srcId="{2EA058C8-6C31-4C3D-A32D-4CFF5F742597}" destId="{5B5EB739-BA04-4209-B588-85047C15CBBF}" srcOrd="0" destOrd="0" presId="urn:microsoft.com/office/officeart/2005/8/layout/bProcess3"/>
-    <dgm:cxn modelId="{4AA97E71-4E63-46F9-8699-E035515157C8}" type="presOf" srcId="{99594AE9-9662-4B1A-A867-9FFECC4968F8}" destId="{D5B8B7F5-E069-4C38-BFB6-C7060FA04F7C}" srcOrd="1" destOrd="0" presId="urn:microsoft.com/office/officeart/2005/8/layout/bProcess3"/>
     <dgm:cxn modelId="{6F9EF851-8365-4764-8118-5096CFD0046C}" srcId="{9650768B-3A2D-4E41-AE40-9813B2AE9335}" destId="{2EA058C8-6C31-4C3D-A32D-4CFF5F742597}" srcOrd="3" destOrd="0" parTransId="{09B4150A-CD91-4B20-B109-F0D1B7F8F00D}" sibTransId="{6650AB81-3D5C-4659-BD23-74D0F5EC4729}"/>
+    <dgm:cxn modelId="{7701AF74-6599-4D35-A22E-0A11CA77783B}" type="presOf" srcId="{311EE646-0388-4187-8E02-472A041D95C7}" destId="{5FEEC81B-196E-4C2B-A446-FCBD983994C5}" srcOrd="0" destOrd="0" presId="urn:microsoft.com/office/officeart/2005/8/layout/bProcess3"/>
+    <dgm:cxn modelId="{FED52479-C8A8-4AD7-BF8C-CDB0DF07E6B5}" type="presOf" srcId="{FE3D8837-7354-4EA5-AF67-4A7372557D7F}" destId="{6868C62A-F027-4612-A475-39EF930853A1}" srcOrd="0" destOrd="0" presId="urn:microsoft.com/office/officeart/2005/8/layout/bProcess3"/>
     <dgm:cxn modelId="{56506881-70F2-47E0-B61B-6F664331D11D}" srcId="{9650768B-3A2D-4E41-AE40-9813B2AE9335}" destId="{FE3D8837-7354-4EA5-AF67-4A7372557D7F}" srcOrd="1" destOrd="0" parTransId="{9CF86AC8-9A54-4961-B20E-369C9FED6A8B}" sibTransId="{321EEBC3-0611-409F-B11B-603B28663ADF}"/>
+    <dgm:cxn modelId="{283B8585-0AA1-4F8B-8456-5C5F78B28CC1}" type="presOf" srcId="{40B8E623-5287-4A6E-B085-430E4FF57978}" destId="{3D0985CC-D3B4-47AC-AD7B-A5862DD925FE}" srcOrd="0" destOrd="0" presId="urn:microsoft.com/office/officeart/2005/8/layout/bProcess3"/>
+    <dgm:cxn modelId="{66E9B088-BA0E-47AB-9605-79884F9367DE}" type="presOf" srcId="{1BB2EF06-EA22-45E4-912B-472F9B418844}" destId="{7A3CF8B4-3F1B-4D09-835C-48060D2CDB3A}" srcOrd="0" destOrd="0" presId="urn:microsoft.com/office/officeart/2005/8/layout/bProcess3"/>
     <dgm:cxn modelId="{D0C9F38A-9AAC-45C3-BFC2-0FAF464AA4CC}" srcId="{9650768B-3A2D-4E41-AE40-9813B2AE9335}" destId="{1DA6217D-D0E5-4994-AC69-9EA9263E787E}" srcOrd="2" destOrd="0" parTransId="{5F54922C-6BB1-4EE4-89B2-6876B620E1E7}" sibTransId="{91AF1F7B-0B2F-4C86-83E2-C93385017F1E}"/>
-    <dgm:cxn modelId="{67972D8D-B7CD-44F0-98FC-BB8793C9B18B}" type="presOf" srcId="{8B1DEA47-4BEF-4C18-AA3F-631155D65E13}" destId="{384134B4-8A42-49E5-B3AC-E4457CCA4CA6}" srcOrd="1" destOrd="0" presId="urn:microsoft.com/office/officeart/2005/8/layout/bProcess3"/>
-    <dgm:cxn modelId="{F33E4497-7116-4A72-AA57-A24DC6F72BAA}" srcId="{9650768B-3A2D-4E41-AE40-9813B2AE9335}" destId="{3EEB8BF9-E84B-4A5F-B4D7-5DBA345A874B}" srcOrd="4" destOrd="0" parTransId="{46B14368-9B16-4A16-80E1-1BF6B33CFA7A}" sibTransId="{F31D16D8-322E-4C1F-83EB-9865EE786BBC}"/>
-    <dgm:cxn modelId="{8166A59D-3A8E-4794-828E-B5B16461409A}" type="presOf" srcId="{F31D16D8-322E-4C1F-83EB-9865EE786BBC}" destId="{8444BE68-A54A-4BE2-80BB-B0CF1E717514}" srcOrd="1" destOrd="0" presId="urn:microsoft.com/office/officeart/2005/8/layout/bProcess3"/>
+    <dgm:cxn modelId="{79A1E990-A268-4D29-8123-AFE60777D037}" type="presOf" srcId="{3EEB8BF9-E84B-4A5F-B4D7-5DBA345A874B}" destId="{22C112A5-2BD7-43DF-8DC4-91055E944F45}" srcOrd="0" destOrd="0" presId="urn:microsoft.com/office/officeart/2005/8/layout/bProcess3"/>
+    <dgm:cxn modelId="{F33E4497-7116-4A72-AA57-A24DC6F72BAA}" srcId="{9650768B-3A2D-4E41-AE40-9813B2AE9335}" destId="{3EEB8BF9-E84B-4A5F-B4D7-5DBA345A874B}" srcOrd="5" destOrd="0" parTransId="{46B14368-9B16-4A16-80E1-1BF6B33CFA7A}" sibTransId="{F31D16D8-322E-4C1F-83EB-9865EE786BBC}"/>
+    <dgm:cxn modelId="{086F5B99-EDEB-4314-A1FE-C6D90ED1E6A3}" type="presOf" srcId="{6650AB81-3D5C-4659-BD23-74D0F5EC4729}" destId="{58254B86-14E9-42EC-9329-7DA6D1C6B557}" srcOrd="1" destOrd="0" presId="urn:microsoft.com/office/officeart/2005/8/layout/bProcess3"/>
+    <dgm:cxn modelId="{07EA479D-91C7-4B55-A2FF-527FECEA952C}" type="presOf" srcId="{91AF1F7B-0B2F-4C86-83E2-C93385017F1E}" destId="{36BB7F8C-838B-4687-AE0A-D5F6DF24098C}" srcOrd="1" destOrd="0" presId="urn:microsoft.com/office/officeart/2005/8/layout/bProcess3"/>
+    <dgm:cxn modelId="{02AAB49E-917B-4E7B-A960-D12613CDB62E}" type="presOf" srcId="{2EA058C8-6C31-4C3D-A32D-4CFF5F742597}" destId="{5B5EB739-BA04-4209-B588-85047C15CBBF}" srcOrd="0" destOrd="0" presId="urn:microsoft.com/office/officeart/2005/8/layout/bProcess3"/>
     <dgm:cxn modelId="{DB1EBAA0-C886-450C-81D1-329D95474C73}" srcId="{9650768B-3A2D-4E41-AE40-9813B2AE9335}" destId="{6772B68E-3AF8-421A-A904-C95BE62772A6}" srcOrd="7" destOrd="0" parTransId="{977FE13A-598F-41A5-A964-1252C5578E9A}" sibTransId="{99594AE9-9662-4B1A-A867-9FFECC4968F8}"/>
-    <dgm:cxn modelId="{0E6BEFAA-22EE-4959-ACAC-33EB55C2EE89}" type="presOf" srcId="{40B8E623-5287-4A6E-B085-430E4FF57978}" destId="{3D0985CC-D3B4-47AC-AD7B-A5862DD925FE}" srcOrd="0" destOrd="0" presId="urn:microsoft.com/office/officeart/2005/8/layout/bProcess3"/>
-    <dgm:cxn modelId="{338306AE-2790-4CFA-8986-65CD765766F1}" type="presOf" srcId="{6650AB81-3D5C-4659-BD23-74D0F5EC4729}" destId="{7F5D0DCB-B670-418A-AC2B-B8F76523AB31}" srcOrd="0" destOrd="0" presId="urn:microsoft.com/office/officeart/2005/8/layout/bProcess3"/>
-    <dgm:cxn modelId="{949D4AC5-44D3-4D0F-AA3F-2B02F8B28482}" type="presOf" srcId="{3EEB8BF9-E84B-4A5F-B4D7-5DBA345A874B}" destId="{22C112A5-2BD7-43DF-8DC4-91055E944F45}" srcOrd="0" destOrd="0" presId="urn:microsoft.com/office/officeart/2005/8/layout/bProcess3"/>
-    <dgm:cxn modelId="{ED7B59CA-B92B-4797-848D-F0262EF502D0}" type="presOf" srcId="{321EEBC3-0611-409F-B11B-603B28663ADF}" destId="{A0EBE082-13D4-4415-AE0F-183024460E66}" srcOrd="1" destOrd="0" presId="urn:microsoft.com/office/officeart/2005/8/layout/bProcess3"/>
-    <dgm:cxn modelId="{86D4D4CB-A88D-4609-82DA-CB1505920A1C}" type="presOf" srcId="{321EEBC3-0611-409F-B11B-603B28663ADF}" destId="{A53D0CED-B9B2-489F-9635-47A590606B5C}" srcOrd="0" destOrd="0" presId="urn:microsoft.com/office/officeart/2005/8/layout/bProcess3"/>
-    <dgm:cxn modelId="{F99D07D8-3312-42DD-8959-79C4AB7BEBCB}" type="presOf" srcId="{58562780-1093-4E6D-89D2-D52C156FE2D3}" destId="{4A662046-4A70-41E0-825B-EDF4AF6D36E7}" srcOrd="0" destOrd="0" presId="urn:microsoft.com/office/officeart/2005/8/layout/bProcess3"/>
+    <dgm:cxn modelId="{6056C4B8-7F38-4F53-8CDC-F4DF3920216A}" type="presOf" srcId="{5A6EC732-40F3-43C2-98E2-4B729A58DE37}" destId="{7C7F5509-9670-4836-8E11-67C82BC65F6C}" srcOrd="1" destOrd="0" presId="urn:microsoft.com/office/officeart/2005/8/layout/bProcess3"/>
+    <dgm:cxn modelId="{637931B9-19B7-4968-9C73-DBC9FAB88CB8}" type="presOf" srcId="{6650AB81-3D5C-4659-BD23-74D0F5EC4729}" destId="{7F5D0DCB-B670-418A-AC2B-B8F76523AB31}" srcOrd="0" destOrd="0" presId="urn:microsoft.com/office/officeart/2005/8/layout/bProcess3"/>
+    <dgm:cxn modelId="{7E02AED1-8843-4ABB-95E7-B0EDF087C234}" type="presOf" srcId="{F31D16D8-322E-4C1F-83EB-9865EE786BBC}" destId="{B664BA37-379F-4371-A28A-2511242CEF92}" srcOrd="0" destOrd="0" presId="urn:microsoft.com/office/officeart/2005/8/layout/bProcess3"/>
+    <dgm:cxn modelId="{058879D9-2002-464C-88B6-049A9BE63ABE}" type="presOf" srcId="{58562780-1093-4E6D-89D2-D52C156FE2D3}" destId="{4A662046-4A70-41E0-825B-EDF4AF6D36E7}" srcOrd="0" destOrd="0" presId="urn:microsoft.com/office/officeart/2005/8/layout/bProcess3"/>
+    <dgm:cxn modelId="{F7E7D5DB-5C55-4F67-96E7-3AFCDE982C73}" type="presOf" srcId="{321EEBC3-0611-409F-B11B-603B28663ADF}" destId="{A53D0CED-B9B2-489F-9635-47A590606B5C}" srcOrd="0" destOrd="0" presId="urn:microsoft.com/office/officeart/2005/8/layout/bProcess3"/>
+    <dgm:cxn modelId="{A92788E0-DAA8-410A-9DBF-11B64444C68F}" type="presOf" srcId="{321EEBC3-0611-409F-B11B-603B28663ADF}" destId="{A0EBE082-13D4-4415-AE0F-183024460E66}" srcOrd="1" destOrd="0" presId="urn:microsoft.com/office/officeart/2005/8/layout/bProcess3"/>
     <dgm:cxn modelId="{964BF2F6-3268-421D-A850-B6A77A542E3B}" srcId="{9650768B-3A2D-4E41-AE40-9813B2AE9335}" destId="{40B8E623-5287-4A6E-B085-430E4FF57978}" srcOrd="0" destOrd="0" parTransId="{147B3848-8987-4D75-84A4-6BAC25846C9A}" sibTransId="{8B1DEA47-4BEF-4C18-AA3F-631155D65E13}"/>
-    <dgm:cxn modelId="{43455FA5-16A4-4EA2-A386-5D6340E802D3}" type="presParOf" srcId="{783E44EF-6060-49E4-8AEA-89ED35B76FC5}" destId="{3D0985CC-D3B4-47AC-AD7B-A5862DD925FE}" srcOrd="0" destOrd="0" presId="urn:microsoft.com/office/officeart/2005/8/layout/bProcess3"/>
-    <dgm:cxn modelId="{E177505D-6E5D-4A62-8109-A7CD12482F19}" type="presParOf" srcId="{783E44EF-6060-49E4-8AEA-89ED35B76FC5}" destId="{17C749A9-8FFD-4A84-9AF4-7AAC194F8B70}" srcOrd="1" destOrd="0" presId="urn:microsoft.com/office/officeart/2005/8/layout/bProcess3"/>
-    <dgm:cxn modelId="{8F2C7B97-A1D4-42A9-B30D-7726827EFF9D}" type="presParOf" srcId="{17C749A9-8FFD-4A84-9AF4-7AAC194F8B70}" destId="{384134B4-8A42-49E5-B3AC-E4457CCA4CA6}" srcOrd="0" destOrd="0" presId="urn:microsoft.com/office/officeart/2005/8/layout/bProcess3"/>
-    <dgm:cxn modelId="{0C974C4A-1C72-4C31-BD4E-C02413B00310}" type="presParOf" srcId="{783E44EF-6060-49E4-8AEA-89ED35B76FC5}" destId="{6868C62A-F027-4612-A475-39EF930853A1}" srcOrd="2" destOrd="0" presId="urn:microsoft.com/office/officeart/2005/8/layout/bProcess3"/>
-    <dgm:cxn modelId="{5E79B7A2-01DD-4A10-B2CD-EAB78EC2F7DB}" type="presParOf" srcId="{783E44EF-6060-49E4-8AEA-89ED35B76FC5}" destId="{A53D0CED-B9B2-489F-9635-47A590606B5C}" srcOrd="3" destOrd="0" presId="urn:microsoft.com/office/officeart/2005/8/layout/bProcess3"/>
-    <dgm:cxn modelId="{B4885ACF-99CD-44C1-B413-34891C440551}" type="presParOf" srcId="{A53D0CED-B9B2-489F-9635-47A590606B5C}" destId="{A0EBE082-13D4-4415-AE0F-183024460E66}" srcOrd="0" destOrd="0" presId="urn:microsoft.com/office/officeart/2005/8/layout/bProcess3"/>
-    <dgm:cxn modelId="{8970907F-6E73-4858-A2D5-C2C1466FA127}" type="presParOf" srcId="{783E44EF-6060-49E4-8AEA-89ED35B76FC5}" destId="{0F631547-F429-41E5-BCDB-A6EADF4C2E5E}" srcOrd="4" destOrd="0" presId="urn:microsoft.com/office/officeart/2005/8/layout/bProcess3"/>
-    <dgm:cxn modelId="{2CEE0C49-1CAD-4BC3-98AD-BEFB7FB23265}" type="presParOf" srcId="{783E44EF-6060-49E4-8AEA-89ED35B76FC5}" destId="{95B77484-3BFC-4F2A-94D9-C485230E08DF}" srcOrd="5" destOrd="0" presId="urn:microsoft.com/office/officeart/2005/8/layout/bProcess3"/>
-    <dgm:cxn modelId="{846C7D16-56AF-402F-BC2F-BE587312A104}" type="presParOf" srcId="{95B77484-3BFC-4F2A-94D9-C485230E08DF}" destId="{36BB7F8C-838B-4687-AE0A-D5F6DF24098C}" srcOrd="0" destOrd="0" presId="urn:microsoft.com/office/officeart/2005/8/layout/bProcess3"/>
-    <dgm:cxn modelId="{ECEDE003-C0C9-4079-A72C-9D14B40C5A05}" type="presParOf" srcId="{783E44EF-6060-49E4-8AEA-89ED35B76FC5}" destId="{5B5EB739-BA04-4209-B588-85047C15CBBF}" srcOrd="6" destOrd="0" presId="urn:microsoft.com/office/officeart/2005/8/layout/bProcess3"/>
-    <dgm:cxn modelId="{70C23193-9193-413C-9B72-D01FC4A755C8}" type="presParOf" srcId="{783E44EF-6060-49E4-8AEA-89ED35B76FC5}" destId="{7F5D0DCB-B670-418A-AC2B-B8F76523AB31}" srcOrd="7" destOrd="0" presId="urn:microsoft.com/office/officeart/2005/8/layout/bProcess3"/>
-    <dgm:cxn modelId="{AF5AD077-B36D-4662-BF2C-83D08134A2EB}" type="presParOf" srcId="{7F5D0DCB-B670-418A-AC2B-B8F76523AB31}" destId="{58254B86-14E9-42EC-9329-7DA6D1C6B557}" srcOrd="0" destOrd="0" presId="urn:microsoft.com/office/officeart/2005/8/layout/bProcess3"/>
-    <dgm:cxn modelId="{238EC42C-811A-41D9-A360-F120F3BB09C3}" type="presParOf" srcId="{783E44EF-6060-49E4-8AEA-89ED35B76FC5}" destId="{22C112A5-2BD7-43DF-8DC4-91055E944F45}" srcOrd="8" destOrd="0" presId="urn:microsoft.com/office/officeart/2005/8/layout/bProcess3"/>
-    <dgm:cxn modelId="{70F885A6-D418-4FD3-84F9-E85EF03977D0}" type="presParOf" srcId="{783E44EF-6060-49E4-8AEA-89ED35B76FC5}" destId="{B664BA37-379F-4371-A28A-2511242CEF92}" srcOrd="9" destOrd="0" presId="urn:microsoft.com/office/officeart/2005/8/layout/bProcess3"/>
-    <dgm:cxn modelId="{7588A142-D623-4295-87D7-43BF22D22841}" type="presParOf" srcId="{B664BA37-379F-4371-A28A-2511242CEF92}" destId="{8444BE68-A54A-4BE2-80BB-B0CF1E717514}" srcOrd="0" destOrd="0" presId="urn:microsoft.com/office/officeart/2005/8/layout/bProcess3"/>
-    <dgm:cxn modelId="{59305324-D8F1-4582-8F93-56CE618B6BD9}" type="presParOf" srcId="{783E44EF-6060-49E4-8AEA-89ED35B76FC5}" destId="{4A662046-4A70-41E0-825B-EDF4AF6D36E7}" srcOrd="10" destOrd="0" presId="urn:microsoft.com/office/officeart/2005/8/layout/bProcess3"/>
-    <dgm:cxn modelId="{108AE1B1-1CDC-48CB-B2B6-DB1EA5741764}" type="presParOf" srcId="{783E44EF-6060-49E4-8AEA-89ED35B76FC5}" destId="{5FEEC81B-196E-4C2B-A446-FCBD983994C5}" srcOrd="11" destOrd="0" presId="urn:microsoft.com/office/officeart/2005/8/layout/bProcess3"/>
-    <dgm:cxn modelId="{BF6E44AD-81E7-47CA-916E-1A4036D04297}" type="presParOf" srcId="{5FEEC81B-196E-4C2B-A446-FCBD983994C5}" destId="{E0A4E80C-343F-4B07-82B4-7A46E822B11D}" srcOrd="0" destOrd="0" presId="urn:microsoft.com/office/officeart/2005/8/layout/bProcess3"/>
-    <dgm:cxn modelId="{0E9F8DA8-4C7F-43C3-B3AC-1FA9C3F27388}" type="presParOf" srcId="{783E44EF-6060-49E4-8AEA-89ED35B76FC5}" destId="{7A3CF8B4-3F1B-4D09-835C-48060D2CDB3A}" srcOrd="12" destOrd="0" presId="urn:microsoft.com/office/officeart/2005/8/layout/bProcess3"/>
-    <dgm:cxn modelId="{158E309C-EBB6-4B31-854E-218CEFF044E4}" type="presParOf" srcId="{783E44EF-6060-49E4-8AEA-89ED35B76FC5}" destId="{07B533E8-B1A0-4C6F-A613-73667432802E}" srcOrd="13" destOrd="0" presId="urn:microsoft.com/office/officeart/2005/8/layout/bProcess3"/>
-    <dgm:cxn modelId="{A2673B86-193B-4E12-9333-EA5A354F5A4D}" type="presParOf" srcId="{07B533E8-B1A0-4C6F-A613-73667432802E}" destId="{7C7F5509-9670-4836-8E11-67C82BC65F6C}" srcOrd="0" destOrd="0" presId="urn:microsoft.com/office/officeart/2005/8/layout/bProcess3"/>
-    <dgm:cxn modelId="{BE85A16B-80EB-4959-AE8F-F78813365196}" type="presParOf" srcId="{783E44EF-6060-49E4-8AEA-89ED35B76FC5}" destId="{9D10C8EB-A4C3-4D4D-81DA-4E361A35F00E}" srcOrd="14" destOrd="0" presId="urn:microsoft.com/office/officeart/2005/8/layout/bProcess3"/>
-    <dgm:cxn modelId="{A5DAB861-0A7A-4FC0-9FE3-9B81F792A6DB}" type="presParOf" srcId="{783E44EF-6060-49E4-8AEA-89ED35B76FC5}" destId="{C2B6D7D1-3432-4C2F-B8A0-100C52FB0BE6}" srcOrd="15" destOrd="0" presId="urn:microsoft.com/office/officeart/2005/8/layout/bProcess3"/>
-    <dgm:cxn modelId="{B1DF9EB8-F96B-4930-BFA5-C2F6A72CD4A7}" type="presParOf" srcId="{C2B6D7D1-3432-4C2F-B8A0-100C52FB0BE6}" destId="{D5B8B7F5-E069-4C38-BFB6-C7060FA04F7C}" srcOrd="0" destOrd="0" presId="urn:microsoft.com/office/officeart/2005/8/layout/bProcess3"/>
-    <dgm:cxn modelId="{D3FA495F-F47E-4DFE-9BBE-83B14E45A9DD}" type="presParOf" srcId="{783E44EF-6060-49E4-8AEA-89ED35B76FC5}" destId="{942EC947-C814-4873-82DA-2AF25DDE956F}" srcOrd="16" destOrd="0" presId="urn:microsoft.com/office/officeart/2005/8/layout/bProcess3"/>
+    <dgm:cxn modelId="{684781FA-38D8-4B42-AB17-7219A787A6DE}" type="presOf" srcId="{F31D16D8-322E-4C1F-83EB-9865EE786BBC}" destId="{8444BE68-A54A-4BE2-80BB-B0CF1E717514}" srcOrd="1" destOrd="0" presId="urn:microsoft.com/office/officeart/2005/8/layout/bProcess3"/>
+    <dgm:cxn modelId="{44C42B00-D5F0-4024-B449-022DED5E8BE3}" type="presParOf" srcId="{783E44EF-6060-49E4-8AEA-89ED35B76FC5}" destId="{3D0985CC-D3B4-47AC-AD7B-A5862DD925FE}" srcOrd="0" destOrd="0" presId="urn:microsoft.com/office/officeart/2005/8/layout/bProcess3"/>
+    <dgm:cxn modelId="{934EDD33-991D-4503-8672-00B151C07C32}" type="presParOf" srcId="{783E44EF-6060-49E4-8AEA-89ED35B76FC5}" destId="{17C749A9-8FFD-4A84-9AF4-7AAC194F8B70}" srcOrd="1" destOrd="0" presId="urn:microsoft.com/office/officeart/2005/8/layout/bProcess3"/>
+    <dgm:cxn modelId="{CFC9F560-3DD4-4997-A058-223B4E4268C8}" type="presParOf" srcId="{17C749A9-8FFD-4A84-9AF4-7AAC194F8B70}" destId="{384134B4-8A42-49E5-B3AC-E4457CCA4CA6}" srcOrd="0" destOrd="0" presId="urn:microsoft.com/office/officeart/2005/8/layout/bProcess3"/>
+    <dgm:cxn modelId="{933A32E0-5E0A-410D-A3F4-0F5BFCE5F6CD}" type="presParOf" srcId="{783E44EF-6060-49E4-8AEA-89ED35B76FC5}" destId="{6868C62A-F027-4612-A475-39EF930853A1}" srcOrd="2" destOrd="0" presId="urn:microsoft.com/office/officeart/2005/8/layout/bProcess3"/>
+    <dgm:cxn modelId="{937FEA66-11ED-45DF-88C5-DD6257F49636}" type="presParOf" srcId="{783E44EF-6060-49E4-8AEA-89ED35B76FC5}" destId="{A53D0CED-B9B2-489F-9635-47A590606B5C}" srcOrd="3" destOrd="0" presId="urn:microsoft.com/office/officeart/2005/8/layout/bProcess3"/>
+    <dgm:cxn modelId="{96D5ACF1-00F6-4935-8FF6-04E7C0FADAAD}" type="presParOf" srcId="{A53D0CED-B9B2-489F-9635-47A590606B5C}" destId="{A0EBE082-13D4-4415-AE0F-183024460E66}" srcOrd="0" destOrd="0" presId="urn:microsoft.com/office/officeart/2005/8/layout/bProcess3"/>
+    <dgm:cxn modelId="{FF2848D9-5B8C-41D7-B551-5392C2802184}" type="presParOf" srcId="{783E44EF-6060-49E4-8AEA-89ED35B76FC5}" destId="{0F631547-F429-41E5-BCDB-A6EADF4C2E5E}" srcOrd="4" destOrd="0" presId="urn:microsoft.com/office/officeart/2005/8/layout/bProcess3"/>
+    <dgm:cxn modelId="{13C85239-61F9-4230-A61A-D34F99EF856D}" type="presParOf" srcId="{783E44EF-6060-49E4-8AEA-89ED35B76FC5}" destId="{95B77484-3BFC-4F2A-94D9-C485230E08DF}" srcOrd="5" destOrd="0" presId="urn:microsoft.com/office/officeart/2005/8/layout/bProcess3"/>
+    <dgm:cxn modelId="{1DAB39EE-BC2D-4440-B9E4-D416EBA12237}" type="presParOf" srcId="{95B77484-3BFC-4F2A-94D9-C485230E08DF}" destId="{36BB7F8C-838B-4687-AE0A-D5F6DF24098C}" srcOrd="0" destOrd="0" presId="urn:microsoft.com/office/officeart/2005/8/layout/bProcess3"/>
+    <dgm:cxn modelId="{5F98A497-93ED-41A7-B4A9-98F6A26E104B}" type="presParOf" srcId="{783E44EF-6060-49E4-8AEA-89ED35B76FC5}" destId="{5B5EB739-BA04-4209-B588-85047C15CBBF}" srcOrd="6" destOrd="0" presId="urn:microsoft.com/office/officeart/2005/8/layout/bProcess3"/>
+    <dgm:cxn modelId="{147484D0-EB4C-434C-BF88-D49A11273048}" type="presParOf" srcId="{783E44EF-6060-49E4-8AEA-89ED35B76FC5}" destId="{7F5D0DCB-B670-418A-AC2B-B8F76523AB31}" srcOrd="7" destOrd="0" presId="urn:microsoft.com/office/officeart/2005/8/layout/bProcess3"/>
+    <dgm:cxn modelId="{E1266081-0509-4E17-BAEA-252C8A3723CC}" type="presParOf" srcId="{7F5D0DCB-B670-418A-AC2B-B8F76523AB31}" destId="{58254B86-14E9-42EC-9329-7DA6D1C6B557}" srcOrd="0" destOrd="0" presId="urn:microsoft.com/office/officeart/2005/8/layout/bProcess3"/>
+    <dgm:cxn modelId="{F6DB32E0-9510-43B9-9B12-BABE3265E3EA}" type="presParOf" srcId="{783E44EF-6060-49E4-8AEA-89ED35B76FC5}" destId="{4A662046-4A70-41E0-825B-EDF4AF6D36E7}" srcOrd="8" destOrd="0" presId="urn:microsoft.com/office/officeart/2005/8/layout/bProcess3"/>
+    <dgm:cxn modelId="{16200698-F349-46C5-8EF2-A24077833192}" type="presParOf" srcId="{783E44EF-6060-49E4-8AEA-89ED35B76FC5}" destId="{5FEEC81B-196E-4C2B-A446-FCBD983994C5}" srcOrd="9" destOrd="0" presId="urn:microsoft.com/office/officeart/2005/8/layout/bProcess3"/>
+    <dgm:cxn modelId="{AE05D523-82E7-4B11-8C54-60C7D50AFEBF}" type="presParOf" srcId="{5FEEC81B-196E-4C2B-A446-FCBD983994C5}" destId="{E0A4E80C-343F-4B07-82B4-7A46E822B11D}" srcOrd="0" destOrd="0" presId="urn:microsoft.com/office/officeart/2005/8/layout/bProcess3"/>
+    <dgm:cxn modelId="{89F3837D-E6EA-41B1-8032-A29229D7B15C}" type="presParOf" srcId="{783E44EF-6060-49E4-8AEA-89ED35B76FC5}" destId="{22C112A5-2BD7-43DF-8DC4-91055E944F45}" srcOrd="10" destOrd="0" presId="urn:microsoft.com/office/officeart/2005/8/layout/bProcess3"/>
+    <dgm:cxn modelId="{91A651AD-2481-43AF-8ACB-67F347057DD2}" type="presParOf" srcId="{783E44EF-6060-49E4-8AEA-89ED35B76FC5}" destId="{B664BA37-379F-4371-A28A-2511242CEF92}" srcOrd="11" destOrd="0" presId="urn:microsoft.com/office/officeart/2005/8/layout/bProcess3"/>
+    <dgm:cxn modelId="{ABED761C-6482-41E4-BCFC-30E5CD9A2A5D}" type="presParOf" srcId="{B664BA37-379F-4371-A28A-2511242CEF92}" destId="{8444BE68-A54A-4BE2-80BB-B0CF1E717514}" srcOrd="0" destOrd="0" presId="urn:microsoft.com/office/officeart/2005/8/layout/bProcess3"/>
+    <dgm:cxn modelId="{5B7D77ED-4213-4FCE-8260-3F4C8AA6F553}" type="presParOf" srcId="{783E44EF-6060-49E4-8AEA-89ED35B76FC5}" destId="{7A3CF8B4-3F1B-4D09-835C-48060D2CDB3A}" srcOrd="12" destOrd="0" presId="urn:microsoft.com/office/officeart/2005/8/layout/bProcess3"/>
+    <dgm:cxn modelId="{A0D220D1-7B38-452E-88EB-5AB50585D161}" type="presParOf" srcId="{783E44EF-6060-49E4-8AEA-89ED35B76FC5}" destId="{07B533E8-B1A0-4C6F-A613-73667432802E}" srcOrd="13" destOrd="0" presId="urn:microsoft.com/office/officeart/2005/8/layout/bProcess3"/>
+    <dgm:cxn modelId="{F14ADB00-ABF8-49E8-B0C7-F543C47432BF}" type="presParOf" srcId="{07B533E8-B1A0-4C6F-A613-73667432802E}" destId="{7C7F5509-9670-4836-8E11-67C82BC65F6C}" srcOrd="0" destOrd="0" presId="urn:microsoft.com/office/officeart/2005/8/layout/bProcess3"/>
+    <dgm:cxn modelId="{C5D0338B-D759-4B37-A478-0C12F19DA623}" type="presParOf" srcId="{783E44EF-6060-49E4-8AEA-89ED35B76FC5}" destId="{9D10C8EB-A4C3-4D4D-81DA-4E361A35F00E}" srcOrd="14" destOrd="0" presId="urn:microsoft.com/office/officeart/2005/8/layout/bProcess3"/>
+    <dgm:cxn modelId="{82475519-E193-44E4-9F5C-C0C19A68E60A}" type="presParOf" srcId="{783E44EF-6060-49E4-8AEA-89ED35B76FC5}" destId="{C2B6D7D1-3432-4C2F-B8A0-100C52FB0BE6}" srcOrd="15" destOrd="0" presId="urn:microsoft.com/office/officeart/2005/8/layout/bProcess3"/>
+    <dgm:cxn modelId="{44CEEA10-8F03-4308-AC88-BE6EB22945F6}" type="presParOf" srcId="{C2B6D7D1-3432-4C2F-B8A0-100C52FB0BE6}" destId="{D5B8B7F5-E069-4C38-BFB6-C7060FA04F7C}" srcOrd="0" destOrd="0" presId="urn:microsoft.com/office/officeart/2005/8/layout/bProcess3"/>
+    <dgm:cxn modelId="{F6BECDB7-355F-4E0D-8784-D7A934C9CC88}" type="presParOf" srcId="{783E44EF-6060-49E4-8AEA-89ED35B76FC5}" destId="{942EC947-C814-4873-82DA-2AF25DDE956F}" srcOrd="16" destOrd="0" presId="urn:microsoft.com/office/officeart/2005/8/layout/bProcess3"/>
   </dgm:cxnLst>
   <dgm:bg/>
   <dgm:whole/>
@@ -3677,12 +3729,12 @@
         </a:fontRef>
       </dsp:style>
       <dsp:txBody>
-        <a:bodyPr spcFirstLastPara="0" vert="horz" wrap="square" lIns="56896" tIns="56896" rIns="56896" bIns="56896" numCol="1" spcCol="1270" anchor="ctr" anchorCtr="0">
+        <a:bodyPr spcFirstLastPara="0" vert="horz" wrap="square" lIns="78232" tIns="78232" rIns="78232" bIns="78232" numCol="1" spcCol="1270" anchor="ctr" anchorCtr="0">
           <a:noAutofit/>
         </a:bodyPr>
         <a:lstStyle/>
         <a:p>
-          <a:pPr marL="0" lvl="0" indent="0" algn="ctr" defTabSz="355600">
+          <a:pPr marL="0" lvl="0" indent="0" algn="ctr" defTabSz="488950">
             <a:lnSpc>
               <a:spcPct val="90000"/>
             </a:lnSpc>
@@ -3695,7 +3747,7 @@
             <a:buNone/>
           </a:pPr>
           <a:r>
-            <a:rPr lang="fr-FR" sz="800" kern="1200"/>
+            <a:rPr lang="fr-FR" sz="1100" kern="1200"/>
             <a:t>Start</a:t>
           </a:r>
         </a:p>
@@ -3836,12 +3888,12 @@
         </a:fontRef>
       </dsp:style>
       <dsp:txBody>
-        <a:bodyPr spcFirstLastPara="0" vert="horz" wrap="square" lIns="56896" tIns="56896" rIns="56896" bIns="56896" numCol="1" spcCol="1270" anchor="ctr" anchorCtr="0">
+        <a:bodyPr spcFirstLastPara="0" vert="horz" wrap="square" lIns="78232" tIns="78232" rIns="78232" bIns="78232" numCol="1" spcCol="1270" anchor="ctr" anchorCtr="0">
           <a:noAutofit/>
         </a:bodyPr>
         <a:lstStyle/>
         <a:p>
-          <a:pPr marL="0" lvl="0" indent="0" algn="ctr" defTabSz="355600">
+          <a:pPr marL="0" lvl="0" indent="0" algn="ctr" defTabSz="488950">
             <a:lnSpc>
               <a:spcPct val="90000"/>
             </a:lnSpc>
@@ -3854,7 +3906,7 @@
             <a:buNone/>
           </a:pPr>
           <a:r>
-            <a:rPr lang="fr-FR" sz="800" kern="1200"/>
+            <a:rPr lang="fr-FR" sz="1100" kern="1200"/>
             <a:t>Add student Name and Id</a:t>
           </a:r>
         </a:p>
@@ -4001,12 +4053,12 @@
         </a:fontRef>
       </dsp:style>
       <dsp:txBody>
-        <a:bodyPr spcFirstLastPara="0" vert="horz" wrap="square" lIns="56896" tIns="56896" rIns="56896" bIns="56896" numCol="1" spcCol="1270" anchor="ctr" anchorCtr="0">
+        <a:bodyPr spcFirstLastPara="0" vert="horz" wrap="square" lIns="78232" tIns="78232" rIns="78232" bIns="78232" numCol="1" spcCol="1270" anchor="ctr" anchorCtr="0">
           <a:noAutofit/>
         </a:bodyPr>
         <a:lstStyle/>
         <a:p>
-          <a:pPr marL="0" lvl="0" indent="0" algn="ctr" defTabSz="355600">
+          <a:pPr marL="0" lvl="0" indent="0" algn="ctr" defTabSz="488950">
             <a:lnSpc>
               <a:spcPct val="90000"/>
             </a:lnSpc>
@@ -4019,8 +4071,8 @@
             <a:buNone/>
           </a:pPr>
           <a:r>
-            <a:rPr lang="fr-FR" sz="800" kern="1200"/>
-            <a:t>Enter marks for each subject</a:t>
+            <a:rPr lang="fr-FR" sz="1100" kern="1200"/>
+            <a:t>Select subject, enter marks, assign grade</a:t>
           </a:r>
         </a:p>
       </dsp:txBody>
@@ -4160,12 +4212,12 @@
         </a:fontRef>
       </dsp:style>
       <dsp:txBody>
-        <a:bodyPr spcFirstLastPara="0" vert="horz" wrap="square" lIns="56896" tIns="56896" rIns="56896" bIns="56896" numCol="1" spcCol="1270" anchor="ctr" anchorCtr="0">
+        <a:bodyPr spcFirstLastPara="0" vert="horz" wrap="square" lIns="78232" tIns="78232" rIns="78232" bIns="78232" numCol="1" spcCol="1270" anchor="ctr" anchorCtr="0">
           <a:noAutofit/>
         </a:bodyPr>
         <a:lstStyle/>
         <a:p>
-          <a:pPr marL="0" lvl="0" indent="0" algn="ctr" defTabSz="355600">
+          <a:pPr marL="0" lvl="0" indent="0" algn="ctr" defTabSz="488950">
             <a:lnSpc>
               <a:spcPct val="90000"/>
             </a:lnSpc>
@@ -4178,8 +4230,8 @@
             <a:buNone/>
           </a:pPr>
           <a:r>
-            <a:rPr lang="fr-FR" sz="800" kern="1200"/>
-            <a:t>Are all subjects selected?</a:t>
+            <a:rPr lang="fr-FR" sz="1100" kern="1200"/>
+            <a:t>Add more subject</a:t>
           </a:r>
         </a:p>
       </dsp:txBody>
@@ -4188,7 +4240,7 @@
         <a:ext cx="791617" cy="474970"/>
       </dsp:txXfrm>
     </dsp:sp>
-    <dsp:sp modelId="{B664BA37-379F-4371-A28A-2511242CEF92}">
+    <dsp:sp modelId="{5FEEC81B-196E-4C2B-A446-FCBD983994C5}">
       <dsp:nvSpPr>
         <dsp:cNvPr id="0" name=""/>
         <dsp:cNvSpPr/>
@@ -4269,7 +4321,7 @@
         <a:ext cx="18207" cy="3641"/>
       </dsp:txXfrm>
     </dsp:sp>
-    <dsp:sp modelId="{22C112A5-2BD7-43DF-8DC4-91055E944F45}">
+    <dsp:sp modelId="{4A662046-4A70-41E0-825B-EDF4AF6D36E7}">
       <dsp:nvSpPr>
         <dsp:cNvPr id="0" name=""/>
         <dsp:cNvSpPr/>
@@ -4279,7 +4331,7 @@
           <a:off x="1951583" y="1547504"/>
           <a:ext cx="1583233" cy="949940"/>
         </a:xfrm>
-        <a:prstGeom prst="rect">
+        <a:prstGeom prst="diamond">
           <a:avLst/>
         </a:prstGeom>
         <a:solidFill>
@@ -4319,12 +4371,12 @@
         </a:fontRef>
       </dsp:style>
       <dsp:txBody>
-        <a:bodyPr spcFirstLastPara="0" vert="horz" wrap="square" lIns="56896" tIns="56896" rIns="56896" bIns="56896" numCol="1" spcCol="1270" anchor="ctr" anchorCtr="0">
+        <a:bodyPr spcFirstLastPara="0" vert="horz" wrap="square" lIns="78232" tIns="78232" rIns="78232" bIns="78232" numCol="1" spcCol="1270" anchor="ctr" anchorCtr="0">
           <a:noAutofit/>
         </a:bodyPr>
         <a:lstStyle/>
         <a:p>
-          <a:pPr marL="0" lvl="0" indent="0" algn="ctr" defTabSz="355600">
+          <a:pPr marL="0" lvl="0" indent="0" algn="ctr" defTabSz="488950">
             <a:lnSpc>
               <a:spcPct val="90000"/>
             </a:lnSpc>
@@ -4337,17 +4389,17 @@
             <a:buNone/>
           </a:pPr>
           <a:r>
-            <a:rPr lang="fr-FR" sz="800" kern="1200"/>
-            <a:t>Assign grade for each subject</a:t>
+            <a:rPr lang="fr-FR" sz="1100" kern="1200"/>
+            <a:t>Remove subject?</a:t>
           </a:r>
         </a:p>
       </dsp:txBody>
       <dsp:txXfrm>
-        <a:off x="1951583" y="1547504"/>
-        <a:ext cx="1583233" cy="949940"/>
+        <a:off x="2347391" y="1784989"/>
+        <a:ext cx="791617" cy="474970"/>
       </dsp:txXfrm>
     </dsp:sp>
-    <dsp:sp modelId="{5FEEC81B-196E-4C2B-A446-FCBD983994C5}">
+    <dsp:sp modelId="{B664BA37-379F-4371-A28A-2511242CEF92}">
       <dsp:nvSpPr>
         <dsp:cNvPr id="0" name=""/>
         <dsp:cNvSpPr/>
@@ -4434,7 +4486,7 @@
         <a:ext cx="195767" cy="3641"/>
       </dsp:txXfrm>
     </dsp:sp>
-    <dsp:sp modelId="{4A662046-4A70-41E0-825B-EDF4AF6D36E7}">
+    <dsp:sp modelId="{22C112A5-2BD7-43DF-8DC4-91055E944F45}">
       <dsp:nvSpPr>
         <dsp:cNvPr id="0" name=""/>
         <dsp:cNvSpPr/>
@@ -4444,7 +4496,7 @@
           <a:off x="3898960" y="1547504"/>
           <a:ext cx="1583233" cy="949940"/>
         </a:xfrm>
-        <a:prstGeom prst="diamond">
+        <a:prstGeom prst="rect">
           <a:avLst/>
         </a:prstGeom>
         <a:solidFill>
@@ -4484,12 +4536,12 @@
         </a:fontRef>
       </dsp:style>
       <dsp:txBody>
-        <a:bodyPr spcFirstLastPara="0" vert="horz" wrap="square" lIns="56896" tIns="56896" rIns="56896" bIns="56896" numCol="1" spcCol="1270" anchor="ctr" anchorCtr="0">
+        <a:bodyPr spcFirstLastPara="0" vert="horz" wrap="square" lIns="78232" tIns="78232" rIns="78232" bIns="78232" numCol="1" spcCol="1270" anchor="ctr" anchorCtr="0">
           <a:noAutofit/>
         </a:bodyPr>
         <a:lstStyle/>
         <a:p>
-          <a:pPr marL="0" lvl="0" indent="0" algn="ctr" defTabSz="355600">
+          <a:pPr marL="0" lvl="0" indent="0" algn="ctr" defTabSz="488950">
             <a:lnSpc>
               <a:spcPct val="90000"/>
             </a:lnSpc>
@@ -4502,14 +4554,14 @@
             <a:buNone/>
           </a:pPr>
           <a:r>
-            <a:rPr lang="fr-FR" sz="800" kern="1200"/>
-            <a:t>Has the grade assigned for all subjects?</a:t>
+            <a:rPr lang="fr-FR" sz="1100" kern="1200"/>
+            <a:t>Display subject, enter marks, assign grade</a:t>
           </a:r>
         </a:p>
       </dsp:txBody>
       <dsp:txXfrm>
-        <a:off x="4294768" y="1784989"/>
-        <a:ext cx="791617" cy="474970"/>
+        <a:off x="3898960" y="1547504"/>
+        <a:ext cx="1583233" cy="949940"/>
       </dsp:txXfrm>
     </dsp:sp>
     <dsp:sp modelId="{07B533E8-B1A0-4C6F-A613-73667432802E}">
@@ -4649,12 +4701,12 @@
         </a:fontRef>
       </dsp:style>
       <dsp:txBody>
-        <a:bodyPr spcFirstLastPara="0" vert="horz" wrap="square" lIns="56896" tIns="56896" rIns="56896" bIns="56896" numCol="1" spcCol="1270" anchor="ctr" anchorCtr="0">
+        <a:bodyPr spcFirstLastPara="0" vert="horz" wrap="square" lIns="78232" tIns="78232" rIns="78232" bIns="78232" numCol="1" spcCol="1270" anchor="ctr" anchorCtr="0">
           <a:noAutofit/>
         </a:bodyPr>
         <a:lstStyle/>
         <a:p>
-          <a:pPr marL="0" lvl="0" indent="0" algn="ctr" defTabSz="355600">
+          <a:pPr marL="0" lvl="0" indent="0" algn="ctr" defTabSz="488950">
             <a:lnSpc>
               <a:spcPct val="90000"/>
             </a:lnSpc>
@@ -4667,7 +4719,7 @@
             <a:buNone/>
           </a:pPr>
           <a:r>
-            <a:rPr lang="fr-FR" sz="800" kern="1200"/>
+            <a:rPr lang="fr-FR" sz="1100" kern="1200"/>
             <a:t>Calculate the average grade for the student</a:t>
           </a:r>
         </a:p>
@@ -4808,12 +4860,12 @@
         </a:fontRef>
       </dsp:style>
       <dsp:txBody>
-        <a:bodyPr spcFirstLastPara="0" vert="horz" wrap="square" lIns="56896" tIns="56896" rIns="56896" bIns="56896" numCol="1" spcCol="1270" anchor="ctr" anchorCtr="0">
+        <a:bodyPr spcFirstLastPara="0" vert="horz" wrap="square" lIns="78232" tIns="78232" rIns="78232" bIns="78232" numCol="1" spcCol="1270" anchor="ctr" anchorCtr="0">
           <a:noAutofit/>
         </a:bodyPr>
         <a:lstStyle/>
         <a:p>
-          <a:pPr marL="0" lvl="0" indent="0" algn="ctr" defTabSz="355600">
+          <a:pPr marL="0" lvl="0" indent="0" algn="ctr" defTabSz="488950">
             <a:lnSpc>
               <a:spcPct val="90000"/>
             </a:lnSpc>
@@ -4826,7 +4878,7 @@
             <a:buNone/>
           </a:pPr>
           <a:r>
-            <a:rPr lang="fr-FR" sz="800" kern="1200"/>
+            <a:rPr lang="fr-FR" sz="1100" kern="1200"/>
             <a:t>Display student record (name, id, subjects, average grade)</a:t>
           </a:r>
         </a:p>
@@ -4886,12 +4938,12 @@
         </a:fontRef>
       </dsp:style>
       <dsp:txBody>
-        <a:bodyPr spcFirstLastPara="0" vert="horz" wrap="square" lIns="56896" tIns="56896" rIns="56896" bIns="56896" numCol="1" spcCol="1270" anchor="ctr" anchorCtr="0">
+        <a:bodyPr spcFirstLastPara="0" vert="horz" wrap="square" lIns="78232" tIns="78232" rIns="78232" bIns="78232" numCol="1" spcCol="1270" anchor="ctr" anchorCtr="0">
           <a:noAutofit/>
         </a:bodyPr>
         <a:lstStyle/>
         <a:p>
-          <a:pPr marL="0" lvl="0" indent="0" algn="ctr" defTabSz="355600">
+          <a:pPr marL="0" lvl="0" indent="0" algn="ctr" defTabSz="488950">
             <a:lnSpc>
               <a:spcPct val="90000"/>
             </a:lnSpc>
@@ -4904,7 +4956,7 @@
             <a:buNone/>
           </a:pPr>
           <a:r>
-            <a:rPr lang="fr-FR" sz="800" kern="1200"/>
+            <a:rPr lang="fr-FR" sz="1100" kern="1200"/>
             <a:t>End</a:t>
           </a:r>
         </a:p>
@@ -6220,8 +6272,8 @@
     <w:rsid w:val="000F2446"/>
     <w:rsid w:val="0028011D"/>
     <w:rsid w:val="00332B71"/>
-    <w:rsid w:val="006D4D5C"/>
     <w:rsid w:val="00757D61"/>
+    <w:rsid w:val="00B8628F"/>
     <w:rsid w:val="00CD21AA"/>
   </w:rsids>
   <m:mathPr>

</xml_diff>